<commit_message>
[REF] Manual terminado pero no revisado al 100. Faltaron muchos detalles de errores.
</commit_message>
<xml_diff>
--- a/User's manual.docx
+++ b/User's manual.docx
@@ -748,16 +748,7 @@
           <w:szCs w:val="28"/>
           <w:lang w:val="en-US"/>
         </w:rPr>
-        <w:t>–</w:t>
-      </w:r>
-      <w:r>
-        <w:rPr>
-          <w:rFonts w:ascii="Times New Roman" w:hAnsi="Times New Roman" w:cs="Times New Roman"/>
-          <w:sz w:val="24"/>
-          <w:szCs w:val="28"/>
-          <w:lang w:val="en-US"/>
-        </w:rPr>
-        <w:t xml:space="preserve"> </w:t>
+        <w:t xml:space="preserve">– </w:t>
       </w:r>
       <w:r>
         <w:rPr>
@@ -834,16 +825,7 @@
           <w:szCs w:val="28"/>
           <w:lang w:val="en-US"/>
         </w:rPr>
-        <w:t>–</w:t>
-      </w:r>
-      <w:r>
-        <w:rPr>
-          <w:rFonts w:ascii="Times New Roman" w:hAnsi="Times New Roman" w:cs="Times New Roman"/>
-          <w:sz w:val="24"/>
-          <w:szCs w:val="28"/>
-          <w:lang w:val="en-US"/>
-        </w:rPr>
-        <w:t xml:space="preserve"> </w:t>
+        <w:t xml:space="preserve">– </w:t>
       </w:r>
       <w:r>
         <w:rPr>
@@ -928,16 +910,7 @@
           <w:szCs w:val="28"/>
           <w:lang w:val="en-US"/>
         </w:rPr>
-        <w:t>–</w:t>
-      </w:r>
-      <w:r>
-        <w:rPr>
-          <w:rFonts w:ascii="Times New Roman" w:hAnsi="Times New Roman" w:cs="Times New Roman"/>
-          <w:sz w:val="24"/>
-          <w:szCs w:val="28"/>
-          <w:lang w:val="en-US"/>
-        </w:rPr>
-        <w:t xml:space="preserve"> </w:t>
+        <w:t xml:space="preserve">– </w:t>
       </w:r>
       <w:r>
         <w:rPr>
@@ -1172,7 +1145,15 @@
           <w:lang w:val="en-US"/>
         </w:rPr>
         <w:tab/>
-        <w:t>x</w:t>
+      </w:r>
+      <w:r>
+        <w:rPr>
+          <w:rFonts w:ascii="Times New Roman" w:hAnsi="Times New Roman" w:cs="Times New Roman"/>
+          <w:sz w:val="24"/>
+          <w:szCs w:val="28"/>
+          <w:lang w:val="en-US"/>
+        </w:rPr>
+        <w:t>9</w:t>
       </w:r>
     </w:p>
     <w:p>
@@ -1266,7 +1247,15 @@
           <w:lang w:val="en-US"/>
         </w:rPr>
         <w:tab/>
-        <w:t>x</w:t>
+      </w:r>
+      <w:r>
+        <w:rPr>
+          <w:rFonts w:ascii="Times New Roman" w:hAnsi="Times New Roman" w:cs="Times New Roman"/>
+          <w:sz w:val="24"/>
+          <w:szCs w:val="28"/>
+          <w:lang w:val="en-US"/>
+        </w:rPr>
+        <w:t>11</w:t>
       </w:r>
     </w:p>
     <w:p>
@@ -1325,7 +1314,15 @@
           <w:lang w:val="en-US"/>
         </w:rPr>
         <w:tab/>
-        <w:t>x</w:t>
+      </w:r>
+      <w:r>
+        <w:rPr>
+          <w:rFonts w:ascii="Times New Roman" w:hAnsi="Times New Roman" w:cs="Times New Roman"/>
+          <w:sz w:val="24"/>
+          <w:szCs w:val="28"/>
+          <w:lang w:val="en-US"/>
+        </w:rPr>
+        <w:t>14</w:t>
       </w:r>
     </w:p>
     <w:p>
@@ -1384,36 +1381,62 @@
           <w:lang w:val="en-US"/>
         </w:rPr>
         <w:tab/>
-        <w:t>x</w:t>
-      </w:r>
-    </w:p>
-    <w:p>
-      <w:pPr>
-        <w:spacing w:after="0"/>
-        <w:rPr>
-          <w:rFonts w:ascii="Times New Roman" w:hAnsi="Times New Roman" w:cs="Times New Roman"/>
-          <w:sz w:val="24"/>
-          <w:szCs w:val="28"/>
-          <w:lang w:val="en-US"/>
-        </w:rPr>
-      </w:pPr>
-      <w:r>
-        <w:rPr>
-          <w:rFonts w:ascii="Times New Roman" w:hAnsi="Times New Roman" w:cs="Times New Roman"/>
-          <w:sz w:val="24"/>
-          <w:szCs w:val="28"/>
-          <w:lang w:val="en-US"/>
-        </w:rPr>
-        <w:t xml:space="preserve">5 - </w:t>
-      </w:r>
-      <w:r>
-        <w:rPr>
-          <w:rFonts w:ascii="Times New Roman" w:hAnsi="Times New Roman" w:cs="Times New Roman"/>
-          <w:sz w:val="24"/>
-          <w:szCs w:val="28"/>
-          <w:lang w:val="en-US"/>
-        </w:rPr>
-        <w:t>Outputs</w:t>
+      </w:r>
+      <w:r>
+        <w:rPr>
+          <w:rFonts w:ascii="Times New Roman" w:hAnsi="Times New Roman" w:cs="Times New Roman"/>
+          <w:sz w:val="24"/>
+          <w:szCs w:val="28"/>
+          <w:lang w:val="en-US"/>
+        </w:rPr>
+        <w:t>15</w:t>
+      </w:r>
+    </w:p>
+    <w:p>
+      <w:pPr>
+        <w:spacing w:after="0"/>
+        <w:rPr>
+          <w:rFonts w:ascii="Times New Roman" w:hAnsi="Times New Roman" w:cs="Times New Roman"/>
+          <w:sz w:val="24"/>
+          <w:szCs w:val="28"/>
+          <w:lang w:val="en-US"/>
+        </w:rPr>
+      </w:pPr>
+      <w:r>
+        <w:rPr>
+          <w:rFonts w:ascii="Times New Roman" w:hAnsi="Times New Roman" w:cs="Times New Roman"/>
+          <w:sz w:val="24"/>
+          <w:szCs w:val="28"/>
+          <w:lang w:val="en-US"/>
+        </w:rPr>
+        <w:t>5</w:t>
+      </w:r>
+      <w:r>
+        <w:rPr>
+          <w:rFonts w:ascii="Times New Roman" w:hAnsi="Times New Roman" w:cs="Times New Roman"/>
+          <w:sz w:val="24"/>
+          <w:szCs w:val="28"/>
+          <w:lang w:val="en-US"/>
+        </w:rPr>
+        <w:t xml:space="preserve">.- </w:t>
+      </w:r>
+      <w:r>
+        <w:rPr>
+          <w:rFonts w:ascii="Times New Roman" w:hAnsi="Times New Roman" w:cs="Times New Roman"/>
+          <w:sz w:val="24"/>
+          <w:szCs w:val="28"/>
+          <w:lang w:val="en-US"/>
+        </w:rPr>
+        <w:t>System e</w:t>
+      </w:r>
+      <w:r>
+        <w:rPr>
+          <w:rFonts w:ascii="Times New Roman" w:hAnsi="Times New Roman" w:cs="Times New Roman"/>
+          <w:sz w:val="24"/>
+          <w:szCs w:val="28"/>
+          <w:lang w:val="en-US"/>
+        </w:rPr>
+        <w:t>rrors</w:t>
       </w:r>
     </w:p>
     <w:p>
@@ -1434,25 +1457,24 @@
           <w:lang w:val="en-US"/>
         </w:rPr>
         <w:tab/>
-        <w:t xml:space="preserve">5.1 – </w:t>
-      </w:r>
-      <w:r>
-        <w:rPr>
-          <w:rFonts w:ascii="Times New Roman" w:hAnsi="Times New Roman" w:cs="Times New Roman"/>
-          <w:sz w:val="24"/>
-          <w:szCs w:val="28"/>
-          <w:lang w:val="en-US"/>
-        </w:rPr>
-        <w:t>Report</w:t>
-      </w:r>
-      <w:r>
-        <w:rPr>
-          <w:rFonts w:ascii="Times New Roman" w:hAnsi="Times New Roman" w:cs="Times New Roman"/>
-          <w:sz w:val="24"/>
-          <w:szCs w:val="28"/>
-          <w:lang w:val="en-US"/>
-        </w:rPr>
-        <w:tab/>
+      </w:r>
+      <w:r>
+        <w:rPr>
+          <w:rFonts w:ascii="Times New Roman" w:hAnsi="Times New Roman" w:cs="Times New Roman"/>
+          <w:sz w:val="24"/>
+          <w:szCs w:val="28"/>
+          <w:lang w:val="en-US"/>
+        </w:rPr>
+        <w:t>5</w:t>
+      </w:r>
+      <w:r>
+        <w:rPr>
+          <w:rFonts w:ascii="Times New Roman" w:hAnsi="Times New Roman" w:cs="Times New Roman"/>
+          <w:sz w:val="24"/>
+          <w:szCs w:val="28"/>
+          <w:lang w:val="en-US"/>
+        </w:rPr>
+        <w:t>.1 – Installation</w:t>
       </w:r>
       <w:r>
         <w:rPr>
@@ -1499,7 +1521,15 @@
           <w:lang w:val="en-US"/>
         </w:rPr>
         <w:tab/>
-        <w:t>x</w:t>
+      </w:r>
+      <w:r>
+        <w:rPr>
+          <w:rFonts w:ascii="Times New Roman" w:hAnsi="Times New Roman" w:cs="Times New Roman"/>
+          <w:sz w:val="24"/>
+          <w:szCs w:val="28"/>
+          <w:lang w:val="en-US"/>
+        </w:rPr>
+        <w:t>17</w:t>
       </w:r>
     </w:p>
     <w:p>
@@ -1520,25 +1550,24 @@
           <w:lang w:val="en-US"/>
         </w:rPr>
         <w:tab/>
-        <w:t xml:space="preserve">5.2 – </w:t>
-      </w:r>
-      <w:r>
-        <w:rPr>
-          <w:rFonts w:ascii="Times New Roman" w:hAnsi="Times New Roman" w:cs="Times New Roman"/>
-          <w:sz w:val="24"/>
-          <w:szCs w:val="28"/>
-          <w:lang w:val="en-US"/>
-        </w:rPr>
-        <w:t>Program Log</w:t>
-      </w:r>
-      <w:r>
-        <w:rPr>
-          <w:rFonts w:ascii="Times New Roman" w:hAnsi="Times New Roman" w:cs="Times New Roman"/>
-          <w:sz w:val="24"/>
-          <w:szCs w:val="28"/>
-          <w:lang w:val="en-US"/>
-        </w:rPr>
-        <w:tab/>
+      </w:r>
+      <w:r>
+        <w:rPr>
+          <w:rFonts w:ascii="Times New Roman" w:hAnsi="Times New Roman" w:cs="Times New Roman"/>
+          <w:sz w:val="24"/>
+          <w:szCs w:val="28"/>
+          <w:lang w:val="en-US"/>
+        </w:rPr>
+        <w:t>5</w:t>
+      </w:r>
+      <w:r>
+        <w:rPr>
+          <w:rFonts w:ascii="Times New Roman" w:hAnsi="Times New Roman" w:cs="Times New Roman"/>
+          <w:sz w:val="24"/>
+          <w:szCs w:val="28"/>
+          <w:lang w:val="en-US"/>
+        </w:rPr>
+        <w:t>.2 – Python libraries</w:t>
       </w:r>
       <w:r>
         <w:rPr>
@@ -1557,6 +1586,15 @@
           <w:szCs w:val="28"/>
           <w:lang w:val="en-US"/>
         </w:rPr>
+        <w:t>---------</w:t>
+      </w:r>
+      <w:r>
+        <w:rPr>
+          <w:rFonts w:ascii="Times New Roman" w:hAnsi="Times New Roman" w:cs="Times New Roman"/>
+          <w:sz w:val="24"/>
+          <w:szCs w:val="28"/>
+          <w:lang w:val="en-US"/>
+        </w:rPr>
         <w:tab/>
       </w:r>
       <w:r>
@@ -1567,7 +1605,15 @@
           <w:lang w:val="en-US"/>
         </w:rPr>
         <w:tab/>
-        <w:t>x</w:t>
+      </w:r>
+      <w:r>
+        <w:rPr>
+          <w:rFonts w:ascii="Times New Roman" w:hAnsi="Times New Roman" w:cs="Times New Roman"/>
+          <w:sz w:val="24"/>
+          <w:szCs w:val="28"/>
+          <w:lang w:val="en-US"/>
+        </w:rPr>
+        <w:t>17</w:t>
       </w:r>
     </w:p>
     <w:p>
@@ -1588,34 +1634,24 @@
           <w:lang w:val="en-US"/>
         </w:rPr>
         <w:tab/>
-        <w:t>5.</w:t>
-      </w:r>
-      <w:r>
-        <w:rPr>
-          <w:rFonts w:ascii="Times New Roman" w:hAnsi="Times New Roman" w:cs="Times New Roman"/>
-          <w:sz w:val="24"/>
-          <w:szCs w:val="28"/>
-          <w:lang w:val="en-US"/>
-        </w:rPr>
-        <w:t>3</w:t>
-      </w:r>
-      <w:r>
-        <w:rPr>
-          <w:rFonts w:ascii="Times New Roman" w:hAnsi="Times New Roman" w:cs="Times New Roman"/>
-          <w:sz w:val="24"/>
-          <w:szCs w:val="28"/>
-          <w:lang w:val="en-US"/>
-        </w:rPr>
-        <w:t xml:space="preserve"> – </w:t>
-      </w:r>
-      <w:r>
-        <w:rPr>
-          <w:rFonts w:ascii="Times New Roman" w:hAnsi="Times New Roman" w:cs="Times New Roman"/>
-          <w:sz w:val="24"/>
-          <w:szCs w:val="28"/>
-          <w:lang w:val="en-US"/>
-        </w:rPr>
-        <w:t>Comparison Log</w:t>
+      </w:r>
+      <w:r>
+        <w:rPr>
+          <w:rFonts w:ascii="Times New Roman" w:hAnsi="Times New Roman" w:cs="Times New Roman"/>
+          <w:sz w:val="24"/>
+          <w:szCs w:val="28"/>
+          <w:lang w:val="en-US"/>
+        </w:rPr>
+        <w:t>5</w:t>
+      </w:r>
+      <w:r>
+        <w:rPr>
+          <w:rFonts w:ascii="Times New Roman" w:hAnsi="Times New Roman" w:cs="Times New Roman"/>
+          <w:sz w:val="24"/>
+          <w:szCs w:val="28"/>
+          <w:lang w:val="en-US"/>
+        </w:rPr>
+        <w:t>.3 – Program</w:t>
       </w:r>
       <w:r>
         <w:rPr>
@@ -1625,7 +1661,6 @@
           <w:lang w:val="en-US"/>
         </w:rPr>
         <w:tab/>
-        <w:t>---------------------------------------------</w:t>
       </w:r>
       <w:r>
         <w:rPr>
@@ -1643,58 +1678,26 @@
           <w:szCs w:val="28"/>
           <w:lang w:val="en-US"/>
         </w:rPr>
+        <w:t>-------------------------------------------</w:t>
+      </w:r>
+      <w:r>
+        <w:rPr>
+          <w:rFonts w:ascii="Times New Roman" w:hAnsi="Times New Roman" w:cs="Times New Roman"/>
+          <w:sz w:val="24"/>
+          <w:szCs w:val="28"/>
+          <w:lang w:val="en-US"/>
+        </w:rPr>
+        <w:t>-----------</w:t>
+      </w:r>
+      <w:r>
+        <w:rPr>
+          <w:rFonts w:ascii="Times New Roman" w:hAnsi="Times New Roman" w:cs="Times New Roman"/>
+          <w:sz w:val="24"/>
+          <w:szCs w:val="28"/>
+          <w:lang w:val="en-US"/>
+        </w:rPr>
         <w:tab/>
-        <w:t>x</w:t>
-      </w:r>
-    </w:p>
-    <w:p>
-      <w:pPr>
-        <w:spacing w:after="0"/>
-        <w:rPr>
-          <w:rFonts w:ascii="Times New Roman" w:hAnsi="Times New Roman" w:cs="Times New Roman"/>
-          <w:sz w:val="24"/>
-          <w:szCs w:val="28"/>
-          <w:lang w:val="en-US"/>
-        </w:rPr>
-      </w:pPr>
-      <w:r>
-        <w:rPr>
-          <w:rFonts w:ascii="Times New Roman" w:hAnsi="Times New Roman" w:cs="Times New Roman"/>
-          <w:sz w:val="24"/>
-          <w:szCs w:val="28"/>
-          <w:lang w:val="en-US"/>
-        </w:rPr>
-        <w:t xml:space="preserve">6.- </w:t>
-      </w:r>
-      <w:r>
-        <w:rPr>
-          <w:rFonts w:ascii="Times New Roman" w:hAnsi="Times New Roman" w:cs="Times New Roman"/>
-          <w:sz w:val="24"/>
-          <w:szCs w:val="28"/>
-          <w:lang w:val="en-US"/>
-        </w:rPr>
-        <w:t>System e</w:t>
-      </w:r>
-      <w:r>
-        <w:rPr>
-          <w:rFonts w:ascii="Times New Roman" w:hAnsi="Times New Roman" w:cs="Times New Roman"/>
-          <w:sz w:val="24"/>
-          <w:szCs w:val="28"/>
-          <w:lang w:val="en-US"/>
-        </w:rPr>
-        <w:t>rrors</w:t>
-      </w:r>
-    </w:p>
-    <w:p>
-      <w:pPr>
-        <w:spacing w:after="0"/>
-        <w:rPr>
-          <w:rFonts w:ascii="Times New Roman" w:hAnsi="Times New Roman" w:cs="Times New Roman"/>
-          <w:sz w:val="24"/>
-          <w:szCs w:val="28"/>
-          <w:lang w:val="en-US"/>
-        </w:rPr>
-      </w:pPr>
+      </w:r>
       <w:r>
         <w:rPr>
           <w:rFonts w:ascii="Times New Roman" w:hAnsi="Times New Roman" w:cs="Times New Roman"/>
@@ -1703,227 +1706,18 @@
           <w:lang w:val="en-US"/>
         </w:rPr>
         <w:tab/>
-        <w:t>6.1 – Installation</w:t>
-      </w:r>
-      <w:r>
-        <w:rPr>
-          <w:rFonts w:ascii="Times New Roman" w:hAnsi="Times New Roman" w:cs="Times New Roman"/>
-          <w:sz w:val="24"/>
-          <w:szCs w:val="28"/>
-          <w:lang w:val="en-US"/>
-        </w:rPr>
-        <w:tab/>
-        <w:t>-----------------------------------------------------</w:t>
-      </w:r>
-      <w:r>
-        <w:rPr>
-          <w:rFonts w:ascii="Times New Roman" w:hAnsi="Times New Roman" w:cs="Times New Roman"/>
-          <w:sz w:val="24"/>
-          <w:szCs w:val="28"/>
-          <w:lang w:val="en-US"/>
-        </w:rPr>
-        <w:tab/>
-      </w:r>
-      <w:r>
-        <w:rPr>
-          <w:rFonts w:ascii="Times New Roman" w:hAnsi="Times New Roman" w:cs="Times New Roman"/>
-          <w:sz w:val="24"/>
-          <w:szCs w:val="28"/>
-          <w:lang w:val="en-US"/>
-        </w:rPr>
-        <w:t>-</w:t>
-      </w:r>
-      <w:r>
-        <w:rPr>
-          <w:rFonts w:ascii="Times New Roman" w:hAnsi="Times New Roman" w:cs="Times New Roman"/>
-          <w:sz w:val="24"/>
-          <w:szCs w:val="28"/>
-          <w:lang w:val="en-US"/>
-        </w:rPr>
-        <w:tab/>
-      </w:r>
-      <w:r>
-        <w:rPr>
-          <w:rFonts w:ascii="Times New Roman" w:hAnsi="Times New Roman" w:cs="Times New Roman"/>
-          <w:sz w:val="24"/>
-          <w:szCs w:val="28"/>
-          <w:lang w:val="en-US"/>
-        </w:rPr>
-        <w:tab/>
-        <w:t>x</w:t>
-      </w:r>
-    </w:p>
-    <w:p>
-      <w:pPr>
-        <w:spacing w:after="0"/>
-        <w:rPr>
-          <w:rFonts w:ascii="Times New Roman" w:hAnsi="Times New Roman" w:cs="Times New Roman"/>
-          <w:sz w:val="24"/>
-          <w:szCs w:val="28"/>
-          <w:lang w:val="en-US"/>
-        </w:rPr>
-      </w:pPr>
-      <w:r>
-        <w:rPr>
-          <w:rFonts w:ascii="Times New Roman" w:hAnsi="Times New Roman" w:cs="Times New Roman"/>
-          <w:sz w:val="24"/>
-          <w:szCs w:val="28"/>
-          <w:lang w:val="en-US"/>
-        </w:rPr>
-        <w:tab/>
-        <w:t>6.</w:t>
-      </w:r>
-      <w:r>
-        <w:rPr>
-          <w:rFonts w:ascii="Times New Roman" w:hAnsi="Times New Roman" w:cs="Times New Roman"/>
-          <w:sz w:val="24"/>
-          <w:szCs w:val="28"/>
-          <w:lang w:val="en-US"/>
-        </w:rPr>
-        <w:t>2</w:t>
-      </w:r>
-      <w:r>
-        <w:rPr>
-          <w:rFonts w:ascii="Times New Roman" w:hAnsi="Times New Roman" w:cs="Times New Roman"/>
-          <w:sz w:val="24"/>
-          <w:szCs w:val="28"/>
-          <w:lang w:val="en-US"/>
-        </w:rPr>
-        <w:t xml:space="preserve"> – </w:t>
-      </w:r>
-      <w:r>
-        <w:rPr>
-          <w:rFonts w:ascii="Times New Roman" w:hAnsi="Times New Roman" w:cs="Times New Roman"/>
-          <w:sz w:val="24"/>
-          <w:szCs w:val="28"/>
-          <w:lang w:val="en-US"/>
-        </w:rPr>
-        <w:t>Python libraries</w:t>
-      </w:r>
-      <w:r>
-        <w:rPr>
-          <w:rFonts w:ascii="Times New Roman" w:hAnsi="Times New Roman" w:cs="Times New Roman"/>
-          <w:sz w:val="24"/>
-          <w:szCs w:val="28"/>
-          <w:lang w:val="en-US"/>
-        </w:rPr>
-        <w:tab/>
-        <w:t>---------------------------------------------</w:t>
-      </w:r>
-      <w:r>
-        <w:rPr>
-          <w:rFonts w:ascii="Times New Roman" w:hAnsi="Times New Roman" w:cs="Times New Roman"/>
-          <w:sz w:val="24"/>
-          <w:szCs w:val="28"/>
-          <w:lang w:val="en-US"/>
-        </w:rPr>
-        <w:t>---------</w:t>
-      </w:r>
-      <w:r>
-        <w:rPr>
-          <w:rFonts w:ascii="Times New Roman" w:hAnsi="Times New Roman" w:cs="Times New Roman"/>
-          <w:sz w:val="24"/>
-          <w:szCs w:val="28"/>
-          <w:lang w:val="en-US"/>
-        </w:rPr>
-        <w:tab/>
-      </w:r>
-      <w:r>
-        <w:rPr>
-          <w:rFonts w:ascii="Times New Roman" w:hAnsi="Times New Roman" w:cs="Times New Roman"/>
-          <w:sz w:val="24"/>
-          <w:szCs w:val="28"/>
-          <w:lang w:val="en-US"/>
-        </w:rPr>
-        <w:tab/>
-        <w:t>x</w:t>
-      </w:r>
-    </w:p>
-    <w:p>
-      <w:pPr>
-        <w:spacing w:after="0"/>
-        <w:rPr>
-          <w:rFonts w:ascii="Times New Roman" w:hAnsi="Times New Roman" w:cs="Times New Roman"/>
-          <w:sz w:val="24"/>
-          <w:szCs w:val="28"/>
-          <w:lang w:val="en-US"/>
-        </w:rPr>
-      </w:pPr>
-      <w:r>
-        <w:rPr>
-          <w:rFonts w:ascii="Times New Roman" w:hAnsi="Times New Roman" w:cs="Times New Roman"/>
-          <w:sz w:val="24"/>
-          <w:szCs w:val="28"/>
-          <w:lang w:val="en-US"/>
-        </w:rPr>
-        <w:tab/>
-        <w:t>6.</w:t>
-      </w:r>
-      <w:r>
-        <w:rPr>
-          <w:rFonts w:ascii="Times New Roman" w:hAnsi="Times New Roman" w:cs="Times New Roman"/>
-          <w:sz w:val="24"/>
-          <w:szCs w:val="28"/>
-          <w:lang w:val="en-US"/>
-        </w:rPr>
-        <w:t>3</w:t>
-      </w:r>
-      <w:r>
-        <w:rPr>
-          <w:rFonts w:ascii="Times New Roman" w:hAnsi="Times New Roman" w:cs="Times New Roman"/>
-          <w:sz w:val="24"/>
-          <w:szCs w:val="28"/>
-          <w:lang w:val="en-US"/>
-        </w:rPr>
-        <w:t xml:space="preserve"> – </w:t>
-      </w:r>
-      <w:r>
-        <w:rPr>
-          <w:rFonts w:ascii="Times New Roman" w:hAnsi="Times New Roman" w:cs="Times New Roman"/>
-          <w:sz w:val="24"/>
-          <w:szCs w:val="28"/>
-          <w:lang w:val="en-US"/>
-        </w:rPr>
-        <w:t>Program</w:t>
-      </w:r>
-      <w:r>
-        <w:rPr>
-          <w:rFonts w:ascii="Times New Roman" w:hAnsi="Times New Roman" w:cs="Times New Roman"/>
-          <w:sz w:val="24"/>
-          <w:szCs w:val="28"/>
-          <w:lang w:val="en-US"/>
-        </w:rPr>
-        <w:tab/>
-        <w:t>----------------------------------------------------</w:t>
-      </w:r>
-      <w:r>
-        <w:rPr>
-          <w:rFonts w:ascii="Times New Roman" w:hAnsi="Times New Roman" w:cs="Times New Roman"/>
-          <w:sz w:val="24"/>
-          <w:szCs w:val="28"/>
-          <w:lang w:val="en-US"/>
-        </w:rPr>
-        <w:t>-----------</w:t>
-      </w:r>
-      <w:r>
-        <w:rPr>
-          <w:rFonts w:ascii="Times New Roman" w:hAnsi="Times New Roman" w:cs="Times New Roman"/>
-          <w:sz w:val="24"/>
-          <w:szCs w:val="28"/>
-          <w:lang w:val="en-US"/>
-        </w:rPr>
-        <w:tab/>
-      </w:r>
-      <w:r>
-        <w:rPr>
-          <w:rFonts w:ascii="Times New Roman" w:hAnsi="Times New Roman" w:cs="Times New Roman"/>
-          <w:sz w:val="24"/>
-          <w:szCs w:val="28"/>
-          <w:lang w:val="en-US"/>
-        </w:rPr>
-        <w:tab/>
-        <w:t>x</w:t>
-      </w:r>
+      </w:r>
+      <w:r>
+        <w:rPr>
+          <w:rFonts w:ascii="Times New Roman" w:hAnsi="Times New Roman" w:cs="Times New Roman"/>
+          <w:sz w:val="24"/>
+          <w:szCs w:val="28"/>
+          <w:lang w:val="en-US"/>
+        </w:rPr>
+        <w:t>17</w:t>
+      </w:r>
+      <w:bookmarkStart w:id="0" w:name="_GoBack"/>
+      <w:bookmarkEnd w:id="0"/>
     </w:p>
     <w:p>
       <w:pPr>
@@ -2051,7 +1845,43 @@
           <w:szCs w:val="28"/>
           <w:lang w:val="en-US"/>
         </w:rPr>
-        <w:t xml:space="preserve"> is a tool which allows generate excel report based on a container file provided by Bosch®. </w:t>
+        <w:t xml:space="preserve"> is a </w:t>
+      </w:r>
+      <w:r>
+        <w:rPr>
+          <w:rFonts w:ascii="Times New Roman" w:hAnsi="Times New Roman" w:cs="Times New Roman"/>
+          <w:sz w:val="24"/>
+          <w:szCs w:val="28"/>
+          <w:lang w:val="en-US"/>
+        </w:rPr>
+        <w:t>software</w:t>
+      </w:r>
+      <w:r>
+        <w:rPr>
+          <w:rFonts w:ascii="Times New Roman" w:hAnsi="Times New Roman" w:cs="Times New Roman"/>
+          <w:sz w:val="24"/>
+          <w:szCs w:val="28"/>
+          <w:lang w:val="en-US"/>
+        </w:rPr>
+        <w:t xml:space="preserve"> which allows generate excel report</w:t>
+      </w:r>
+      <w:r>
+        <w:rPr>
+          <w:rFonts w:ascii="Times New Roman" w:hAnsi="Times New Roman" w:cs="Times New Roman"/>
+          <w:sz w:val="24"/>
+          <w:szCs w:val="28"/>
+          <w:lang w:val="en-US"/>
+        </w:rPr>
+        <w:t>s</w:t>
+      </w:r>
+      <w:r>
+        <w:rPr>
+          <w:rFonts w:ascii="Times New Roman" w:hAnsi="Times New Roman" w:cs="Times New Roman"/>
+          <w:sz w:val="24"/>
+          <w:szCs w:val="28"/>
+          <w:lang w:val="en-US"/>
+        </w:rPr>
+        <w:t xml:space="preserve"> based on a container file provided by Bosch®. </w:t>
       </w:r>
     </w:p>
     <w:p>
@@ -2154,7 +1984,7 @@
           <w:szCs w:val="28"/>
           <w:lang w:val="en-US"/>
         </w:rPr>
-        <w:t>six</w:t>
+        <w:t>five</w:t>
       </w:r>
       <w:r>
         <w:rPr>
@@ -2271,16 +2101,25 @@
           <w:szCs w:val="28"/>
           <w:lang w:val="en-US"/>
         </w:rPr>
-        <w:t xml:space="preserve">ystem, </w:t>
-      </w:r>
-      <w:r>
-        <w:rPr>
-          <w:rFonts w:ascii="Times New Roman" w:hAnsi="Times New Roman" w:cs="Times New Roman"/>
-          <w:sz w:val="24"/>
-          <w:szCs w:val="28"/>
-          <w:lang w:val="en-US"/>
-        </w:rPr>
-        <w:t>Outputs and System errors</w:t>
+        <w:t>ystem</w:t>
+      </w:r>
+      <w:r>
+        <w:rPr>
+          <w:rFonts w:ascii="Times New Roman" w:hAnsi="Times New Roman" w:cs="Times New Roman"/>
+          <w:sz w:val="24"/>
+          <w:szCs w:val="28"/>
+          <w:lang w:val="en-US"/>
+        </w:rPr>
+        <w:t xml:space="preserve"> </w:t>
+      </w:r>
+      <w:r>
+        <w:rPr>
+          <w:rFonts w:ascii="Times New Roman" w:hAnsi="Times New Roman" w:cs="Times New Roman"/>
+          <w:sz w:val="24"/>
+          <w:szCs w:val="28"/>
+          <w:lang w:val="en-US"/>
+        </w:rPr>
+        <w:t>and System errors</w:t>
       </w:r>
       <w:r>
         <w:rPr>
@@ -2321,6 +2160,7 @@
       <w:r>
         <w:rPr>
           <w:rFonts w:ascii="Times New Roman" w:hAnsi="Times New Roman" w:cs="Times New Roman"/>
+          <w:b/>
           <w:sz w:val="24"/>
           <w:szCs w:val="28"/>
           <w:lang w:val="en-US"/>
@@ -2330,6 +2170,7 @@
       <w:r>
         <w:rPr>
           <w:rFonts w:ascii="Times New Roman" w:hAnsi="Times New Roman" w:cs="Times New Roman"/>
+          <w:b/>
           <w:sz w:val="24"/>
           <w:szCs w:val="28"/>
           <w:lang w:val="en-US"/>
@@ -2339,11 +2180,21 @@
       <w:r>
         <w:rPr>
           <w:rFonts w:ascii="Times New Roman" w:hAnsi="Times New Roman" w:cs="Times New Roman"/>
-          <w:sz w:val="24"/>
-          <w:szCs w:val="28"/>
-          <w:lang w:val="en-US"/>
-        </w:rPr>
-        <w:t xml:space="preserve">nformation section </w:t>
+          <w:b/>
+          <w:sz w:val="24"/>
+          <w:szCs w:val="28"/>
+          <w:lang w:val="en-US"/>
+        </w:rPr>
+        <w:t>nformation</w:t>
+      </w:r>
+      <w:r>
+        <w:rPr>
+          <w:rFonts w:ascii="Times New Roman" w:hAnsi="Times New Roman" w:cs="Times New Roman"/>
+          <w:sz w:val="24"/>
+          <w:szCs w:val="28"/>
+          <w:lang w:val="en-US"/>
+        </w:rPr>
+        <w:t xml:space="preserve"> section </w:t>
       </w:r>
       <w:r>
         <w:rPr>
@@ -2400,6 +2251,7 @@
       <w:r>
         <w:rPr>
           <w:rFonts w:ascii="Times New Roman" w:hAnsi="Times New Roman" w:cs="Times New Roman"/>
+          <w:b/>
           <w:sz w:val="24"/>
           <w:szCs w:val="28"/>
           <w:lang w:val="en-US"/>
@@ -2409,6 +2261,7 @@
       <w:r>
         <w:rPr>
           <w:rFonts w:ascii="Times New Roman" w:hAnsi="Times New Roman" w:cs="Times New Roman"/>
+          <w:b/>
           <w:sz w:val="24"/>
           <w:szCs w:val="28"/>
           <w:lang w:val="en-US"/>
@@ -2418,29 +2271,39 @@
       <w:r>
         <w:rPr>
           <w:rFonts w:ascii="Times New Roman" w:hAnsi="Times New Roman" w:cs="Times New Roman"/>
-          <w:sz w:val="24"/>
-          <w:szCs w:val="28"/>
-          <w:lang w:val="en-US"/>
-        </w:rPr>
-        <w:t>ummary section provides a general overview of the system. The summary outlines the uses of</w:t>
-      </w:r>
-      <w:r>
-        <w:rPr>
-          <w:rFonts w:ascii="Times New Roman" w:hAnsi="Times New Roman" w:cs="Times New Roman"/>
-          <w:sz w:val="24"/>
-          <w:szCs w:val="28"/>
-          <w:lang w:val="en-US"/>
-        </w:rPr>
-        <w:t xml:space="preserve"> </w:t>
-      </w:r>
-      <w:r>
-        <w:rPr>
-          <w:rFonts w:ascii="Times New Roman" w:hAnsi="Times New Roman" w:cs="Times New Roman"/>
-          <w:sz w:val="24"/>
-          <w:szCs w:val="28"/>
-          <w:lang w:val="en-US"/>
-        </w:rPr>
-        <w:t>the system’s hardware and software requirements, system’s configuration, user access levels and</w:t>
+          <w:b/>
+          <w:sz w:val="24"/>
+          <w:szCs w:val="28"/>
+          <w:lang w:val="en-US"/>
+        </w:rPr>
+        <w:t>ummary</w:t>
+      </w:r>
+      <w:r>
+        <w:rPr>
+          <w:rFonts w:ascii="Times New Roman" w:hAnsi="Times New Roman" w:cs="Times New Roman"/>
+          <w:sz w:val="24"/>
+          <w:szCs w:val="28"/>
+          <w:lang w:val="en-US"/>
+        </w:rPr>
+        <w:t xml:space="preserve"> section provides a general overview of the </w:t>
+      </w:r>
+      <w:r>
+        <w:rPr>
+          <w:rFonts w:ascii="Times New Roman" w:hAnsi="Times New Roman" w:cs="Times New Roman"/>
+          <w:sz w:val="24"/>
+          <w:szCs w:val="28"/>
+          <w:lang w:val="en-US"/>
+        </w:rPr>
+        <w:t>toll</w:t>
+      </w:r>
+      <w:r>
+        <w:rPr>
+          <w:rFonts w:ascii="Times New Roman" w:hAnsi="Times New Roman" w:cs="Times New Roman"/>
+          <w:sz w:val="24"/>
+          <w:szCs w:val="28"/>
+          <w:lang w:val="en-US"/>
+        </w:rPr>
+        <w:t>. The summary outlines the system’s hardware and software requirements, system’s configuration, user access levels and</w:t>
       </w:r>
       <w:r>
         <w:rPr>
@@ -2479,6 +2342,7 @@
       <w:r>
         <w:rPr>
           <w:rFonts w:ascii="Times New Roman" w:hAnsi="Times New Roman" w:cs="Times New Roman"/>
+          <w:b/>
           <w:sz w:val="24"/>
           <w:szCs w:val="28"/>
           <w:lang w:val="en-US"/>
@@ -2488,6 +2352,7 @@
       <w:r>
         <w:rPr>
           <w:rFonts w:ascii="Times New Roman" w:hAnsi="Times New Roman" w:cs="Times New Roman"/>
+          <w:b/>
           <w:sz w:val="24"/>
           <w:szCs w:val="28"/>
           <w:lang w:val="en-US"/>
@@ -2497,11 +2362,21 @@
       <w:r>
         <w:rPr>
           <w:rFonts w:ascii="Times New Roman" w:hAnsi="Times New Roman" w:cs="Times New Roman"/>
-          <w:sz w:val="24"/>
-          <w:szCs w:val="28"/>
-          <w:lang w:val="en-US"/>
-        </w:rPr>
-        <w:t>tarted section explains how to install</w:t>
+          <w:b/>
+          <w:sz w:val="24"/>
+          <w:szCs w:val="28"/>
+          <w:lang w:val="en-US"/>
+        </w:rPr>
+        <w:t>tarted</w:t>
+      </w:r>
+      <w:r>
+        <w:rPr>
+          <w:rFonts w:ascii="Times New Roman" w:hAnsi="Times New Roman" w:cs="Times New Roman"/>
+          <w:sz w:val="24"/>
+          <w:szCs w:val="28"/>
+          <w:lang w:val="en-US"/>
+        </w:rPr>
+        <w:t xml:space="preserve"> section explains how to install</w:t>
       </w:r>
       <w:r>
         <w:rPr>
@@ -2519,7 +2394,25 @@
           <w:szCs w:val="28"/>
           <w:lang w:val="en-US"/>
         </w:rPr>
-        <w:t xml:space="preserve"> The section</w:t>
+        <w:t xml:space="preserve"> </w:t>
+      </w:r>
+      <w:r>
+        <w:rPr>
+          <w:rFonts w:ascii="Times New Roman" w:hAnsi="Times New Roman" w:cs="Times New Roman"/>
+          <w:sz w:val="24"/>
+          <w:szCs w:val="28"/>
+          <w:lang w:val="en-US"/>
+        </w:rPr>
+        <w:t>This</w:t>
+      </w:r>
+      <w:r>
+        <w:rPr>
+          <w:rFonts w:ascii="Times New Roman" w:hAnsi="Times New Roman" w:cs="Times New Roman"/>
+          <w:sz w:val="24"/>
+          <w:szCs w:val="28"/>
+          <w:lang w:val="en-US"/>
+        </w:rPr>
+        <w:t xml:space="preserve"> section</w:t>
       </w:r>
       <w:r>
         <w:rPr>
@@ -2558,6 +2451,7 @@
       <w:r>
         <w:rPr>
           <w:rFonts w:ascii="Times New Roman" w:hAnsi="Times New Roman" w:cs="Times New Roman"/>
+          <w:b/>
           <w:sz w:val="24"/>
           <w:szCs w:val="28"/>
           <w:lang w:val="en-US"/>
@@ -2567,6 +2461,7 @@
       <w:r>
         <w:rPr>
           <w:rFonts w:ascii="Times New Roman" w:hAnsi="Times New Roman" w:cs="Times New Roman"/>
+          <w:b/>
           <w:sz w:val="24"/>
           <w:szCs w:val="28"/>
           <w:lang w:val="en-US"/>
@@ -2576,6 +2471,7 @@
       <w:r>
         <w:rPr>
           <w:rFonts w:ascii="Times New Roman" w:hAnsi="Times New Roman" w:cs="Times New Roman"/>
+          <w:b/>
           <w:sz w:val="24"/>
           <w:szCs w:val="28"/>
           <w:lang w:val="en-US"/>
@@ -2585,6 +2481,7 @@
       <w:r>
         <w:rPr>
           <w:rFonts w:ascii="Times New Roman" w:hAnsi="Times New Roman" w:cs="Times New Roman"/>
+          <w:b/>
           <w:sz w:val="24"/>
           <w:szCs w:val="28"/>
           <w:lang w:val="en-US"/>
@@ -2594,11 +2491,21 @@
       <w:r>
         <w:rPr>
           <w:rFonts w:ascii="Times New Roman" w:hAnsi="Times New Roman" w:cs="Times New Roman"/>
-          <w:sz w:val="24"/>
-          <w:szCs w:val="28"/>
-          <w:lang w:val="en-US"/>
-        </w:rPr>
-        <w:t>ystem section provides a detailed description of system functions.</w:t>
+          <w:b/>
+          <w:sz w:val="24"/>
+          <w:szCs w:val="28"/>
+          <w:lang w:val="en-US"/>
+        </w:rPr>
+        <w:t>ystem</w:t>
+      </w:r>
+      <w:r>
+        <w:rPr>
+          <w:rFonts w:ascii="Times New Roman" w:hAnsi="Times New Roman" w:cs="Times New Roman"/>
+          <w:sz w:val="24"/>
+          <w:szCs w:val="28"/>
+          <w:lang w:val="en-US"/>
+        </w:rPr>
+        <w:t xml:space="preserve"> section provides a detailed description of system functions.</w:t>
       </w:r>
     </w:p>
     <w:p>
@@ -2619,63 +2526,39 @@
       <w:r>
         <w:rPr>
           <w:rFonts w:ascii="Times New Roman" w:hAnsi="Times New Roman" w:cs="Times New Roman"/>
-          <w:sz w:val="24"/>
-          <w:szCs w:val="28"/>
-          <w:lang w:val="en-US"/>
-        </w:rPr>
-        <w:t>Outputs</w:t>
-      </w:r>
-      <w:r>
-        <w:rPr>
-          <w:rFonts w:ascii="Times New Roman" w:hAnsi="Times New Roman" w:cs="Times New Roman"/>
-          <w:sz w:val="24"/>
-          <w:szCs w:val="28"/>
-          <w:lang w:val="en-US"/>
-        </w:rPr>
-        <w:t xml:space="preserve"> section describes in what way information collected by the application are presented and how</w:t>
-      </w:r>
-      <w:r>
-        <w:rPr>
-          <w:rFonts w:ascii="Times New Roman" w:hAnsi="Times New Roman" w:cs="Times New Roman"/>
-          <w:sz w:val="24"/>
-          <w:szCs w:val="28"/>
-          <w:lang w:val="en-US"/>
-        </w:rPr>
-        <w:t xml:space="preserve"> </w:t>
-      </w:r>
-      <w:r>
-        <w:rPr>
-          <w:rFonts w:ascii="Times New Roman" w:hAnsi="Times New Roman" w:cs="Times New Roman"/>
-          <w:sz w:val="24"/>
-          <w:szCs w:val="28"/>
-          <w:lang w:val="en-US"/>
-        </w:rPr>
-        <w:t>to access the information.</w:t>
-      </w:r>
-    </w:p>
-    <w:p>
-      <w:pPr>
-        <w:pStyle w:val="Prrafodelista"/>
-        <w:numPr>
-          <w:ilvl w:val="0"/>
-          <w:numId w:val="1"/>
-        </w:numPr>
-        <w:spacing w:after="0"/>
-        <w:rPr>
-          <w:rFonts w:ascii="Times New Roman" w:hAnsi="Times New Roman" w:cs="Times New Roman"/>
-          <w:sz w:val="24"/>
-          <w:szCs w:val="28"/>
-          <w:lang w:val="en-US"/>
-        </w:rPr>
-      </w:pPr>
-      <w:r>
-        <w:rPr>
-          <w:rFonts w:ascii="Times New Roman" w:hAnsi="Times New Roman" w:cs="Times New Roman"/>
-          <w:sz w:val="24"/>
-          <w:szCs w:val="28"/>
-          <w:lang w:val="en-US"/>
-        </w:rPr>
-        <w:t>System error provides the complete set of errors may occur during the navigation and how to solve them.</w:t>
+          <w:b/>
+          <w:sz w:val="24"/>
+          <w:szCs w:val="28"/>
+          <w:lang w:val="en-US"/>
+        </w:rPr>
+        <w:t>System error</w:t>
+      </w:r>
+      <w:r>
+        <w:rPr>
+          <w:rFonts w:ascii="Times New Roman" w:hAnsi="Times New Roman" w:cs="Times New Roman"/>
+          <w:sz w:val="24"/>
+          <w:szCs w:val="28"/>
+          <w:lang w:val="en-US"/>
+        </w:rPr>
+        <w:t xml:space="preserve"> provides th</w:t>
+      </w:r>
+      <w:r>
+        <w:rPr>
+          <w:rFonts w:ascii="Times New Roman" w:hAnsi="Times New Roman" w:cs="Times New Roman"/>
+          <w:sz w:val="24"/>
+          <w:szCs w:val="28"/>
+          <w:lang w:val="en-US"/>
+        </w:rPr>
+        <w:t xml:space="preserve">e most common </w:t>
+      </w:r>
+      <w:r>
+        <w:rPr>
+          <w:rFonts w:ascii="Times New Roman" w:hAnsi="Times New Roman" w:cs="Times New Roman"/>
+          <w:sz w:val="24"/>
+          <w:szCs w:val="28"/>
+          <w:lang w:val="en-US"/>
+        </w:rPr>
+        <w:t>set of errors may occur during the navigation and how to solve them.</w:t>
       </w:r>
     </w:p>
     <w:p>
@@ -2840,7 +2723,23 @@
           <w:sz w:val="24"/>
           <w:lang w:val="en-US"/>
         </w:rPr>
-        <w:t xml:space="preserve">The tool needs connection to Internet in order to auto install python libraries but after it, the application </w:t>
+        <w:t xml:space="preserve">The tool needs connection to Internet in order to auto install python libraries but after </w:t>
+      </w:r>
+      <w:r>
+        <w:rPr>
+          <w:rFonts w:ascii="Times New Roman" w:hAnsi="Times New Roman" w:cs="Times New Roman"/>
+          <w:sz w:val="24"/>
+          <w:lang w:val="en-US"/>
+        </w:rPr>
+        <w:t>that</w:t>
+      </w:r>
+      <w:r>
+        <w:rPr>
+          <w:rFonts w:ascii="Times New Roman" w:hAnsi="Times New Roman" w:cs="Times New Roman"/>
+          <w:sz w:val="24"/>
+          <w:lang w:val="en-US"/>
+        </w:rPr>
+        <w:t xml:space="preserve">, the application </w:t>
       </w:r>
       <w:r>
         <w:rPr>
@@ -2972,7 +2871,15 @@
           <w:sz w:val="24"/>
           <w:lang w:val="en-US"/>
         </w:rPr>
-        <w:t>Bosch® members</w:t>
+        <w:t xml:space="preserve">Bosch® </w:t>
+      </w:r>
+      <w:r>
+        <w:rPr>
+          <w:rFonts w:ascii="Times New Roman" w:hAnsi="Times New Roman" w:cs="Times New Roman"/>
+          <w:sz w:val="24"/>
+          <w:lang w:val="en-US"/>
+        </w:rPr>
+        <w:t>employees</w:t>
       </w:r>
       <w:r>
         <w:rPr>
@@ -3094,8 +3001,49 @@
           <w:sz w:val="24"/>
           <w:lang w:val="en-US"/>
         </w:rPr>
+        <w:t xml:space="preserve">In the case of any other </w:t>
+      </w:r>
+      <w:r>
+        <w:rPr>
+          <w:rFonts w:ascii="Times New Roman" w:hAnsi="Times New Roman" w:cs="Times New Roman"/>
+          <w:sz w:val="24"/>
+          <w:lang w:val="en-US"/>
+        </w:rPr>
+        <w:t>contingencies</w:t>
+      </w:r>
+      <w:r>
+        <w:rPr>
+          <w:rFonts w:ascii="Times New Roman" w:hAnsi="Times New Roman" w:cs="Times New Roman"/>
+          <w:sz w:val="24"/>
+          <w:lang w:val="en-US"/>
+        </w:rPr>
+        <w:t xml:space="preserve"> not explained in this document, </w:t>
+      </w:r>
+      <w:r>
+        <w:rPr>
+          <w:rFonts w:ascii="Times New Roman" w:hAnsi="Times New Roman" w:cs="Times New Roman"/>
+          <w:sz w:val="24"/>
+          <w:lang w:val="en-US"/>
+        </w:rPr>
+        <w:t>please contact to whom developed this tool (this information comes within the tool in help section).</w:t>
+      </w:r>
+      <w:r>
+        <w:rPr>
+          <w:rFonts w:ascii="Times New Roman" w:hAnsi="Times New Roman" w:cs="Times New Roman"/>
+          <w:sz w:val="24"/>
+          <w:lang w:val="en-US"/>
+        </w:rPr>
         <w:br w:type="page"/>
       </w:r>
+      <w:r>
+        <w:rPr>
+          <w:rFonts w:ascii="Times New Roman" w:hAnsi="Times New Roman" w:cs="Times New Roman"/>
+          <w:sz w:val="24"/>
+          <w:lang w:val="en-US"/>
+        </w:rPr>
+        <w:lastRenderedPageBreak/>
+        <w:t>.</w:t>
+      </w:r>
     </w:p>
     <w:p>
       <w:pPr>
@@ -3117,7 +3065,6 @@
           <w:szCs w:val="28"/>
           <w:lang w:val="en-US"/>
         </w:rPr>
-        <w:lastRenderedPageBreak/>
         <w:t>Getting started</w:t>
       </w:r>
     </w:p>
@@ -3430,23 +3377,31 @@
           <w:sz w:val="24"/>
           <w:lang w:val="en-US"/>
         </w:rPr>
-        <w:t xml:space="preserve">A second file named “EEPROM_ReportGenerator.py” contains the main program. Now, you might delete or move the “EEPROM_ReportGenerator.exe” file </w:t>
-      </w:r>
-      <w:r>
-        <w:rPr>
-          <w:rFonts w:ascii="Times New Roman" w:hAnsi="Times New Roman" w:cs="Times New Roman"/>
-          <w:sz w:val="24"/>
-          <w:lang w:val="en-US"/>
-        </w:rPr>
-        <w:t xml:space="preserve">to another directory </w:t>
-      </w:r>
-      <w:r>
-        <w:rPr>
-          <w:rFonts w:ascii="Times New Roman" w:hAnsi="Times New Roman" w:cs="Times New Roman"/>
-          <w:sz w:val="24"/>
-          <w:lang w:val="en-US"/>
-        </w:rPr>
-        <w:t>if you want.</w:t>
+        <w:t xml:space="preserve">A second file named “EEPROM_ReportGenerator.py” contains the main program. Now, the “EEPROM_ReportGenerator.exe” file </w:t>
+      </w:r>
+      <w:r>
+        <w:rPr>
+          <w:rFonts w:ascii="Times New Roman" w:hAnsi="Times New Roman" w:cs="Times New Roman"/>
+          <w:sz w:val="24"/>
+          <w:lang w:val="en-US"/>
+        </w:rPr>
+        <w:t xml:space="preserve">might be deleted or moved </w:t>
+      </w:r>
+      <w:r>
+        <w:rPr>
+          <w:rFonts w:ascii="Times New Roman" w:hAnsi="Times New Roman" w:cs="Times New Roman"/>
+          <w:sz w:val="24"/>
+          <w:lang w:val="en-US"/>
+        </w:rPr>
+        <w:t>to another directory</w:t>
+      </w:r>
+      <w:r>
+        <w:rPr>
+          <w:rFonts w:ascii="Times New Roman" w:hAnsi="Times New Roman" w:cs="Times New Roman"/>
+          <w:sz w:val="24"/>
+          <w:lang w:val="en-US"/>
+        </w:rPr>
+        <w:t>.</w:t>
       </w:r>
     </w:p>
     <w:p>
@@ -3488,21 +3443,49 @@
           <w:sz w:val="24"/>
           <w:lang w:val="en-US"/>
         </w:rPr>
-        <w:t>. This manual is not intended to explain how to install this program, but the way to know if you have already installed it correctly is by opening your CMD program from Windows 10 and typing the following command.</w:t>
-      </w:r>
-    </w:p>
-    <w:p>
-      <w:pPr>
-        <w:spacing w:after="0"/>
-        <w:rPr>
-          <w:rFonts w:ascii="Times New Roman" w:hAnsi="Times New Roman" w:cs="Times New Roman"/>
-          <w:sz w:val="24"/>
-          <w:lang w:val="en-US"/>
-        </w:rPr>
-      </w:pPr>
-      <w:r>
-        <w:rPr>
-          <w:rFonts w:ascii="Times New Roman" w:hAnsi="Times New Roman" w:cs="Times New Roman"/>
+        <w:t xml:space="preserve">. This manual is not intended to explain how to install this program, but the way to know if </w:t>
+      </w:r>
+      <w:r>
+        <w:rPr>
+          <w:rFonts w:ascii="Times New Roman" w:hAnsi="Times New Roman" w:cs="Times New Roman"/>
+          <w:sz w:val="24"/>
+          <w:lang w:val="en-US"/>
+        </w:rPr>
+        <w:t>the host computer</w:t>
+      </w:r>
+      <w:r>
+        <w:rPr>
+          <w:rFonts w:ascii="Times New Roman" w:hAnsi="Times New Roman" w:cs="Times New Roman"/>
+          <w:sz w:val="24"/>
+          <w:lang w:val="en-US"/>
+        </w:rPr>
+        <w:t xml:space="preserve"> already installed it correctly is by opening CMD program from Windows 10 and typing the following command.</w:t>
+      </w:r>
+    </w:p>
+    <w:p>
+      <w:pPr>
+        <w:spacing w:after="0"/>
+        <w:rPr>
+          <w:rFonts w:ascii="Times New Roman" w:hAnsi="Times New Roman" w:cs="Times New Roman"/>
+          <w:sz w:val="24"/>
+          <w:lang w:val="en-US"/>
+        </w:rPr>
+      </w:pPr>
+    </w:p>
+    <w:p>
+      <w:pPr>
+        <w:spacing w:after="0"/>
+        <w:rPr>
+          <w:rFonts w:ascii="Consolas" w:hAnsi="Consolas" w:cs="Times New Roman"/>
+          <w:b/>
+          <w:sz w:val="24"/>
+          <w:lang w:val="en-US"/>
+        </w:rPr>
+      </w:pPr>
+      <w:r>
+        <w:rPr>
+          <w:rFonts w:ascii="Consolas" w:hAnsi="Consolas" w:cs="Times New Roman"/>
+          <w:b/>
           <w:sz w:val="24"/>
           <w:lang w:val="en-US"/>
         </w:rPr>
@@ -3510,15 +3493,17 @@
       </w:r>
       <w:r>
         <w:rPr>
-          <w:rFonts w:ascii="Times New Roman" w:hAnsi="Times New Roman" w:cs="Times New Roman"/>
-          <w:sz w:val="24"/>
-          <w:lang w:val="en-US"/>
-        </w:rPr>
-        <w:t>--</w:t>
-      </w:r>
-      <w:r>
-        <w:rPr>
-          <w:rFonts w:ascii="Times New Roman" w:hAnsi="Times New Roman" w:cs="Times New Roman"/>
+          <w:rFonts w:ascii="Consolas" w:hAnsi="Consolas" w:cs="Times New Roman"/>
+          <w:b/>
+          <w:sz w:val="24"/>
+          <w:lang w:val="en-US"/>
+        </w:rPr>
+        <w:t>–</w:t>
+      </w:r>
+      <w:r>
+        <w:rPr>
+          <w:rFonts w:ascii="Consolas" w:hAnsi="Consolas" w:cs="Times New Roman"/>
+          <w:b/>
           <w:sz w:val="24"/>
           <w:lang w:val="en-US"/>
         </w:rPr>
@@ -3611,7 +3596,47 @@
           <w:sz w:val="24"/>
           <w:lang w:val="en-US"/>
         </w:rPr>
-        <w:t xml:space="preserve">If you reach this point means you </w:t>
+        <w:t xml:space="preserve">If </w:t>
+      </w:r>
+      <w:r>
+        <w:rPr>
+          <w:rFonts w:ascii="Times New Roman" w:hAnsi="Times New Roman" w:cs="Times New Roman"/>
+          <w:sz w:val="24"/>
+          <w:lang w:val="en-US"/>
+        </w:rPr>
+        <w:t>the computer reaches at this point</w:t>
+      </w:r>
+      <w:r>
+        <w:rPr>
+          <w:rFonts w:ascii="Times New Roman" w:hAnsi="Times New Roman" w:cs="Times New Roman"/>
+          <w:sz w:val="24"/>
+          <w:lang w:val="en-US"/>
+        </w:rPr>
+        <w:t xml:space="preserve"> means</w:t>
+      </w:r>
+      <w:r>
+        <w:rPr>
+          <w:rFonts w:ascii="Times New Roman" w:hAnsi="Times New Roman" w:cs="Times New Roman"/>
+          <w:sz w:val="24"/>
+          <w:lang w:val="en-US"/>
+        </w:rPr>
+        <w:t xml:space="preserve"> that</w:t>
+      </w:r>
+      <w:r>
+        <w:rPr>
+          <w:rFonts w:ascii="Times New Roman" w:hAnsi="Times New Roman" w:cs="Times New Roman"/>
+          <w:sz w:val="24"/>
+          <w:lang w:val="en-US"/>
+        </w:rPr>
+        <w:t xml:space="preserve"> </w:t>
+      </w:r>
+      <w:r>
+        <w:rPr>
+          <w:rFonts w:ascii="Times New Roman" w:hAnsi="Times New Roman" w:cs="Times New Roman"/>
+          <w:sz w:val="24"/>
+          <w:lang w:val="en-US"/>
+        </w:rPr>
+        <w:t xml:space="preserve">it </w:t>
       </w:r>
       <w:proofErr w:type="gramStart"/>
       <w:r>
@@ -3620,7 +3645,15 @@
           <w:sz w:val="24"/>
           <w:lang w:val="en-US"/>
         </w:rPr>
-        <w:t>are able to</w:t>
+        <w:t>is</w:t>
+      </w:r>
+      <w:r>
+        <w:rPr>
+          <w:rFonts w:ascii="Times New Roman" w:hAnsi="Times New Roman" w:cs="Times New Roman"/>
+          <w:sz w:val="24"/>
+          <w:lang w:val="en-US"/>
+        </w:rPr>
+        <w:t xml:space="preserve"> able to</w:t>
       </w:r>
       <w:proofErr w:type="gramEnd"/>
       <w:r>
@@ -3637,7 +3670,23 @@
           <w:sz w:val="24"/>
           <w:lang w:val="en-US"/>
         </w:rPr>
-        <w:t xml:space="preserve">In the case of any kind of error or bad working, the section X of this manual provides information to solve it. </w:t>
+        <w:t xml:space="preserve">In the case of any kind of error or bad working, the section X of this manual provides information </w:t>
+      </w:r>
+      <w:r>
+        <w:rPr>
+          <w:rFonts w:ascii="Times New Roman" w:hAnsi="Times New Roman" w:cs="Times New Roman"/>
+          <w:sz w:val="24"/>
+          <w:lang w:val="en-US"/>
+        </w:rPr>
+        <w:t>about</w:t>
+      </w:r>
+      <w:r>
+        <w:rPr>
+          <w:rFonts w:ascii="Times New Roman" w:hAnsi="Times New Roman" w:cs="Times New Roman"/>
+          <w:sz w:val="24"/>
+          <w:lang w:val="en-US"/>
+        </w:rPr>
+        <w:t xml:space="preserve"> it. </w:t>
       </w:r>
       <w:r>
         <w:rPr>
@@ -3778,7 +3827,23 @@
           <w:sz w:val="24"/>
           <w:lang w:val="en-US"/>
         </w:rPr>
-        <w:t>The application is divided in six basic sections to interact with the final user. The sections are presented in the next picture.</w:t>
+        <w:t xml:space="preserve">The application is divided in </w:t>
+      </w:r>
+      <w:r>
+        <w:rPr>
+          <w:rFonts w:ascii="Times New Roman" w:hAnsi="Times New Roman" w:cs="Times New Roman"/>
+          <w:sz w:val="24"/>
+          <w:lang w:val="en-US"/>
+        </w:rPr>
+        <w:t>five</w:t>
+      </w:r>
+      <w:r>
+        <w:rPr>
+          <w:rFonts w:ascii="Times New Roman" w:hAnsi="Times New Roman" w:cs="Times New Roman"/>
+          <w:sz w:val="24"/>
+          <w:lang w:val="en-US"/>
+        </w:rPr>
+        <w:t xml:space="preserve"> basic sections to interact with the final user. The sections are presented in the next picture.</w:t>
       </w:r>
     </w:p>
     <w:p>
@@ -3889,7 +3954,24 @@
           <w:sz w:val="24"/>
           <w:lang w:val="en-US"/>
         </w:rPr>
-        <w:t>The first section is used to minimize, expand/</w:t>
+        <w:t xml:space="preserve">The </w:t>
+      </w:r>
+      <w:r>
+        <w:rPr>
+          <w:rFonts w:ascii="Times New Roman" w:hAnsi="Times New Roman" w:cs="Times New Roman"/>
+          <w:b/>
+          <w:sz w:val="24"/>
+          <w:lang w:val="en-US"/>
+        </w:rPr>
+        <w:t>first section</w:t>
+      </w:r>
+      <w:r>
+        <w:rPr>
+          <w:rFonts w:ascii="Times New Roman" w:hAnsi="Times New Roman" w:cs="Times New Roman"/>
+          <w:sz w:val="24"/>
+          <w:lang w:val="en-US"/>
+        </w:rPr>
+        <w:t xml:space="preserve"> is used to minimize, expand/</w:t>
       </w:r>
       <w:r>
         <w:rPr>
@@ -3928,7 +4010,40 @@
           <w:sz w:val="24"/>
           <w:lang w:val="en-US"/>
         </w:rPr>
-        <w:t>The second section provides the possibility to create new reports, close the program safety, know about the</w:t>
+        <w:t xml:space="preserve">The </w:t>
+      </w:r>
+      <w:r>
+        <w:rPr>
+          <w:rFonts w:ascii="Times New Roman" w:hAnsi="Times New Roman" w:cs="Times New Roman"/>
+          <w:b/>
+          <w:sz w:val="24"/>
+          <w:lang w:val="en-US"/>
+        </w:rPr>
+        <w:t>second section</w:t>
+      </w:r>
+      <w:r>
+        <w:rPr>
+          <w:rFonts w:ascii="Times New Roman" w:hAnsi="Times New Roman" w:cs="Times New Roman"/>
+          <w:sz w:val="24"/>
+          <w:lang w:val="en-US"/>
+        </w:rPr>
+        <w:t xml:space="preserve"> provides the possibility to create new reports, close the program safety, </w:t>
+      </w:r>
+      <w:r>
+        <w:rPr>
+          <w:rFonts w:ascii="Times New Roman" w:hAnsi="Times New Roman" w:cs="Times New Roman"/>
+          <w:sz w:val="24"/>
+          <w:lang w:val="en-US"/>
+        </w:rPr>
+        <w:t>information</w:t>
+      </w:r>
+      <w:r>
+        <w:rPr>
+          <w:rFonts w:ascii="Times New Roman" w:hAnsi="Times New Roman" w:cs="Times New Roman"/>
+          <w:sz w:val="24"/>
+          <w:lang w:val="en-US"/>
+        </w:rPr>
+        <w:t xml:space="preserve"> about the</w:t>
       </w:r>
       <w:r>
         <w:rPr>
@@ -3959,7 +4074,24 @@
           <w:sz w:val="24"/>
           <w:lang w:val="en-US"/>
         </w:rPr>
-        <w:t xml:space="preserve">The third section provides information </w:t>
+        <w:t xml:space="preserve">The </w:t>
+      </w:r>
+      <w:r>
+        <w:rPr>
+          <w:rFonts w:ascii="Times New Roman" w:hAnsi="Times New Roman" w:cs="Times New Roman"/>
+          <w:b/>
+          <w:sz w:val="24"/>
+          <w:lang w:val="en-US"/>
+        </w:rPr>
+        <w:t>third section</w:t>
+      </w:r>
+      <w:r>
+        <w:rPr>
+          <w:rFonts w:ascii="Times New Roman" w:hAnsi="Times New Roman" w:cs="Times New Roman"/>
+          <w:sz w:val="24"/>
+          <w:lang w:val="en-US"/>
+        </w:rPr>
+        <w:t xml:space="preserve"> provides information </w:t>
       </w:r>
       <w:r>
         <w:rPr>
@@ -3998,7 +4130,40 @@
           <w:sz w:val="24"/>
           <w:lang w:val="en-US"/>
         </w:rPr>
-        <w:t>The fourth section displays the Bosch® logo.</w:t>
+        <w:t xml:space="preserve">The </w:t>
+      </w:r>
+      <w:r>
+        <w:rPr>
+          <w:rFonts w:ascii="Times New Roman" w:hAnsi="Times New Roman" w:cs="Times New Roman"/>
+          <w:b/>
+          <w:sz w:val="24"/>
+          <w:lang w:val="en-US"/>
+        </w:rPr>
+        <w:t>fourth section</w:t>
+      </w:r>
+      <w:r>
+        <w:rPr>
+          <w:rFonts w:ascii="Times New Roman" w:hAnsi="Times New Roman" w:cs="Times New Roman"/>
+          <w:sz w:val="24"/>
+          <w:lang w:val="en-US"/>
+        </w:rPr>
+        <w:t xml:space="preserve"> displays the Bosch® logo</w:t>
+      </w:r>
+      <w:r>
+        <w:rPr>
+          <w:rFonts w:ascii="Times New Roman" w:hAnsi="Times New Roman" w:cs="Times New Roman"/>
+          <w:sz w:val="24"/>
+          <w:lang w:val="en-US"/>
+        </w:rPr>
+        <w:t xml:space="preserve"> only</w:t>
+      </w:r>
+      <w:r>
+        <w:rPr>
+          <w:rFonts w:ascii="Times New Roman" w:hAnsi="Times New Roman" w:cs="Times New Roman"/>
+          <w:sz w:val="24"/>
+          <w:lang w:val="en-US"/>
+        </w:rPr>
+        <w:t>.</w:t>
       </w:r>
     </w:p>
     <w:p>
@@ -4021,7 +4186,56 @@
           <w:sz w:val="24"/>
           <w:lang w:val="en-US"/>
         </w:rPr>
-        <w:t>The fifth section contains the buttons to interact with the program. This section is the core of this tool, so, it is the most important one.</w:t>
+        <w:t xml:space="preserve">The </w:t>
+      </w:r>
+      <w:r>
+        <w:rPr>
+          <w:rFonts w:ascii="Times New Roman" w:hAnsi="Times New Roman" w:cs="Times New Roman"/>
+          <w:b/>
+          <w:sz w:val="24"/>
+          <w:lang w:val="en-US"/>
+        </w:rPr>
+        <w:t>fifth section</w:t>
+      </w:r>
+      <w:r>
+        <w:rPr>
+          <w:rFonts w:ascii="Times New Roman" w:hAnsi="Times New Roman" w:cs="Times New Roman"/>
+          <w:sz w:val="24"/>
+          <w:lang w:val="en-US"/>
+        </w:rPr>
+        <w:t xml:space="preserve"> contains the buttons to interact with the program. This section is the core of this </w:t>
+      </w:r>
+      <w:r>
+        <w:rPr>
+          <w:rFonts w:ascii="Times New Roman" w:hAnsi="Times New Roman" w:cs="Times New Roman"/>
+          <w:sz w:val="24"/>
+          <w:lang w:val="en-US"/>
+        </w:rPr>
+        <w:t>software</w:t>
+      </w:r>
+      <w:r>
+        <w:rPr>
+          <w:rFonts w:ascii="Times New Roman" w:hAnsi="Times New Roman" w:cs="Times New Roman"/>
+          <w:sz w:val="24"/>
+          <w:lang w:val="en-US"/>
+        </w:rPr>
+        <w:t xml:space="preserve">, so, it is the most important </w:t>
+      </w:r>
+      <w:r>
+        <w:rPr>
+          <w:rFonts w:ascii="Times New Roman" w:hAnsi="Times New Roman" w:cs="Times New Roman"/>
+          <w:sz w:val="24"/>
+          <w:lang w:val="en-US"/>
+        </w:rPr>
+        <w:t>part</w:t>
+      </w:r>
+      <w:r>
+        <w:rPr>
+          <w:rFonts w:ascii="Times New Roman" w:hAnsi="Times New Roman" w:cs="Times New Roman"/>
+          <w:sz w:val="24"/>
+          <w:lang w:val="en-US"/>
+        </w:rPr>
+        <w:t>.</w:t>
       </w:r>
     </w:p>
     <w:p>
@@ -4102,15 +4316,7 @@
           <w:sz w:val="24"/>
           <w:lang w:val="en-US"/>
         </w:rPr>
-        <w:t>There are</w:t>
-      </w:r>
-      <w:r>
-        <w:rPr>
-          <w:rFonts w:ascii="Times New Roman" w:hAnsi="Times New Roman" w:cs="Times New Roman"/>
-          <w:sz w:val="24"/>
-          <w:lang w:val="en-US"/>
-        </w:rPr>
-        <w:t xml:space="preserve"> two ways to close the program</w:t>
+        <w:t>There are two ways to close the program</w:t>
       </w:r>
       <w:r>
         <w:rPr>
@@ -4300,7 +4506,23 @@
           <w:sz w:val="24"/>
           <w:lang w:val="en-US"/>
         </w:rPr>
-        <w:t xml:space="preserve"> (second section explained before):</w:t>
+        <w:t xml:space="preserve"> (second section explained </w:t>
+      </w:r>
+      <w:r>
+        <w:rPr>
+          <w:rFonts w:ascii="Times New Roman" w:hAnsi="Times New Roman" w:cs="Times New Roman"/>
+          <w:sz w:val="24"/>
+          <w:lang w:val="en-US"/>
+        </w:rPr>
+        <w:t>above</w:t>
+      </w:r>
+      <w:r>
+        <w:rPr>
+          <w:rFonts w:ascii="Times New Roman" w:hAnsi="Times New Roman" w:cs="Times New Roman"/>
+          <w:sz w:val="24"/>
+          <w:lang w:val="en-US"/>
+        </w:rPr>
+        <w:t>):</w:t>
       </w:r>
       <w:r>
         <w:rPr>
@@ -4366,7 +4588,15 @@
           <w:sz w:val="24"/>
           <w:lang w:val="en-US"/>
         </w:rPr>
-        <w:t>to ask whether you want to close the program over your own risk of losing information.</w:t>
+        <w:t>to ask whether you want to close the program over your own risk of losing information</w:t>
+      </w:r>
+      <w:r>
+        <w:rPr>
+          <w:rFonts w:ascii="Times New Roman" w:hAnsi="Times New Roman" w:cs="Times New Roman"/>
+          <w:sz w:val="24"/>
+          <w:lang w:val="en-US"/>
+        </w:rPr>
+        <w:t>.</w:t>
       </w:r>
     </w:p>
     <w:p>
@@ -4607,7 +4837,140 @@
           <w:sz w:val="24"/>
           <w:lang w:val="en-US"/>
         </w:rPr>
-        <w:t>The first view of the file looks like the following picture in Windows 10.</w:t>
+        <w:t>This function works as the initial state of the program. If the software has reached some state (CNT file added or</w:t>
+      </w:r>
+      <w:r>
+        <w:rPr>
+          <w:rFonts w:ascii="Times New Roman" w:hAnsi="Times New Roman" w:cs="Times New Roman"/>
+          <w:sz w:val="24"/>
+          <w:lang w:val="en-US"/>
+        </w:rPr>
+        <w:t xml:space="preserve"> </w:t>
+      </w:r>
+      <w:r>
+        <w:rPr>
+          <w:rFonts w:ascii="Times New Roman" w:hAnsi="Times New Roman" w:cs="Times New Roman"/>
+          <w:sz w:val="24"/>
+          <w:lang w:val="en-US"/>
+        </w:rPr>
+        <w:t>previous report added</w:t>
+      </w:r>
+      <w:r>
+        <w:rPr>
+          <w:rFonts w:ascii="Times New Roman" w:hAnsi="Times New Roman" w:cs="Times New Roman"/>
+          <w:sz w:val="24"/>
+          <w:lang w:val="en-US"/>
+        </w:rPr>
+        <w:t xml:space="preserve"> mainly</w:t>
+      </w:r>
+      <w:r>
+        <w:rPr>
+          <w:rFonts w:ascii="Times New Roman" w:hAnsi="Times New Roman" w:cs="Times New Roman"/>
+          <w:sz w:val="24"/>
+          <w:lang w:val="en-US"/>
+        </w:rPr>
+        <w:t xml:space="preserve">) and the user want to delete </w:t>
+      </w:r>
+      <w:r>
+        <w:rPr>
+          <w:rFonts w:ascii="Times New Roman" w:hAnsi="Times New Roman" w:cs="Times New Roman"/>
+          <w:sz w:val="24"/>
+          <w:lang w:val="en-US"/>
+        </w:rPr>
+        <w:t xml:space="preserve">everything </w:t>
+      </w:r>
+      <w:r>
+        <w:rPr>
+          <w:rFonts w:ascii="Times New Roman" w:hAnsi="Times New Roman" w:cs="Times New Roman"/>
+          <w:sz w:val="24"/>
+          <w:lang w:val="en-US"/>
+        </w:rPr>
+        <w:t xml:space="preserve">without saving it, by clicking in “New Report” the program will </w:t>
+      </w:r>
+      <w:r>
+        <w:rPr>
+          <w:rFonts w:ascii="Times New Roman" w:hAnsi="Times New Roman" w:cs="Times New Roman"/>
+          <w:sz w:val="24"/>
+          <w:lang w:val="en-US"/>
+        </w:rPr>
+        <w:t>restart.</w:t>
+      </w:r>
+    </w:p>
+    <w:p>
+      <w:pPr>
+        <w:spacing w:after="0"/>
+        <w:rPr>
+          <w:rFonts w:ascii="Times New Roman" w:hAnsi="Times New Roman" w:cs="Times New Roman"/>
+          <w:sz w:val="24"/>
+          <w:lang w:val="en-US"/>
+        </w:rPr>
+      </w:pPr>
+    </w:p>
+    <w:p>
+      <w:pPr>
+        <w:spacing w:after="0"/>
+        <w:jc w:val="center"/>
+        <w:rPr>
+          <w:rFonts w:ascii="Times New Roman" w:hAnsi="Times New Roman" w:cs="Times New Roman"/>
+          <w:sz w:val="24"/>
+          <w:lang w:val="en-US"/>
+        </w:rPr>
+      </w:pPr>
+      <w:r>
+        <w:rPr>
+          <w:rFonts w:ascii="Times New Roman" w:hAnsi="Times New Roman" w:cs="Times New Roman"/>
+          <w:noProof/>
+          <w:sz w:val="24"/>
+          <w:lang w:val="en-US"/>
+        </w:rPr>
+        <w:drawing>
+          <wp:inline distT="0" distB="0" distL="0" distR="0">
+            <wp:extent cx="3305117" cy="2133600"/>
+            <wp:effectExtent l="0" t="0" r="0" b="0"/>
+            <wp:docPr id="5" name="Imagen 5"/>
+            <wp:cNvGraphicFramePr>
+              <a:graphicFrameLocks xmlns:a="http://schemas.openxmlformats.org/drawingml/2006/main" noChangeAspect="1"/>
+            </wp:cNvGraphicFramePr>
+            <a:graphic xmlns:a="http://schemas.openxmlformats.org/drawingml/2006/main">
+              <a:graphicData uri="http://schemas.openxmlformats.org/drawingml/2006/picture">
+                <pic:pic xmlns:pic="http://schemas.openxmlformats.org/drawingml/2006/picture">
+                  <pic:nvPicPr>
+                    <pic:cNvPr id="0" name="Picture 1"/>
+                    <pic:cNvPicPr>
+                      <a:picLocks noChangeAspect="1" noChangeArrowheads="1"/>
+                    </pic:cNvPicPr>
+                  </pic:nvPicPr>
+                  <pic:blipFill>
+                    <a:blip r:embed="rId17">
+                      <a:extLst>
+                        <a:ext uri="{28A0092B-C50C-407E-A947-70E740481C1C}">
+                          <a14:useLocalDpi xmlns:a14="http://schemas.microsoft.com/office/drawing/2010/main" val="0"/>
+                        </a:ext>
+                      </a:extLst>
+                    </a:blip>
+                    <a:srcRect/>
+                    <a:stretch>
+                      <a:fillRect/>
+                    </a:stretch>
+                  </pic:blipFill>
+                  <pic:spPr bwMode="auto">
+                    <a:xfrm>
+                      <a:off x="0" y="0"/>
+                      <a:ext cx="3306363" cy="2134404"/>
+                    </a:xfrm>
+                    <a:prstGeom prst="rect">
+                      <a:avLst/>
+                    </a:prstGeom>
+                    <a:noFill/>
+                    <a:ln>
+                      <a:noFill/>
+                    </a:ln>
+                  </pic:spPr>
+                </pic:pic>
+              </a:graphicData>
+            </a:graphic>
+          </wp:inline>
+        </w:drawing>
       </w:r>
     </w:p>
     <w:p>
@@ -4681,7 +5044,7 @@
           <w:szCs w:val="28"/>
           <w:lang w:val="en-US"/>
         </w:rPr>
-        <w:t>B</w:t>
+        <w:t>Create a b</w:t>
       </w:r>
       <w:r>
         <w:rPr>
@@ -4719,7 +5082,592 @@
           <w:sz w:val="24"/>
           <w:lang w:val="en-US"/>
         </w:rPr>
-        <w:t>The first view of the file looks like the following picture in Windows 10.</w:t>
+        <w:t>A simple report is only generated based on a CNT file uploaded to the software and processed to get a XLSX file (Excel). The steps needed to create this simple report are explained as follow:</w:t>
+      </w:r>
+    </w:p>
+    <w:p>
+      <w:pPr>
+        <w:spacing w:after="0"/>
+        <w:rPr>
+          <w:rFonts w:ascii="Times New Roman" w:hAnsi="Times New Roman" w:cs="Times New Roman"/>
+          <w:sz w:val="24"/>
+          <w:lang w:val="en-US"/>
+        </w:rPr>
+      </w:pPr>
+    </w:p>
+    <w:p>
+      <w:pPr>
+        <w:pStyle w:val="Prrafodelista"/>
+        <w:numPr>
+          <w:ilvl w:val="0"/>
+          <w:numId w:val="3"/>
+        </w:numPr>
+        <w:spacing w:after="0"/>
+        <w:rPr>
+          <w:rFonts w:ascii="Times New Roman" w:hAnsi="Times New Roman" w:cs="Times New Roman"/>
+          <w:sz w:val="24"/>
+          <w:lang w:val="en-US"/>
+        </w:rPr>
+      </w:pPr>
+      <w:r>
+        <w:rPr>
+          <w:rFonts w:ascii="Times New Roman" w:hAnsi="Times New Roman" w:cs="Times New Roman"/>
+          <w:sz w:val="24"/>
+          <w:lang w:val="en-US"/>
+        </w:rPr>
+        <w:t>Click on “Select CNT file” button to open a dialog box asking for the CNT file.</w:t>
+      </w:r>
+    </w:p>
+    <w:p>
+      <w:pPr>
+        <w:spacing w:after="0"/>
+        <w:rPr>
+          <w:rFonts w:ascii="Times New Roman" w:hAnsi="Times New Roman" w:cs="Times New Roman"/>
+          <w:sz w:val="24"/>
+          <w:lang w:val="en-US"/>
+        </w:rPr>
+      </w:pPr>
+    </w:p>
+    <w:p>
+      <w:pPr>
+        <w:spacing w:after="0"/>
+        <w:jc w:val="center"/>
+        <w:rPr>
+          <w:rFonts w:ascii="Times New Roman" w:hAnsi="Times New Roman" w:cs="Times New Roman"/>
+          <w:sz w:val="24"/>
+          <w:lang w:val="en-US"/>
+        </w:rPr>
+      </w:pPr>
+      <w:r>
+        <w:rPr>
+          <w:rFonts w:ascii="Times New Roman" w:hAnsi="Times New Roman" w:cs="Times New Roman"/>
+          <w:noProof/>
+          <w:sz w:val="24"/>
+          <w:lang w:val="en-US"/>
+        </w:rPr>
+        <w:drawing>
+          <wp:inline distT="0" distB="0" distL="0" distR="0">
+            <wp:extent cx="3050971" cy="1971675"/>
+            <wp:effectExtent l="0" t="0" r="0" b="0"/>
+            <wp:docPr id="13" name="Imagen 13"/>
+            <wp:cNvGraphicFramePr>
+              <a:graphicFrameLocks xmlns:a="http://schemas.openxmlformats.org/drawingml/2006/main" noChangeAspect="1"/>
+            </wp:cNvGraphicFramePr>
+            <a:graphic xmlns:a="http://schemas.openxmlformats.org/drawingml/2006/main">
+              <a:graphicData uri="http://schemas.openxmlformats.org/drawingml/2006/picture">
+                <pic:pic xmlns:pic="http://schemas.openxmlformats.org/drawingml/2006/picture">
+                  <pic:nvPicPr>
+                    <pic:cNvPr id="0" name="Picture 3"/>
+                    <pic:cNvPicPr>
+                      <a:picLocks noChangeAspect="1" noChangeArrowheads="1"/>
+                    </pic:cNvPicPr>
+                  </pic:nvPicPr>
+                  <pic:blipFill>
+                    <a:blip r:embed="rId18">
+                      <a:extLst>
+                        <a:ext uri="{28A0092B-C50C-407E-A947-70E740481C1C}">
+                          <a14:useLocalDpi xmlns:a14="http://schemas.microsoft.com/office/drawing/2010/main" val="0"/>
+                        </a:ext>
+                      </a:extLst>
+                    </a:blip>
+                    <a:srcRect/>
+                    <a:stretch>
+                      <a:fillRect/>
+                    </a:stretch>
+                  </pic:blipFill>
+                  <pic:spPr bwMode="auto">
+                    <a:xfrm>
+                      <a:off x="0" y="0"/>
+                      <a:ext cx="3051965" cy="1972317"/>
+                    </a:xfrm>
+                    <a:prstGeom prst="rect">
+                      <a:avLst/>
+                    </a:prstGeom>
+                    <a:noFill/>
+                    <a:ln>
+                      <a:noFill/>
+                    </a:ln>
+                  </pic:spPr>
+                </pic:pic>
+              </a:graphicData>
+            </a:graphic>
+          </wp:inline>
+        </w:drawing>
+      </w:r>
+    </w:p>
+    <w:p>
+      <w:pPr>
+        <w:spacing w:after="0"/>
+        <w:jc w:val="center"/>
+        <w:rPr>
+          <w:rFonts w:ascii="Times New Roman" w:hAnsi="Times New Roman" w:cs="Times New Roman"/>
+          <w:sz w:val="24"/>
+          <w:lang w:val="en-US"/>
+        </w:rPr>
+      </w:pPr>
+    </w:p>
+    <w:p>
+      <w:pPr>
+        <w:pStyle w:val="Prrafodelista"/>
+        <w:numPr>
+          <w:ilvl w:val="0"/>
+          <w:numId w:val="3"/>
+        </w:numPr>
+        <w:spacing w:after="0"/>
+        <w:rPr>
+          <w:rFonts w:ascii="Times New Roman" w:hAnsi="Times New Roman" w:cs="Times New Roman"/>
+          <w:sz w:val="24"/>
+          <w:lang w:val="en-US"/>
+        </w:rPr>
+      </w:pPr>
+      <w:r>
+        <w:rPr>
+          <w:rFonts w:ascii="Times New Roman" w:hAnsi="Times New Roman" w:cs="Times New Roman"/>
+          <w:sz w:val="24"/>
+          <w:lang w:val="en-US"/>
+        </w:rPr>
+        <w:t>Select the CNT file that is going to be processed and click on “Open” button to upload the file.</w:t>
+      </w:r>
+    </w:p>
+    <w:p>
+      <w:pPr>
+        <w:spacing w:after="0"/>
+        <w:rPr>
+          <w:rFonts w:ascii="Times New Roman" w:hAnsi="Times New Roman" w:cs="Times New Roman"/>
+          <w:sz w:val="24"/>
+          <w:lang w:val="en-US"/>
+        </w:rPr>
+      </w:pPr>
+    </w:p>
+    <w:p>
+      <w:pPr>
+        <w:spacing w:after="0"/>
+        <w:jc w:val="center"/>
+        <w:rPr>
+          <w:rFonts w:ascii="Times New Roman" w:hAnsi="Times New Roman" w:cs="Times New Roman"/>
+          <w:sz w:val="24"/>
+          <w:lang w:val="en-US"/>
+        </w:rPr>
+      </w:pPr>
+      <w:r>
+        <w:rPr>
+          <w:rFonts w:ascii="Times New Roman" w:hAnsi="Times New Roman" w:cs="Times New Roman"/>
+          <w:noProof/>
+          <w:sz w:val="24"/>
+          <w:lang w:val="en-US"/>
+        </w:rPr>
+        <w:drawing>
+          <wp:inline distT="0" distB="0" distL="0" distR="0">
+            <wp:extent cx="3352800" cy="2578640"/>
+            <wp:effectExtent l="0" t="0" r="0" b="0"/>
+            <wp:docPr id="14" name="Imagen 14"/>
+            <wp:cNvGraphicFramePr>
+              <a:graphicFrameLocks xmlns:a="http://schemas.openxmlformats.org/drawingml/2006/main" noChangeAspect="1"/>
+            </wp:cNvGraphicFramePr>
+            <a:graphic xmlns:a="http://schemas.openxmlformats.org/drawingml/2006/main">
+              <a:graphicData uri="http://schemas.openxmlformats.org/drawingml/2006/picture">
+                <pic:pic xmlns:pic="http://schemas.openxmlformats.org/drawingml/2006/picture">
+                  <pic:nvPicPr>
+                    <pic:cNvPr id="0" name="Picture 4"/>
+                    <pic:cNvPicPr>
+                      <a:picLocks noChangeAspect="1" noChangeArrowheads="1"/>
+                    </pic:cNvPicPr>
+                  </pic:nvPicPr>
+                  <pic:blipFill>
+                    <a:blip r:embed="rId19">
+                      <a:extLst>
+                        <a:ext uri="{28A0092B-C50C-407E-A947-70E740481C1C}">
+                          <a14:useLocalDpi xmlns:a14="http://schemas.microsoft.com/office/drawing/2010/main" val="0"/>
+                        </a:ext>
+                      </a:extLst>
+                    </a:blip>
+                    <a:srcRect/>
+                    <a:stretch>
+                      <a:fillRect/>
+                    </a:stretch>
+                  </pic:blipFill>
+                  <pic:spPr bwMode="auto">
+                    <a:xfrm>
+                      <a:off x="0" y="0"/>
+                      <a:ext cx="3355266" cy="2580536"/>
+                    </a:xfrm>
+                    <a:prstGeom prst="rect">
+                      <a:avLst/>
+                    </a:prstGeom>
+                    <a:noFill/>
+                    <a:ln>
+                      <a:noFill/>
+                    </a:ln>
+                  </pic:spPr>
+                </pic:pic>
+              </a:graphicData>
+            </a:graphic>
+          </wp:inline>
+        </w:drawing>
+      </w:r>
+    </w:p>
+    <w:p>
+      <w:pPr>
+        <w:spacing w:after="0"/>
+        <w:jc w:val="center"/>
+        <w:rPr>
+          <w:rFonts w:ascii="Times New Roman" w:hAnsi="Times New Roman" w:cs="Times New Roman"/>
+          <w:sz w:val="24"/>
+          <w:lang w:val="en-US"/>
+        </w:rPr>
+      </w:pPr>
+    </w:p>
+    <w:p>
+      <w:pPr>
+        <w:pStyle w:val="Prrafodelista"/>
+        <w:numPr>
+          <w:ilvl w:val="0"/>
+          <w:numId w:val="3"/>
+        </w:numPr>
+        <w:spacing w:after="0"/>
+        <w:rPr>
+          <w:rFonts w:ascii="Times New Roman" w:hAnsi="Times New Roman" w:cs="Times New Roman"/>
+          <w:sz w:val="24"/>
+          <w:lang w:val="en-US"/>
+        </w:rPr>
+      </w:pPr>
+      <w:r>
+        <w:rPr>
+          <w:rFonts w:ascii="Times New Roman" w:hAnsi="Times New Roman" w:cs="Times New Roman"/>
+          <w:sz w:val="24"/>
+          <w:lang w:val="en-US"/>
+        </w:rPr>
+        <w:t>Then, click on “Generate Report” button to process the CNT file. Makes sure the check button is disabled in order to achieve this task. It is very well know</w:t>
+      </w:r>
+      <w:r>
+        <w:rPr>
+          <w:rFonts w:ascii="Times New Roman" w:hAnsi="Times New Roman" w:cs="Times New Roman"/>
+          <w:sz w:val="24"/>
+          <w:lang w:val="en-US"/>
+        </w:rPr>
+        <w:t>n</w:t>
+      </w:r>
+      <w:r>
+        <w:rPr>
+          <w:rFonts w:ascii="Times New Roman" w:hAnsi="Times New Roman" w:cs="Times New Roman"/>
+          <w:sz w:val="24"/>
+          <w:lang w:val="en-US"/>
+        </w:rPr>
+        <w:t xml:space="preserve"> that a simple report is going to be generated if the label shows the following text: “CNT file loaded”.</w:t>
+      </w:r>
+    </w:p>
+    <w:p>
+      <w:pPr>
+        <w:spacing w:after="0"/>
+        <w:rPr>
+          <w:rFonts w:ascii="Times New Roman" w:hAnsi="Times New Roman" w:cs="Times New Roman"/>
+          <w:sz w:val="24"/>
+          <w:lang w:val="en-US"/>
+        </w:rPr>
+      </w:pPr>
+    </w:p>
+    <w:p>
+      <w:pPr>
+        <w:spacing w:after="0"/>
+        <w:jc w:val="center"/>
+        <w:rPr>
+          <w:rFonts w:ascii="Times New Roman" w:hAnsi="Times New Roman" w:cs="Times New Roman"/>
+          <w:sz w:val="24"/>
+          <w:lang w:val="en-US"/>
+        </w:rPr>
+      </w:pPr>
+      <w:r>
+        <w:rPr>
+          <w:rFonts w:ascii="Times New Roman" w:hAnsi="Times New Roman" w:cs="Times New Roman"/>
+          <w:noProof/>
+          <w:sz w:val="24"/>
+          <w:lang w:val="en-US"/>
+        </w:rPr>
+        <w:drawing>
+          <wp:inline distT="0" distB="0" distL="0" distR="0">
+            <wp:extent cx="3943350" cy="2413538"/>
+            <wp:effectExtent l="0" t="0" r="0" b="6350"/>
+            <wp:docPr id="15" name="Imagen 15"/>
+            <wp:cNvGraphicFramePr>
+              <a:graphicFrameLocks xmlns:a="http://schemas.openxmlformats.org/drawingml/2006/main" noChangeAspect="1"/>
+            </wp:cNvGraphicFramePr>
+            <a:graphic xmlns:a="http://schemas.openxmlformats.org/drawingml/2006/main">
+              <a:graphicData uri="http://schemas.openxmlformats.org/drawingml/2006/picture">
+                <pic:pic xmlns:pic="http://schemas.openxmlformats.org/drawingml/2006/picture">
+                  <pic:nvPicPr>
+                    <pic:cNvPr id="0" name="Picture 5"/>
+                    <pic:cNvPicPr>
+                      <a:picLocks noChangeAspect="1" noChangeArrowheads="1"/>
+                    </pic:cNvPicPr>
+                  </pic:nvPicPr>
+                  <pic:blipFill>
+                    <a:blip r:embed="rId20">
+                      <a:extLst>
+                        <a:ext uri="{28A0092B-C50C-407E-A947-70E740481C1C}">
+                          <a14:useLocalDpi xmlns:a14="http://schemas.microsoft.com/office/drawing/2010/main" val="0"/>
+                        </a:ext>
+                      </a:extLst>
+                    </a:blip>
+                    <a:srcRect/>
+                    <a:stretch>
+                      <a:fillRect/>
+                    </a:stretch>
+                  </pic:blipFill>
+                  <pic:spPr bwMode="auto">
+                    <a:xfrm>
+                      <a:off x="0" y="0"/>
+                      <a:ext cx="3946873" cy="2415694"/>
+                    </a:xfrm>
+                    <a:prstGeom prst="rect">
+                      <a:avLst/>
+                    </a:prstGeom>
+                    <a:noFill/>
+                    <a:ln>
+                      <a:noFill/>
+                    </a:ln>
+                  </pic:spPr>
+                </pic:pic>
+              </a:graphicData>
+            </a:graphic>
+          </wp:inline>
+        </w:drawing>
+      </w:r>
+    </w:p>
+    <w:p>
+      <w:pPr>
+        <w:spacing w:after="0"/>
+        <w:jc w:val="center"/>
+        <w:rPr>
+          <w:rFonts w:ascii="Times New Roman" w:hAnsi="Times New Roman" w:cs="Times New Roman"/>
+          <w:sz w:val="24"/>
+          <w:lang w:val="en-US"/>
+        </w:rPr>
+      </w:pPr>
+    </w:p>
+    <w:p>
+      <w:pPr>
+        <w:pStyle w:val="Prrafodelista"/>
+        <w:numPr>
+          <w:ilvl w:val="0"/>
+          <w:numId w:val="3"/>
+        </w:numPr>
+        <w:spacing w:after="0"/>
+        <w:rPr>
+          <w:rFonts w:ascii="Times New Roman" w:hAnsi="Times New Roman" w:cs="Times New Roman"/>
+          <w:sz w:val="24"/>
+          <w:lang w:val="en-US"/>
+        </w:rPr>
+      </w:pPr>
+      <w:r>
+        <w:rPr>
+          <w:rFonts w:ascii="Times New Roman" w:hAnsi="Times New Roman" w:cs="Times New Roman"/>
+          <w:sz w:val="24"/>
+          <w:lang w:val="en-US"/>
+        </w:rPr>
+        <w:t>If the software success, a message box will appear. This notification is a signal of a complete process.</w:t>
+      </w:r>
+    </w:p>
+    <w:p>
+      <w:pPr>
+        <w:spacing w:after="0"/>
+        <w:rPr>
+          <w:rFonts w:ascii="Times New Roman" w:hAnsi="Times New Roman" w:cs="Times New Roman"/>
+          <w:sz w:val="24"/>
+          <w:lang w:val="en-US"/>
+        </w:rPr>
+      </w:pPr>
+    </w:p>
+    <w:p>
+      <w:pPr>
+        <w:spacing w:after="0"/>
+        <w:jc w:val="center"/>
+        <w:rPr>
+          <w:rFonts w:ascii="Times New Roman" w:hAnsi="Times New Roman" w:cs="Times New Roman"/>
+          <w:sz w:val="24"/>
+          <w:lang w:val="en-US"/>
+        </w:rPr>
+      </w:pPr>
+      <w:r>
+        <w:rPr>
+          <w:rFonts w:ascii="Times New Roman" w:hAnsi="Times New Roman" w:cs="Times New Roman"/>
+          <w:noProof/>
+          <w:sz w:val="24"/>
+          <w:lang w:val="en-US"/>
+        </w:rPr>
+        <w:lastRenderedPageBreak/>
+        <w:drawing>
+          <wp:inline distT="0" distB="0" distL="0" distR="0">
+            <wp:extent cx="3455914" cy="2105025"/>
+            <wp:effectExtent l="0" t="0" r="0" b="0"/>
+            <wp:docPr id="16" name="Imagen 16"/>
+            <wp:cNvGraphicFramePr>
+              <a:graphicFrameLocks xmlns:a="http://schemas.openxmlformats.org/drawingml/2006/main" noChangeAspect="1"/>
+            </wp:cNvGraphicFramePr>
+            <a:graphic xmlns:a="http://schemas.openxmlformats.org/drawingml/2006/main">
+              <a:graphicData uri="http://schemas.openxmlformats.org/drawingml/2006/picture">
+                <pic:pic xmlns:pic="http://schemas.openxmlformats.org/drawingml/2006/picture">
+                  <pic:nvPicPr>
+                    <pic:cNvPr id="0" name="Picture 6"/>
+                    <pic:cNvPicPr>
+                      <a:picLocks noChangeAspect="1" noChangeArrowheads="1"/>
+                    </pic:cNvPicPr>
+                  </pic:nvPicPr>
+                  <pic:blipFill>
+                    <a:blip r:embed="rId21">
+                      <a:extLst>
+                        <a:ext uri="{28A0092B-C50C-407E-A947-70E740481C1C}">
+                          <a14:useLocalDpi xmlns:a14="http://schemas.microsoft.com/office/drawing/2010/main" val="0"/>
+                        </a:ext>
+                      </a:extLst>
+                    </a:blip>
+                    <a:srcRect/>
+                    <a:stretch>
+                      <a:fillRect/>
+                    </a:stretch>
+                  </pic:blipFill>
+                  <pic:spPr bwMode="auto">
+                    <a:xfrm>
+                      <a:off x="0" y="0"/>
+                      <a:ext cx="3456841" cy="2105590"/>
+                    </a:xfrm>
+                    <a:prstGeom prst="rect">
+                      <a:avLst/>
+                    </a:prstGeom>
+                    <a:noFill/>
+                    <a:ln>
+                      <a:noFill/>
+                    </a:ln>
+                  </pic:spPr>
+                </pic:pic>
+              </a:graphicData>
+            </a:graphic>
+          </wp:inline>
+        </w:drawing>
+      </w:r>
+    </w:p>
+    <w:p>
+      <w:pPr>
+        <w:spacing w:after="0"/>
+        <w:rPr>
+          <w:rFonts w:ascii="Times New Roman" w:hAnsi="Times New Roman" w:cs="Times New Roman"/>
+          <w:sz w:val="24"/>
+          <w:lang w:val="en-US"/>
+        </w:rPr>
+      </w:pPr>
+    </w:p>
+    <w:p>
+      <w:pPr>
+        <w:pStyle w:val="Prrafodelista"/>
+        <w:numPr>
+          <w:ilvl w:val="0"/>
+          <w:numId w:val="3"/>
+        </w:numPr>
+        <w:spacing w:after="0"/>
+        <w:rPr>
+          <w:rFonts w:ascii="Times New Roman" w:hAnsi="Times New Roman" w:cs="Times New Roman"/>
+          <w:sz w:val="24"/>
+          <w:lang w:val="en-US"/>
+        </w:rPr>
+      </w:pPr>
+      <w:r>
+        <w:rPr>
+          <w:rFonts w:ascii="Times New Roman" w:hAnsi="Times New Roman" w:cs="Times New Roman"/>
+          <w:sz w:val="24"/>
+          <w:lang w:val="en-US"/>
+        </w:rPr>
+        <w:t>The output</w:t>
+      </w:r>
+      <w:r>
+        <w:rPr>
+          <w:rFonts w:ascii="Times New Roman" w:hAnsi="Times New Roman" w:cs="Times New Roman"/>
+          <w:sz w:val="24"/>
+          <w:lang w:val="en-US"/>
+        </w:rPr>
+        <w:t xml:space="preserve"> </w:t>
+      </w:r>
+      <w:r>
+        <w:rPr>
+          <w:rFonts w:ascii="Times New Roman" w:hAnsi="Times New Roman" w:cs="Times New Roman"/>
+          <w:sz w:val="24"/>
+          <w:lang w:val="en-US"/>
+        </w:rPr>
+        <w:t>files are going to be generated in the same path as the CNT file.</w:t>
+      </w:r>
+    </w:p>
+    <w:p>
+      <w:pPr>
+        <w:spacing w:after="0"/>
+        <w:rPr>
+          <w:rFonts w:ascii="Times New Roman" w:hAnsi="Times New Roman" w:cs="Times New Roman"/>
+          <w:sz w:val="24"/>
+          <w:lang w:val="en-US"/>
+        </w:rPr>
+      </w:pPr>
+    </w:p>
+    <w:p>
+      <w:pPr>
+        <w:spacing w:after="0"/>
+        <w:rPr>
+          <w:rFonts w:ascii="Times New Roman" w:hAnsi="Times New Roman" w:cs="Times New Roman"/>
+          <w:sz w:val="24"/>
+          <w:lang w:val="en-US"/>
+        </w:rPr>
+      </w:pPr>
+      <w:r>
+        <w:rPr>
+          <w:rFonts w:ascii="Times New Roman" w:hAnsi="Times New Roman" w:cs="Times New Roman"/>
+          <w:noProof/>
+          <w:sz w:val="24"/>
+          <w:lang w:val="en-US"/>
+        </w:rPr>
+        <w:drawing>
+          <wp:inline distT="0" distB="0" distL="0" distR="0">
+            <wp:extent cx="5610225" cy="657225"/>
+            <wp:effectExtent l="0" t="0" r="9525" b="9525"/>
+            <wp:docPr id="17" name="Imagen 17"/>
+            <wp:cNvGraphicFramePr>
+              <a:graphicFrameLocks xmlns:a="http://schemas.openxmlformats.org/drawingml/2006/main" noChangeAspect="1"/>
+            </wp:cNvGraphicFramePr>
+            <a:graphic xmlns:a="http://schemas.openxmlformats.org/drawingml/2006/main">
+              <a:graphicData uri="http://schemas.openxmlformats.org/drawingml/2006/picture">
+                <pic:pic xmlns:pic="http://schemas.openxmlformats.org/drawingml/2006/picture">
+                  <pic:nvPicPr>
+                    <pic:cNvPr id="0" name="Picture 7"/>
+                    <pic:cNvPicPr>
+                      <a:picLocks noChangeAspect="1" noChangeArrowheads="1"/>
+                    </pic:cNvPicPr>
+                  </pic:nvPicPr>
+                  <pic:blipFill>
+                    <a:blip r:embed="rId22">
+                      <a:extLst>
+                        <a:ext uri="{28A0092B-C50C-407E-A947-70E740481C1C}">
+                          <a14:useLocalDpi xmlns:a14="http://schemas.microsoft.com/office/drawing/2010/main" val="0"/>
+                        </a:ext>
+                      </a:extLst>
+                    </a:blip>
+                    <a:srcRect/>
+                    <a:stretch>
+                      <a:fillRect/>
+                    </a:stretch>
+                  </pic:blipFill>
+                  <pic:spPr bwMode="auto">
+                    <a:xfrm>
+                      <a:off x="0" y="0"/>
+                      <a:ext cx="5610225" cy="657225"/>
+                    </a:xfrm>
+                    <a:prstGeom prst="rect">
+                      <a:avLst/>
+                    </a:prstGeom>
+                    <a:noFill/>
+                    <a:ln>
+                      <a:noFill/>
+                    </a:ln>
+                  </pic:spPr>
+                </pic:pic>
+              </a:graphicData>
+            </a:graphic>
+          </wp:inline>
+        </w:drawing>
       </w:r>
     </w:p>
     <w:p>
@@ -4791,7 +5739,7 @@
           <w:szCs w:val="28"/>
           <w:lang w:val="en-US"/>
         </w:rPr>
-        <w:t>B</w:t>
+        <w:t>Create a report b</w:t>
       </w:r>
       <w:r>
         <w:rPr>
@@ -4839,7 +5787,940 @@
           <w:sz w:val="24"/>
           <w:lang w:val="en-US"/>
         </w:rPr>
-        <w:t>The first view of the file looks like the following picture in Windows 10.</w:t>
+        <w:t>A report based on a previous report follow the same logic as the previous method. What makes the difference is the check box that was avoided.</w:t>
+      </w:r>
+    </w:p>
+    <w:p>
+      <w:pPr>
+        <w:spacing w:after="0"/>
+        <w:rPr>
+          <w:rFonts w:ascii="Times New Roman" w:hAnsi="Times New Roman" w:cs="Times New Roman"/>
+          <w:sz w:val="24"/>
+          <w:lang w:val="en-US"/>
+        </w:rPr>
+      </w:pPr>
+    </w:p>
+    <w:p>
+      <w:pPr>
+        <w:pStyle w:val="Prrafodelista"/>
+        <w:numPr>
+          <w:ilvl w:val="0"/>
+          <w:numId w:val="3"/>
+        </w:numPr>
+        <w:spacing w:after="0"/>
+        <w:rPr>
+          <w:rFonts w:ascii="Times New Roman" w:hAnsi="Times New Roman" w:cs="Times New Roman"/>
+          <w:sz w:val="24"/>
+          <w:lang w:val="en-US"/>
+        </w:rPr>
+      </w:pPr>
+      <w:r>
+        <w:rPr>
+          <w:rFonts w:ascii="Times New Roman" w:hAnsi="Times New Roman" w:cs="Times New Roman"/>
+          <w:sz w:val="24"/>
+          <w:lang w:val="en-US"/>
+        </w:rPr>
+        <w:t>Click on “Select CNT file” button to open a dialog box asking for the CNT file.</w:t>
+      </w:r>
+    </w:p>
+    <w:p>
+      <w:pPr>
+        <w:spacing w:after="0"/>
+        <w:rPr>
+          <w:rFonts w:ascii="Times New Roman" w:hAnsi="Times New Roman" w:cs="Times New Roman"/>
+          <w:sz w:val="24"/>
+          <w:lang w:val="en-US"/>
+        </w:rPr>
+      </w:pPr>
+    </w:p>
+    <w:p>
+      <w:pPr>
+        <w:spacing w:after="0"/>
+        <w:jc w:val="center"/>
+        <w:rPr>
+          <w:rFonts w:ascii="Times New Roman" w:hAnsi="Times New Roman" w:cs="Times New Roman"/>
+          <w:sz w:val="24"/>
+          <w:lang w:val="en-US"/>
+        </w:rPr>
+      </w:pPr>
+      <w:r>
+        <w:rPr>
+          <w:rFonts w:ascii="Times New Roman" w:hAnsi="Times New Roman" w:cs="Times New Roman"/>
+          <w:noProof/>
+          <w:sz w:val="24"/>
+          <w:lang w:val="en-US"/>
+        </w:rPr>
+        <w:drawing>
+          <wp:inline distT="0" distB="0" distL="0" distR="0" wp14:anchorId="65AD7E1B" wp14:editId="4BCBAEDE">
+            <wp:extent cx="3050971" cy="1971675"/>
+            <wp:effectExtent l="0" t="0" r="0" b="0"/>
+            <wp:docPr id="18" name="Imagen 18"/>
+            <wp:cNvGraphicFramePr>
+              <a:graphicFrameLocks xmlns:a="http://schemas.openxmlformats.org/drawingml/2006/main" noChangeAspect="1"/>
+            </wp:cNvGraphicFramePr>
+            <a:graphic xmlns:a="http://schemas.openxmlformats.org/drawingml/2006/main">
+              <a:graphicData uri="http://schemas.openxmlformats.org/drawingml/2006/picture">
+                <pic:pic xmlns:pic="http://schemas.openxmlformats.org/drawingml/2006/picture">
+                  <pic:nvPicPr>
+                    <pic:cNvPr id="0" name="Picture 3"/>
+                    <pic:cNvPicPr>
+                      <a:picLocks noChangeAspect="1" noChangeArrowheads="1"/>
+                    </pic:cNvPicPr>
+                  </pic:nvPicPr>
+                  <pic:blipFill>
+                    <a:blip r:embed="rId18">
+                      <a:extLst>
+                        <a:ext uri="{28A0092B-C50C-407E-A947-70E740481C1C}">
+                          <a14:useLocalDpi xmlns:a14="http://schemas.microsoft.com/office/drawing/2010/main" val="0"/>
+                        </a:ext>
+                      </a:extLst>
+                    </a:blip>
+                    <a:srcRect/>
+                    <a:stretch>
+                      <a:fillRect/>
+                    </a:stretch>
+                  </pic:blipFill>
+                  <pic:spPr bwMode="auto">
+                    <a:xfrm>
+                      <a:off x="0" y="0"/>
+                      <a:ext cx="3051965" cy="1972317"/>
+                    </a:xfrm>
+                    <a:prstGeom prst="rect">
+                      <a:avLst/>
+                    </a:prstGeom>
+                    <a:noFill/>
+                    <a:ln>
+                      <a:noFill/>
+                    </a:ln>
+                  </pic:spPr>
+                </pic:pic>
+              </a:graphicData>
+            </a:graphic>
+          </wp:inline>
+        </w:drawing>
+      </w:r>
+    </w:p>
+    <w:p>
+      <w:pPr>
+        <w:spacing w:after="0"/>
+        <w:jc w:val="center"/>
+        <w:rPr>
+          <w:rFonts w:ascii="Times New Roman" w:hAnsi="Times New Roman" w:cs="Times New Roman"/>
+          <w:sz w:val="24"/>
+          <w:lang w:val="en-US"/>
+        </w:rPr>
+      </w:pPr>
+    </w:p>
+    <w:p>
+      <w:pPr>
+        <w:pStyle w:val="Prrafodelista"/>
+        <w:numPr>
+          <w:ilvl w:val="0"/>
+          <w:numId w:val="3"/>
+        </w:numPr>
+        <w:spacing w:after="0"/>
+        <w:rPr>
+          <w:rFonts w:ascii="Times New Roman" w:hAnsi="Times New Roman" w:cs="Times New Roman"/>
+          <w:sz w:val="24"/>
+          <w:lang w:val="en-US"/>
+        </w:rPr>
+      </w:pPr>
+      <w:r>
+        <w:rPr>
+          <w:rFonts w:ascii="Times New Roman" w:hAnsi="Times New Roman" w:cs="Times New Roman"/>
+          <w:sz w:val="24"/>
+          <w:lang w:val="en-US"/>
+        </w:rPr>
+        <w:t>Select the CNT file that is going to be processed and click on “Open” button to upload the file.</w:t>
+      </w:r>
+    </w:p>
+    <w:p>
+      <w:pPr>
+        <w:spacing w:after="0"/>
+        <w:rPr>
+          <w:rFonts w:ascii="Times New Roman" w:hAnsi="Times New Roman" w:cs="Times New Roman"/>
+          <w:sz w:val="24"/>
+          <w:lang w:val="en-US"/>
+        </w:rPr>
+      </w:pPr>
+    </w:p>
+    <w:p>
+      <w:pPr>
+        <w:spacing w:after="0"/>
+        <w:jc w:val="center"/>
+        <w:rPr>
+          <w:rFonts w:ascii="Times New Roman" w:hAnsi="Times New Roman" w:cs="Times New Roman"/>
+          <w:sz w:val="24"/>
+          <w:lang w:val="en-US"/>
+        </w:rPr>
+      </w:pPr>
+      <w:r>
+        <w:rPr>
+          <w:rFonts w:ascii="Times New Roman" w:hAnsi="Times New Roman" w:cs="Times New Roman"/>
+          <w:noProof/>
+          <w:sz w:val="24"/>
+          <w:lang w:val="en-US"/>
+        </w:rPr>
+        <w:lastRenderedPageBreak/>
+        <w:drawing>
+          <wp:inline distT="0" distB="0" distL="0" distR="0" wp14:anchorId="60006B6A" wp14:editId="0B25A983">
+            <wp:extent cx="3352800" cy="2578640"/>
+            <wp:effectExtent l="0" t="0" r="0" b="0"/>
+            <wp:docPr id="19" name="Imagen 19"/>
+            <wp:cNvGraphicFramePr>
+              <a:graphicFrameLocks xmlns:a="http://schemas.openxmlformats.org/drawingml/2006/main" noChangeAspect="1"/>
+            </wp:cNvGraphicFramePr>
+            <a:graphic xmlns:a="http://schemas.openxmlformats.org/drawingml/2006/main">
+              <a:graphicData uri="http://schemas.openxmlformats.org/drawingml/2006/picture">
+                <pic:pic xmlns:pic="http://schemas.openxmlformats.org/drawingml/2006/picture">
+                  <pic:nvPicPr>
+                    <pic:cNvPr id="0" name="Picture 4"/>
+                    <pic:cNvPicPr>
+                      <a:picLocks noChangeAspect="1" noChangeArrowheads="1"/>
+                    </pic:cNvPicPr>
+                  </pic:nvPicPr>
+                  <pic:blipFill>
+                    <a:blip r:embed="rId19">
+                      <a:extLst>
+                        <a:ext uri="{28A0092B-C50C-407E-A947-70E740481C1C}">
+                          <a14:useLocalDpi xmlns:a14="http://schemas.microsoft.com/office/drawing/2010/main" val="0"/>
+                        </a:ext>
+                      </a:extLst>
+                    </a:blip>
+                    <a:srcRect/>
+                    <a:stretch>
+                      <a:fillRect/>
+                    </a:stretch>
+                  </pic:blipFill>
+                  <pic:spPr bwMode="auto">
+                    <a:xfrm>
+                      <a:off x="0" y="0"/>
+                      <a:ext cx="3355266" cy="2580536"/>
+                    </a:xfrm>
+                    <a:prstGeom prst="rect">
+                      <a:avLst/>
+                    </a:prstGeom>
+                    <a:noFill/>
+                    <a:ln>
+                      <a:noFill/>
+                    </a:ln>
+                  </pic:spPr>
+                </pic:pic>
+              </a:graphicData>
+            </a:graphic>
+          </wp:inline>
+        </w:drawing>
+      </w:r>
+    </w:p>
+    <w:p>
+      <w:pPr>
+        <w:spacing w:after="0"/>
+        <w:jc w:val="center"/>
+        <w:rPr>
+          <w:rFonts w:ascii="Times New Roman" w:hAnsi="Times New Roman" w:cs="Times New Roman"/>
+          <w:sz w:val="24"/>
+          <w:lang w:val="en-US"/>
+        </w:rPr>
+      </w:pPr>
+    </w:p>
+    <w:p>
+      <w:pPr>
+        <w:pStyle w:val="Prrafodelista"/>
+        <w:numPr>
+          <w:ilvl w:val="0"/>
+          <w:numId w:val="3"/>
+        </w:numPr>
+        <w:spacing w:after="0"/>
+        <w:rPr>
+          <w:rFonts w:ascii="Times New Roman" w:hAnsi="Times New Roman" w:cs="Times New Roman"/>
+          <w:sz w:val="24"/>
+          <w:lang w:val="en-US"/>
+        </w:rPr>
+      </w:pPr>
+      <w:r>
+        <w:rPr>
+          <w:rFonts w:ascii="Times New Roman" w:hAnsi="Times New Roman" w:cs="Times New Roman"/>
+          <w:sz w:val="24"/>
+          <w:lang w:val="en-US"/>
+        </w:rPr>
+        <w:t xml:space="preserve">Enable the check button and click on “Select previous report” button to open </w:t>
+      </w:r>
+      <w:r>
+        <w:rPr>
+          <w:rFonts w:ascii="Times New Roman" w:hAnsi="Times New Roman" w:cs="Times New Roman"/>
+          <w:sz w:val="24"/>
+          <w:lang w:val="en-US"/>
+        </w:rPr>
+        <w:t xml:space="preserve">a dialog box asking for the </w:t>
+      </w:r>
+      <w:r>
+        <w:rPr>
+          <w:rFonts w:ascii="Times New Roman" w:hAnsi="Times New Roman" w:cs="Times New Roman"/>
+          <w:sz w:val="24"/>
+          <w:lang w:val="en-US"/>
+        </w:rPr>
+        <w:t>previous report</w:t>
+      </w:r>
+      <w:r>
+        <w:rPr>
+          <w:rFonts w:ascii="Times New Roman" w:hAnsi="Times New Roman" w:cs="Times New Roman"/>
+          <w:sz w:val="24"/>
+          <w:lang w:val="en-US"/>
+        </w:rPr>
+        <w:t xml:space="preserve"> file.</w:t>
+      </w:r>
+    </w:p>
+    <w:p>
+      <w:pPr>
+        <w:spacing w:after="0"/>
+        <w:rPr>
+          <w:rFonts w:ascii="Times New Roman" w:hAnsi="Times New Roman" w:cs="Times New Roman"/>
+          <w:sz w:val="24"/>
+          <w:lang w:val="en-US"/>
+        </w:rPr>
+      </w:pPr>
+    </w:p>
+    <w:p>
+      <w:pPr>
+        <w:spacing w:after="0"/>
+        <w:jc w:val="center"/>
+        <w:rPr>
+          <w:rFonts w:ascii="Times New Roman" w:hAnsi="Times New Roman" w:cs="Times New Roman"/>
+          <w:sz w:val="24"/>
+          <w:lang w:val="en-US"/>
+        </w:rPr>
+      </w:pPr>
+      <w:r>
+        <w:rPr>
+          <w:rFonts w:ascii="Times New Roman" w:hAnsi="Times New Roman" w:cs="Times New Roman"/>
+          <w:noProof/>
+          <w:sz w:val="24"/>
+          <w:lang w:val="en-US"/>
+        </w:rPr>
+        <w:drawing>
+          <wp:inline distT="0" distB="0" distL="0" distR="0">
+            <wp:extent cx="3716342" cy="2247900"/>
+            <wp:effectExtent l="0" t="0" r="0" b="0"/>
+            <wp:docPr id="20" name="Imagen 20"/>
+            <wp:cNvGraphicFramePr>
+              <a:graphicFrameLocks xmlns:a="http://schemas.openxmlformats.org/drawingml/2006/main" noChangeAspect="1"/>
+            </wp:cNvGraphicFramePr>
+            <a:graphic xmlns:a="http://schemas.openxmlformats.org/drawingml/2006/main">
+              <a:graphicData uri="http://schemas.openxmlformats.org/drawingml/2006/picture">
+                <pic:pic xmlns:pic="http://schemas.openxmlformats.org/drawingml/2006/picture">
+                  <pic:nvPicPr>
+                    <pic:cNvPr id="0" name="Picture 8"/>
+                    <pic:cNvPicPr>
+                      <a:picLocks noChangeAspect="1" noChangeArrowheads="1"/>
+                    </pic:cNvPicPr>
+                  </pic:nvPicPr>
+                  <pic:blipFill>
+                    <a:blip r:embed="rId23">
+                      <a:extLst>
+                        <a:ext uri="{28A0092B-C50C-407E-A947-70E740481C1C}">
+                          <a14:useLocalDpi xmlns:a14="http://schemas.microsoft.com/office/drawing/2010/main" val="0"/>
+                        </a:ext>
+                      </a:extLst>
+                    </a:blip>
+                    <a:srcRect/>
+                    <a:stretch>
+                      <a:fillRect/>
+                    </a:stretch>
+                  </pic:blipFill>
+                  <pic:spPr bwMode="auto">
+                    <a:xfrm>
+                      <a:off x="0" y="0"/>
+                      <a:ext cx="3716954" cy="2248270"/>
+                    </a:xfrm>
+                    <a:prstGeom prst="rect">
+                      <a:avLst/>
+                    </a:prstGeom>
+                    <a:noFill/>
+                    <a:ln>
+                      <a:noFill/>
+                    </a:ln>
+                  </pic:spPr>
+                </pic:pic>
+              </a:graphicData>
+            </a:graphic>
+          </wp:inline>
+        </w:drawing>
+      </w:r>
+    </w:p>
+    <w:p>
+      <w:pPr>
+        <w:spacing w:after="0"/>
+        <w:rPr>
+          <w:rFonts w:ascii="Times New Roman" w:hAnsi="Times New Roman" w:cs="Times New Roman"/>
+          <w:sz w:val="24"/>
+          <w:lang w:val="en-US"/>
+        </w:rPr>
+      </w:pPr>
+    </w:p>
+    <w:p>
+      <w:pPr>
+        <w:pStyle w:val="Prrafodelista"/>
+        <w:numPr>
+          <w:ilvl w:val="0"/>
+          <w:numId w:val="3"/>
+        </w:numPr>
+        <w:spacing w:after="0"/>
+        <w:rPr>
+          <w:rFonts w:ascii="Times New Roman" w:hAnsi="Times New Roman" w:cs="Times New Roman"/>
+          <w:sz w:val="24"/>
+          <w:lang w:val="en-US"/>
+        </w:rPr>
+      </w:pPr>
+      <w:r>
+        <w:rPr>
+          <w:rFonts w:ascii="Times New Roman" w:hAnsi="Times New Roman" w:cs="Times New Roman"/>
+          <w:sz w:val="24"/>
+          <w:lang w:val="en-US"/>
+        </w:rPr>
+        <w:t xml:space="preserve">Select the </w:t>
+      </w:r>
+      <w:r>
+        <w:rPr>
+          <w:rFonts w:ascii="Times New Roman" w:hAnsi="Times New Roman" w:cs="Times New Roman"/>
+          <w:sz w:val="24"/>
+          <w:lang w:val="en-US"/>
+        </w:rPr>
+        <w:t>Excel</w:t>
+      </w:r>
+      <w:r>
+        <w:rPr>
+          <w:rFonts w:ascii="Times New Roman" w:hAnsi="Times New Roman" w:cs="Times New Roman"/>
+          <w:sz w:val="24"/>
+          <w:lang w:val="en-US"/>
+        </w:rPr>
+        <w:t xml:space="preserve"> file that is going to be processed </w:t>
+      </w:r>
+      <w:r>
+        <w:rPr>
+          <w:rFonts w:ascii="Times New Roman" w:hAnsi="Times New Roman" w:cs="Times New Roman"/>
+          <w:sz w:val="24"/>
+          <w:lang w:val="en-US"/>
+        </w:rPr>
+        <w:t xml:space="preserve">as previous report </w:t>
+      </w:r>
+      <w:r>
+        <w:rPr>
+          <w:rFonts w:ascii="Times New Roman" w:hAnsi="Times New Roman" w:cs="Times New Roman"/>
+          <w:sz w:val="24"/>
+          <w:lang w:val="en-US"/>
+        </w:rPr>
+        <w:t>and click on “Open” button to upload the file.</w:t>
+      </w:r>
+    </w:p>
+    <w:p>
+      <w:pPr>
+        <w:spacing w:after="0"/>
+        <w:rPr>
+          <w:rFonts w:ascii="Times New Roman" w:hAnsi="Times New Roman" w:cs="Times New Roman"/>
+          <w:sz w:val="24"/>
+          <w:lang w:val="en-US"/>
+        </w:rPr>
+      </w:pPr>
+    </w:p>
+    <w:p>
+      <w:pPr>
+        <w:spacing w:after="0"/>
+        <w:jc w:val="center"/>
+        <w:rPr>
+          <w:rFonts w:ascii="Times New Roman" w:hAnsi="Times New Roman" w:cs="Times New Roman"/>
+          <w:sz w:val="24"/>
+          <w:lang w:val="en-US"/>
+        </w:rPr>
+      </w:pPr>
+      <w:r>
+        <w:rPr>
+          <w:rFonts w:ascii="Times New Roman" w:hAnsi="Times New Roman" w:cs="Times New Roman"/>
+          <w:noProof/>
+          <w:sz w:val="24"/>
+          <w:lang w:val="en-US"/>
+        </w:rPr>
+        <w:lastRenderedPageBreak/>
+        <w:drawing>
+          <wp:inline distT="0" distB="0" distL="0" distR="0">
+            <wp:extent cx="4410075" cy="3691285"/>
+            <wp:effectExtent l="0" t="0" r="0" b="4445"/>
+            <wp:docPr id="21" name="Imagen 21"/>
+            <wp:cNvGraphicFramePr>
+              <a:graphicFrameLocks xmlns:a="http://schemas.openxmlformats.org/drawingml/2006/main" noChangeAspect="1"/>
+            </wp:cNvGraphicFramePr>
+            <a:graphic xmlns:a="http://schemas.openxmlformats.org/drawingml/2006/main">
+              <a:graphicData uri="http://schemas.openxmlformats.org/drawingml/2006/picture">
+                <pic:pic xmlns:pic="http://schemas.openxmlformats.org/drawingml/2006/picture">
+                  <pic:nvPicPr>
+                    <pic:cNvPr id="0" name="Picture 9"/>
+                    <pic:cNvPicPr>
+                      <a:picLocks noChangeAspect="1" noChangeArrowheads="1"/>
+                    </pic:cNvPicPr>
+                  </pic:nvPicPr>
+                  <pic:blipFill>
+                    <a:blip r:embed="rId24">
+                      <a:extLst>
+                        <a:ext uri="{28A0092B-C50C-407E-A947-70E740481C1C}">
+                          <a14:useLocalDpi xmlns:a14="http://schemas.microsoft.com/office/drawing/2010/main" val="0"/>
+                        </a:ext>
+                      </a:extLst>
+                    </a:blip>
+                    <a:srcRect/>
+                    <a:stretch>
+                      <a:fillRect/>
+                    </a:stretch>
+                  </pic:blipFill>
+                  <pic:spPr bwMode="auto">
+                    <a:xfrm>
+                      <a:off x="0" y="0"/>
+                      <a:ext cx="4413243" cy="3693937"/>
+                    </a:xfrm>
+                    <a:prstGeom prst="rect">
+                      <a:avLst/>
+                    </a:prstGeom>
+                    <a:noFill/>
+                    <a:ln>
+                      <a:noFill/>
+                    </a:ln>
+                  </pic:spPr>
+                </pic:pic>
+              </a:graphicData>
+            </a:graphic>
+          </wp:inline>
+        </w:drawing>
+      </w:r>
+    </w:p>
+    <w:p>
+      <w:pPr>
+        <w:spacing w:after="0"/>
+        <w:rPr>
+          <w:rFonts w:ascii="Times New Roman" w:hAnsi="Times New Roman" w:cs="Times New Roman"/>
+          <w:sz w:val="24"/>
+          <w:lang w:val="en-US"/>
+        </w:rPr>
+      </w:pPr>
+    </w:p>
+    <w:p>
+      <w:pPr>
+        <w:pStyle w:val="Prrafodelista"/>
+        <w:numPr>
+          <w:ilvl w:val="0"/>
+          <w:numId w:val="3"/>
+        </w:numPr>
+        <w:spacing w:after="0"/>
+        <w:rPr>
+          <w:rFonts w:ascii="Times New Roman" w:hAnsi="Times New Roman" w:cs="Times New Roman"/>
+          <w:sz w:val="24"/>
+          <w:lang w:val="en-US"/>
+        </w:rPr>
+      </w:pPr>
+      <w:r>
+        <w:rPr>
+          <w:rFonts w:ascii="Times New Roman" w:hAnsi="Times New Roman" w:cs="Times New Roman"/>
+          <w:sz w:val="24"/>
+          <w:lang w:val="en-US"/>
+        </w:rPr>
+        <w:t>Then, click on “Generate Report” button to process the CNT file</w:t>
+      </w:r>
+      <w:r>
+        <w:rPr>
+          <w:rFonts w:ascii="Times New Roman" w:hAnsi="Times New Roman" w:cs="Times New Roman"/>
+          <w:sz w:val="24"/>
+          <w:lang w:val="en-US"/>
+        </w:rPr>
+        <w:t xml:space="preserve"> and the previous report</w:t>
+      </w:r>
+      <w:r>
+        <w:rPr>
+          <w:rFonts w:ascii="Times New Roman" w:hAnsi="Times New Roman" w:cs="Times New Roman"/>
+          <w:sz w:val="24"/>
+          <w:lang w:val="en-US"/>
+        </w:rPr>
+        <w:t xml:space="preserve">. Makes sure the check button is </w:t>
+      </w:r>
+      <w:r>
+        <w:rPr>
+          <w:rFonts w:ascii="Times New Roman" w:hAnsi="Times New Roman" w:cs="Times New Roman"/>
+          <w:sz w:val="24"/>
+          <w:lang w:val="en-US"/>
+        </w:rPr>
+        <w:t>enabled</w:t>
+      </w:r>
+      <w:r>
+        <w:rPr>
+          <w:rFonts w:ascii="Times New Roman" w:hAnsi="Times New Roman" w:cs="Times New Roman"/>
+          <w:sz w:val="24"/>
+          <w:lang w:val="en-US"/>
+        </w:rPr>
+        <w:t xml:space="preserve"> </w:t>
+      </w:r>
+      <w:r>
+        <w:rPr>
+          <w:rFonts w:ascii="Times New Roman" w:hAnsi="Times New Roman" w:cs="Times New Roman"/>
+          <w:sz w:val="24"/>
+          <w:lang w:val="en-US"/>
+        </w:rPr>
+        <w:t>otherwise, a simple report is going to be generated</w:t>
+      </w:r>
+      <w:r>
+        <w:rPr>
+          <w:rFonts w:ascii="Times New Roman" w:hAnsi="Times New Roman" w:cs="Times New Roman"/>
+          <w:sz w:val="24"/>
+          <w:lang w:val="en-US"/>
+        </w:rPr>
+        <w:t xml:space="preserve">. It is very well known that </w:t>
+      </w:r>
+      <w:r>
+        <w:rPr>
+          <w:rFonts w:ascii="Times New Roman" w:hAnsi="Times New Roman" w:cs="Times New Roman"/>
+          <w:sz w:val="24"/>
+          <w:lang w:val="en-US"/>
+        </w:rPr>
+        <w:t>the</w:t>
+      </w:r>
+      <w:r>
+        <w:rPr>
+          <w:rFonts w:ascii="Times New Roman" w:hAnsi="Times New Roman" w:cs="Times New Roman"/>
+          <w:sz w:val="24"/>
+          <w:lang w:val="en-US"/>
+        </w:rPr>
+        <w:t xml:space="preserve"> </w:t>
+      </w:r>
+      <w:r>
+        <w:rPr>
+          <w:rFonts w:ascii="Times New Roman" w:hAnsi="Times New Roman" w:cs="Times New Roman"/>
+          <w:sz w:val="24"/>
+          <w:lang w:val="en-US"/>
+        </w:rPr>
+        <w:t>task</w:t>
+      </w:r>
+      <w:r>
+        <w:rPr>
+          <w:rFonts w:ascii="Times New Roman" w:hAnsi="Times New Roman" w:cs="Times New Roman"/>
+          <w:sz w:val="24"/>
+          <w:lang w:val="en-US"/>
+        </w:rPr>
+        <w:t xml:space="preserve"> is going to be </w:t>
+      </w:r>
+      <w:r>
+        <w:rPr>
+          <w:rFonts w:ascii="Times New Roman" w:hAnsi="Times New Roman" w:cs="Times New Roman"/>
+          <w:sz w:val="24"/>
+          <w:lang w:val="en-US"/>
+        </w:rPr>
+        <w:t>processed</w:t>
+      </w:r>
+      <w:r>
+        <w:rPr>
+          <w:rFonts w:ascii="Times New Roman" w:hAnsi="Times New Roman" w:cs="Times New Roman"/>
+          <w:sz w:val="24"/>
+          <w:lang w:val="en-US"/>
+        </w:rPr>
+        <w:t xml:space="preserve"> if the label shows the following text: “CNT file loaded</w:t>
+      </w:r>
+      <w:r>
+        <w:rPr>
+          <w:rFonts w:ascii="Times New Roman" w:hAnsi="Times New Roman" w:cs="Times New Roman"/>
+          <w:sz w:val="24"/>
+          <w:lang w:val="en-US"/>
+        </w:rPr>
+        <w:t xml:space="preserve"> – Previous Report loaded</w:t>
+      </w:r>
+      <w:r>
+        <w:rPr>
+          <w:rFonts w:ascii="Times New Roman" w:hAnsi="Times New Roman" w:cs="Times New Roman"/>
+          <w:sz w:val="24"/>
+          <w:lang w:val="en-US"/>
+        </w:rPr>
+        <w:t>”.</w:t>
+      </w:r>
+    </w:p>
+    <w:p>
+      <w:pPr>
+        <w:spacing w:after="0"/>
+        <w:rPr>
+          <w:rFonts w:ascii="Times New Roman" w:hAnsi="Times New Roman" w:cs="Times New Roman"/>
+          <w:sz w:val="24"/>
+          <w:lang w:val="en-US"/>
+        </w:rPr>
+      </w:pPr>
+    </w:p>
+    <w:p>
+      <w:pPr>
+        <w:spacing w:after="0"/>
+        <w:jc w:val="center"/>
+        <w:rPr>
+          <w:rFonts w:ascii="Times New Roman" w:hAnsi="Times New Roman" w:cs="Times New Roman"/>
+          <w:sz w:val="24"/>
+          <w:lang w:val="en-US"/>
+        </w:rPr>
+      </w:pPr>
+      <w:r>
+        <w:rPr>
+          <w:rFonts w:ascii="Times New Roman" w:hAnsi="Times New Roman" w:cs="Times New Roman"/>
+          <w:noProof/>
+          <w:sz w:val="24"/>
+          <w:lang w:val="en-US"/>
+        </w:rPr>
+        <w:drawing>
+          <wp:inline distT="0" distB="0" distL="0" distR="0">
+            <wp:extent cx="4345949" cy="2095500"/>
+            <wp:effectExtent l="0" t="0" r="0" b="0"/>
+            <wp:docPr id="24" name="Imagen 24"/>
+            <wp:cNvGraphicFramePr>
+              <a:graphicFrameLocks xmlns:a="http://schemas.openxmlformats.org/drawingml/2006/main" noChangeAspect="1"/>
+            </wp:cNvGraphicFramePr>
+            <a:graphic xmlns:a="http://schemas.openxmlformats.org/drawingml/2006/main">
+              <a:graphicData uri="http://schemas.openxmlformats.org/drawingml/2006/picture">
+                <pic:pic xmlns:pic="http://schemas.openxmlformats.org/drawingml/2006/picture">
+                  <pic:nvPicPr>
+                    <pic:cNvPr id="0" name="Picture 11"/>
+                    <pic:cNvPicPr>
+                      <a:picLocks noChangeAspect="1" noChangeArrowheads="1"/>
+                    </pic:cNvPicPr>
+                  </pic:nvPicPr>
+                  <pic:blipFill>
+                    <a:blip r:embed="rId25">
+                      <a:extLst>
+                        <a:ext uri="{28A0092B-C50C-407E-A947-70E740481C1C}">
+                          <a14:useLocalDpi xmlns:a14="http://schemas.microsoft.com/office/drawing/2010/main" val="0"/>
+                        </a:ext>
+                      </a:extLst>
+                    </a:blip>
+                    <a:srcRect/>
+                    <a:stretch>
+                      <a:fillRect/>
+                    </a:stretch>
+                  </pic:blipFill>
+                  <pic:spPr bwMode="auto">
+                    <a:xfrm>
+                      <a:off x="0" y="0"/>
+                      <a:ext cx="4346806" cy="2095913"/>
+                    </a:xfrm>
+                    <a:prstGeom prst="rect">
+                      <a:avLst/>
+                    </a:prstGeom>
+                    <a:noFill/>
+                    <a:ln>
+                      <a:noFill/>
+                    </a:ln>
+                  </pic:spPr>
+                </pic:pic>
+              </a:graphicData>
+            </a:graphic>
+          </wp:inline>
+        </w:drawing>
+      </w:r>
+    </w:p>
+    <w:p>
+      <w:pPr>
+        <w:spacing w:after="0"/>
+        <w:jc w:val="center"/>
+        <w:rPr>
+          <w:rFonts w:ascii="Times New Roman" w:hAnsi="Times New Roman" w:cs="Times New Roman"/>
+          <w:sz w:val="24"/>
+          <w:lang w:val="en-US"/>
+        </w:rPr>
+      </w:pPr>
+    </w:p>
+    <w:p>
+      <w:pPr>
+        <w:pStyle w:val="Prrafodelista"/>
+        <w:numPr>
+          <w:ilvl w:val="0"/>
+          <w:numId w:val="3"/>
+        </w:numPr>
+        <w:spacing w:after="0"/>
+        <w:rPr>
+          <w:rFonts w:ascii="Times New Roman" w:hAnsi="Times New Roman" w:cs="Times New Roman"/>
+          <w:sz w:val="24"/>
+          <w:lang w:val="en-US"/>
+        </w:rPr>
+      </w:pPr>
+      <w:r>
+        <w:rPr>
+          <w:rFonts w:ascii="Times New Roman" w:hAnsi="Times New Roman" w:cs="Times New Roman"/>
+          <w:sz w:val="24"/>
+          <w:lang w:val="en-US"/>
+        </w:rPr>
+        <w:t>If the software success, a message box will appear. This notification is a signal of a complete process.</w:t>
+      </w:r>
+    </w:p>
+    <w:p>
+      <w:pPr>
+        <w:spacing w:after="0"/>
+        <w:rPr>
+          <w:rFonts w:ascii="Times New Roman" w:hAnsi="Times New Roman" w:cs="Times New Roman"/>
+          <w:sz w:val="24"/>
+          <w:lang w:val="en-US"/>
+        </w:rPr>
+      </w:pPr>
+    </w:p>
+    <w:p>
+      <w:pPr>
+        <w:spacing w:after="0"/>
+        <w:jc w:val="center"/>
+        <w:rPr>
+          <w:rFonts w:ascii="Times New Roman" w:hAnsi="Times New Roman" w:cs="Times New Roman"/>
+          <w:sz w:val="24"/>
+          <w:lang w:val="en-US"/>
+        </w:rPr>
+      </w:pPr>
+      <w:r>
+        <w:rPr>
+          <w:rFonts w:ascii="Times New Roman" w:hAnsi="Times New Roman" w:cs="Times New Roman"/>
+          <w:noProof/>
+          <w:sz w:val="24"/>
+          <w:lang w:val="en-US"/>
+        </w:rPr>
+        <w:lastRenderedPageBreak/>
+        <w:drawing>
+          <wp:inline distT="0" distB="0" distL="0" distR="0" wp14:anchorId="54F7D530" wp14:editId="42BA871A">
+            <wp:extent cx="3455914" cy="2105025"/>
+            <wp:effectExtent l="0" t="0" r="0" b="0"/>
+            <wp:docPr id="25" name="Imagen 25"/>
+            <wp:cNvGraphicFramePr>
+              <a:graphicFrameLocks xmlns:a="http://schemas.openxmlformats.org/drawingml/2006/main" noChangeAspect="1"/>
+            </wp:cNvGraphicFramePr>
+            <a:graphic xmlns:a="http://schemas.openxmlformats.org/drawingml/2006/main">
+              <a:graphicData uri="http://schemas.openxmlformats.org/drawingml/2006/picture">
+                <pic:pic xmlns:pic="http://schemas.openxmlformats.org/drawingml/2006/picture">
+                  <pic:nvPicPr>
+                    <pic:cNvPr id="0" name="Picture 6"/>
+                    <pic:cNvPicPr>
+                      <a:picLocks noChangeAspect="1" noChangeArrowheads="1"/>
+                    </pic:cNvPicPr>
+                  </pic:nvPicPr>
+                  <pic:blipFill>
+                    <a:blip r:embed="rId21">
+                      <a:extLst>
+                        <a:ext uri="{28A0092B-C50C-407E-A947-70E740481C1C}">
+                          <a14:useLocalDpi xmlns:a14="http://schemas.microsoft.com/office/drawing/2010/main" val="0"/>
+                        </a:ext>
+                      </a:extLst>
+                    </a:blip>
+                    <a:srcRect/>
+                    <a:stretch>
+                      <a:fillRect/>
+                    </a:stretch>
+                  </pic:blipFill>
+                  <pic:spPr bwMode="auto">
+                    <a:xfrm>
+                      <a:off x="0" y="0"/>
+                      <a:ext cx="3456841" cy="2105590"/>
+                    </a:xfrm>
+                    <a:prstGeom prst="rect">
+                      <a:avLst/>
+                    </a:prstGeom>
+                    <a:noFill/>
+                    <a:ln>
+                      <a:noFill/>
+                    </a:ln>
+                  </pic:spPr>
+                </pic:pic>
+              </a:graphicData>
+            </a:graphic>
+          </wp:inline>
+        </w:drawing>
+      </w:r>
+    </w:p>
+    <w:p>
+      <w:pPr>
+        <w:pStyle w:val="Prrafodelista"/>
+        <w:numPr>
+          <w:ilvl w:val="0"/>
+          <w:numId w:val="3"/>
+        </w:numPr>
+        <w:spacing w:after="0"/>
+        <w:rPr>
+          <w:rFonts w:ascii="Times New Roman" w:hAnsi="Times New Roman" w:cs="Times New Roman"/>
+          <w:sz w:val="24"/>
+          <w:lang w:val="en-US"/>
+        </w:rPr>
+      </w:pPr>
+      <w:r>
+        <w:rPr>
+          <w:rFonts w:ascii="Times New Roman" w:hAnsi="Times New Roman" w:cs="Times New Roman"/>
+          <w:sz w:val="24"/>
+          <w:lang w:val="en-US"/>
+        </w:rPr>
+        <w:t>The output files are going to be generated in the same path as the CNT file.</w:t>
+      </w:r>
+    </w:p>
+    <w:p>
+      <w:pPr>
+        <w:spacing w:after="0"/>
+        <w:rPr>
+          <w:rFonts w:ascii="Times New Roman" w:hAnsi="Times New Roman" w:cs="Times New Roman"/>
+          <w:sz w:val="24"/>
+          <w:lang w:val="en-US"/>
+        </w:rPr>
+      </w:pPr>
+    </w:p>
+    <w:p>
+      <w:pPr>
+        <w:spacing w:after="0"/>
+        <w:rPr>
+          <w:rFonts w:ascii="Times New Roman" w:hAnsi="Times New Roman" w:cs="Times New Roman"/>
+          <w:sz w:val="24"/>
+          <w:lang w:val="en-US"/>
+        </w:rPr>
+      </w:pPr>
+      <w:r>
+        <w:rPr>
+          <w:rFonts w:ascii="Times New Roman" w:hAnsi="Times New Roman" w:cs="Times New Roman"/>
+          <w:noProof/>
+          <w:sz w:val="24"/>
+          <w:lang w:val="en-US"/>
+        </w:rPr>
+        <w:drawing>
+          <wp:inline distT="0" distB="0" distL="0" distR="0">
+            <wp:extent cx="5610225" cy="1066800"/>
+            <wp:effectExtent l="0" t="0" r="9525" b="0"/>
+            <wp:docPr id="27" name="Imagen 27"/>
+            <wp:cNvGraphicFramePr>
+              <a:graphicFrameLocks xmlns:a="http://schemas.openxmlformats.org/drawingml/2006/main" noChangeAspect="1"/>
+            </wp:cNvGraphicFramePr>
+            <a:graphic xmlns:a="http://schemas.openxmlformats.org/drawingml/2006/main">
+              <a:graphicData uri="http://schemas.openxmlformats.org/drawingml/2006/picture">
+                <pic:pic xmlns:pic="http://schemas.openxmlformats.org/drawingml/2006/picture">
+                  <pic:nvPicPr>
+                    <pic:cNvPr id="0" name="Picture 12"/>
+                    <pic:cNvPicPr>
+                      <a:picLocks noChangeAspect="1" noChangeArrowheads="1"/>
+                    </pic:cNvPicPr>
+                  </pic:nvPicPr>
+                  <pic:blipFill>
+                    <a:blip r:embed="rId26">
+                      <a:extLst>
+                        <a:ext uri="{28A0092B-C50C-407E-A947-70E740481C1C}">
+                          <a14:useLocalDpi xmlns:a14="http://schemas.microsoft.com/office/drawing/2010/main" val="0"/>
+                        </a:ext>
+                      </a:extLst>
+                    </a:blip>
+                    <a:srcRect/>
+                    <a:stretch>
+                      <a:fillRect/>
+                    </a:stretch>
+                  </pic:blipFill>
+                  <pic:spPr bwMode="auto">
+                    <a:xfrm>
+                      <a:off x="0" y="0"/>
+                      <a:ext cx="5610225" cy="1066800"/>
+                    </a:xfrm>
+                    <a:prstGeom prst="rect">
+                      <a:avLst/>
+                    </a:prstGeom>
+                    <a:noFill/>
+                    <a:ln>
+                      <a:noFill/>
+                    </a:ln>
+                  </pic:spPr>
+                </pic:pic>
+              </a:graphicData>
+            </a:graphic>
+          </wp:inline>
+        </w:drawing>
       </w:r>
     </w:p>
     <w:p>
@@ -4939,7 +6820,162 @@
           <w:sz w:val="24"/>
           <w:lang w:val="en-US"/>
         </w:rPr>
-        <w:t>The first view of the file looks like the following picture in Windows 10.</w:t>
+        <w:t>This section provides information about the developers.</w:t>
+      </w:r>
+    </w:p>
+    <w:p>
+      <w:pPr>
+        <w:spacing w:after="0"/>
+        <w:rPr>
+          <w:rFonts w:ascii="Times New Roman" w:hAnsi="Times New Roman" w:cs="Times New Roman"/>
+          <w:sz w:val="24"/>
+          <w:lang w:val="en-US"/>
+        </w:rPr>
+      </w:pPr>
+    </w:p>
+    <w:p>
+      <w:pPr>
+        <w:spacing w:after="0"/>
+        <w:jc w:val="center"/>
+        <w:rPr>
+          <w:rFonts w:ascii="Times New Roman" w:hAnsi="Times New Roman" w:cs="Times New Roman"/>
+          <w:sz w:val="24"/>
+          <w:lang w:val="en-US"/>
+        </w:rPr>
+      </w:pPr>
+      <w:r>
+        <w:rPr>
+          <w:rFonts w:ascii="Times New Roman" w:hAnsi="Times New Roman" w:cs="Times New Roman"/>
+          <w:noProof/>
+          <w:sz w:val="24"/>
+          <w:lang w:val="en-US"/>
+        </w:rPr>
+        <w:drawing>
+          <wp:inline distT="0" distB="0" distL="0" distR="0">
+            <wp:extent cx="4191235" cy="2705100"/>
+            <wp:effectExtent l="0" t="0" r="0" b="0"/>
+            <wp:docPr id="29" name="Imagen 29"/>
+            <wp:cNvGraphicFramePr>
+              <a:graphicFrameLocks xmlns:a="http://schemas.openxmlformats.org/drawingml/2006/main" noChangeAspect="1"/>
+            </wp:cNvGraphicFramePr>
+            <a:graphic xmlns:a="http://schemas.openxmlformats.org/drawingml/2006/main">
+              <a:graphicData uri="http://schemas.openxmlformats.org/drawingml/2006/picture">
+                <pic:pic xmlns:pic="http://schemas.openxmlformats.org/drawingml/2006/picture">
+                  <pic:nvPicPr>
+                    <pic:cNvPr id="0" name="Picture 14"/>
+                    <pic:cNvPicPr>
+                      <a:picLocks noChangeAspect="1" noChangeArrowheads="1"/>
+                    </pic:cNvPicPr>
+                  </pic:nvPicPr>
+                  <pic:blipFill>
+                    <a:blip r:embed="rId27">
+                      <a:extLst>
+                        <a:ext uri="{28A0092B-C50C-407E-A947-70E740481C1C}">
+                          <a14:useLocalDpi xmlns:a14="http://schemas.microsoft.com/office/drawing/2010/main" val="0"/>
+                        </a:ext>
+                      </a:extLst>
+                    </a:blip>
+                    <a:srcRect/>
+                    <a:stretch>
+                      <a:fillRect/>
+                    </a:stretch>
+                  </pic:blipFill>
+                  <pic:spPr bwMode="auto">
+                    <a:xfrm>
+                      <a:off x="0" y="0"/>
+                      <a:ext cx="4192081" cy="2705646"/>
+                    </a:xfrm>
+                    <a:prstGeom prst="rect">
+                      <a:avLst/>
+                    </a:prstGeom>
+                    <a:noFill/>
+                    <a:ln>
+                      <a:noFill/>
+                    </a:ln>
+                  </pic:spPr>
+                </pic:pic>
+              </a:graphicData>
+            </a:graphic>
+          </wp:inline>
+        </w:drawing>
+      </w:r>
+    </w:p>
+    <w:p>
+      <w:pPr>
+        <w:spacing w:after="0"/>
+        <w:rPr>
+          <w:rFonts w:ascii="Times New Roman" w:hAnsi="Times New Roman" w:cs="Times New Roman"/>
+          <w:sz w:val="24"/>
+          <w:lang w:val="en-US"/>
+        </w:rPr>
+      </w:pPr>
+    </w:p>
+    <w:p>
+      <w:pPr>
+        <w:spacing w:after="0"/>
+        <w:jc w:val="center"/>
+        <w:rPr>
+          <w:rFonts w:ascii="Times New Roman" w:hAnsi="Times New Roman" w:cs="Times New Roman"/>
+          <w:sz w:val="24"/>
+          <w:lang w:val="en-US"/>
+        </w:rPr>
+      </w:pPr>
+      <w:r>
+        <w:rPr>
+          <w:rFonts w:ascii="Times New Roman" w:hAnsi="Times New Roman" w:cs="Times New Roman"/>
+          <w:noProof/>
+          <w:sz w:val="24"/>
+          <w:lang w:val="en-US"/>
+        </w:rPr>
+        <w:lastRenderedPageBreak/>
+        <w:drawing>
+          <wp:inline distT="0" distB="0" distL="0" distR="0">
+            <wp:extent cx="3751854" cy="2400300"/>
+            <wp:effectExtent l="0" t="0" r="1270" b="0"/>
+            <wp:docPr id="28" name="Imagen 28"/>
+            <wp:cNvGraphicFramePr>
+              <a:graphicFrameLocks xmlns:a="http://schemas.openxmlformats.org/drawingml/2006/main" noChangeAspect="1"/>
+            </wp:cNvGraphicFramePr>
+            <a:graphic xmlns:a="http://schemas.openxmlformats.org/drawingml/2006/main">
+              <a:graphicData uri="http://schemas.openxmlformats.org/drawingml/2006/picture">
+                <pic:pic xmlns:pic="http://schemas.openxmlformats.org/drawingml/2006/picture">
+                  <pic:nvPicPr>
+                    <pic:cNvPr id="0" name="Picture 13"/>
+                    <pic:cNvPicPr>
+                      <a:picLocks noChangeAspect="1" noChangeArrowheads="1"/>
+                    </pic:cNvPicPr>
+                  </pic:nvPicPr>
+                  <pic:blipFill>
+                    <a:blip r:embed="rId28">
+                      <a:extLst>
+                        <a:ext uri="{28A0092B-C50C-407E-A947-70E740481C1C}">
+                          <a14:useLocalDpi xmlns:a14="http://schemas.microsoft.com/office/drawing/2010/main" val="0"/>
+                        </a:ext>
+                      </a:extLst>
+                    </a:blip>
+                    <a:srcRect/>
+                    <a:stretch>
+                      <a:fillRect/>
+                    </a:stretch>
+                  </pic:blipFill>
+                  <pic:spPr bwMode="auto">
+                    <a:xfrm>
+                      <a:off x="0" y="0"/>
+                      <a:ext cx="3752161" cy="2400496"/>
+                    </a:xfrm>
+                    <a:prstGeom prst="rect">
+                      <a:avLst/>
+                    </a:prstGeom>
+                    <a:noFill/>
+                    <a:ln>
+                      <a:noFill/>
+                    </a:ln>
+                  </pic:spPr>
+                </pic:pic>
+              </a:graphicData>
+            </a:graphic>
+          </wp:inline>
+        </w:drawing>
       </w:r>
     </w:p>
     <w:p>
@@ -5039,26 +7075,18 @@
           <w:sz w:val="24"/>
           <w:lang w:val="en-US"/>
         </w:rPr>
-        <w:t>The first view of the file looks like the following picture in Windows 10.</w:t>
-      </w:r>
-    </w:p>
-    <w:p>
-      <w:pPr>
-        <w:spacing w:after="0"/>
-        <w:rPr>
-          <w:rFonts w:ascii="Times New Roman" w:hAnsi="Times New Roman" w:cs="Times New Roman"/>
-          <w:sz w:val="24"/>
-          <w:lang w:val="en-US"/>
-        </w:rPr>
-      </w:pPr>
-      <w:r>
-        <w:rPr>
-          <w:rFonts w:ascii="Times New Roman" w:hAnsi="Times New Roman" w:cs="Times New Roman"/>
-          <w:sz w:val="24"/>
-          <w:lang w:val="en-US"/>
-        </w:rPr>
-        <w:br w:type="page"/>
-      </w:r>
+        <w:t>This section provides information about help.</w:t>
+      </w:r>
+    </w:p>
+    <w:p>
+      <w:pPr>
+        <w:spacing w:after="0"/>
+        <w:rPr>
+          <w:rFonts w:ascii="Times New Roman" w:hAnsi="Times New Roman" w:cs="Times New Roman"/>
+          <w:sz w:val="24"/>
+          <w:lang w:val="en-US"/>
+        </w:rPr>
+      </w:pPr>
     </w:p>
     <w:p>
       <w:pPr>
@@ -5066,304 +7094,144 @@
         <w:jc w:val="center"/>
         <w:rPr>
           <w:rFonts w:ascii="Times New Roman" w:hAnsi="Times New Roman" w:cs="Times New Roman"/>
-          <w:b/>
-          <w:sz w:val="40"/>
-          <w:szCs w:val="28"/>
-          <w:lang w:val="en-US"/>
-        </w:rPr>
-      </w:pPr>
-      <w:r>
-        <w:rPr>
-          <w:rFonts w:ascii="Times New Roman" w:hAnsi="Times New Roman" w:cs="Times New Roman"/>
-          <w:b/>
-          <w:sz w:val="40"/>
-          <w:szCs w:val="28"/>
+          <w:sz w:val="24"/>
+          <w:lang w:val="en-US"/>
+        </w:rPr>
+      </w:pPr>
+      <w:r>
+        <w:rPr>
+          <w:rFonts w:ascii="Times New Roman" w:hAnsi="Times New Roman" w:cs="Times New Roman"/>
+          <w:noProof/>
+          <w:sz w:val="24"/>
+          <w:lang w:val="en-US"/>
+        </w:rPr>
+        <w:drawing>
+          <wp:inline distT="0" distB="0" distL="0" distR="0">
+            <wp:extent cx="3566243" cy="2276475"/>
+            <wp:effectExtent l="0" t="0" r="0" b="0"/>
+            <wp:docPr id="30" name="Imagen 30"/>
+            <wp:cNvGraphicFramePr>
+              <a:graphicFrameLocks xmlns:a="http://schemas.openxmlformats.org/drawingml/2006/main" noChangeAspect="1"/>
+            </wp:cNvGraphicFramePr>
+            <a:graphic xmlns:a="http://schemas.openxmlformats.org/drawingml/2006/main">
+              <a:graphicData uri="http://schemas.openxmlformats.org/drawingml/2006/picture">
+                <pic:pic xmlns:pic="http://schemas.openxmlformats.org/drawingml/2006/picture">
+                  <pic:nvPicPr>
+                    <pic:cNvPr id="0" name="Picture 15"/>
+                    <pic:cNvPicPr>
+                      <a:picLocks noChangeAspect="1" noChangeArrowheads="1"/>
+                    </pic:cNvPicPr>
+                  </pic:nvPicPr>
+                  <pic:blipFill>
+                    <a:blip r:embed="rId29">
+                      <a:extLst>
+                        <a:ext uri="{28A0092B-C50C-407E-A947-70E740481C1C}">
+                          <a14:useLocalDpi xmlns:a14="http://schemas.microsoft.com/office/drawing/2010/main" val="0"/>
+                        </a:ext>
+                      </a:extLst>
+                    </a:blip>
+                    <a:srcRect/>
+                    <a:stretch>
+                      <a:fillRect/>
+                    </a:stretch>
+                  </pic:blipFill>
+                  <pic:spPr bwMode="auto">
+                    <a:xfrm>
+                      <a:off x="0" y="0"/>
+                      <a:ext cx="3566338" cy="2276536"/>
+                    </a:xfrm>
+                    <a:prstGeom prst="rect">
+                      <a:avLst/>
+                    </a:prstGeom>
+                    <a:noFill/>
+                    <a:ln>
+                      <a:noFill/>
+                    </a:ln>
+                  </pic:spPr>
+                </pic:pic>
+              </a:graphicData>
+            </a:graphic>
+          </wp:inline>
+        </w:drawing>
+      </w:r>
+    </w:p>
+    <w:p>
+      <w:pPr>
+        <w:spacing w:after="0"/>
+        <w:jc w:val="center"/>
+        <w:rPr>
+          <w:rFonts w:ascii="Times New Roman" w:hAnsi="Times New Roman" w:cs="Times New Roman"/>
+          <w:sz w:val="24"/>
+          <w:lang w:val="en-US"/>
+        </w:rPr>
+      </w:pPr>
+    </w:p>
+    <w:p>
+      <w:pPr>
+        <w:spacing w:after="0"/>
+        <w:jc w:val="center"/>
+        <w:rPr>
+          <w:rFonts w:ascii="Times New Roman" w:hAnsi="Times New Roman" w:cs="Times New Roman"/>
+          <w:sz w:val="24"/>
+          <w:lang w:val="en-US"/>
+        </w:rPr>
+      </w:pPr>
+      <w:r>
+        <w:rPr>
+          <w:rFonts w:ascii="Times New Roman" w:hAnsi="Times New Roman" w:cs="Times New Roman"/>
+          <w:noProof/>
+          <w:sz w:val="24"/>
           <w:lang w:val="en-US"/>
         </w:rPr>
         <w:lastRenderedPageBreak/>
-        <w:t>Outputs</w:t>
-      </w:r>
-    </w:p>
-    <w:p>
-      <w:pPr>
-        <w:spacing w:after="0"/>
-        <w:rPr>
-          <w:rFonts w:ascii="Times New Roman" w:hAnsi="Times New Roman" w:cs="Times New Roman"/>
-          <w:b/>
-          <w:sz w:val="24"/>
-          <w:szCs w:val="28"/>
-          <w:lang w:val="en-US"/>
-        </w:rPr>
-      </w:pPr>
-    </w:p>
-    <w:p>
-      <w:pPr>
-        <w:spacing w:after="0"/>
-        <w:rPr>
-          <w:rFonts w:ascii="Times New Roman" w:hAnsi="Times New Roman" w:cs="Times New Roman"/>
-          <w:b/>
-          <w:sz w:val="28"/>
-          <w:szCs w:val="28"/>
-          <w:lang w:val="en-US"/>
-        </w:rPr>
-      </w:pPr>
-      <w:r>
-        <w:rPr>
-          <w:rFonts w:ascii="Times New Roman" w:hAnsi="Times New Roman" w:cs="Times New Roman"/>
-          <w:b/>
-          <w:sz w:val="28"/>
-          <w:szCs w:val="28"/>
-          <w:lang w:val="en-US"/>
-        </w:rPr>
-        <w:t>5</w:t>
-      </w:r>
-      <w:r>
-        <w:rPr>
-          <w:rFonts w:ascii="Times New Roman" w:hAnsi="Times New Roman" w:cs="Times New Roman"/>
-          <w:b/>
-          <w:sz w:val="28"/>
-          <w:szCs w:val="28"/>
-          <w:lang w:val="en-US"/>
-        </w:rPr>
-        <w:t xml:space="preserve">.1 </w:t>
-      </w:r>
-      <w:r>
-        <w:rPr>
-          <w:rFonts w:ascii="Times New Roman" w:hAnsi="Times New Roman" w:cs="Times New Roman"/>
-          <w:b/>
-          <w:sz w:val="28"/>
-          <w:szCs w:val="28"/>
-          <w:lang w:val="en-US"/>
-        </w:rPr>
-        <w:t>Report</w:t>
-      </w:r>
-    </w:p>
-    <w:p>
-      <w:pPr>
-        <w:spacing w:after="0"/>
-        <w:rPr>
-          <w:rFonts w:ascii="Times New Roman" w:hAnsi="Times New Roman" w:cs="Times New Roman"/>
-          <w:sz w:val="24"/>
-          <w:lang w:val="en-US"/>
-        </w:rPr>
-      </w:pPr>
-    </w:p>
-    <w:p>
-      <w:pPr>
-        <w:spacing w:after="0"/>
-        <w:rPr>
-          <w:rFonts w:ascii="Times New Roman" w:hAnsi="Times New Roman" w:cs="Times New Roman"/>
-          <w:sz w:val="24"/>
-          <w:lang w:val="en-US"/>
-        </w:rPr>
-      </w:pPr>
-      <w:r>
-        <w:rPr>
-          <w:rFonts w:ascii="Times New Roman" w:hAnsi="Times New Roman" w:cs="Times New Roman"/>
-          <w:sz w:val="24"/>
-          <w:lang w:val="en-US"/>
-        </w:rPr>
-        <w:t>Rubén</w:t>
-      </w:r>
-    </w:p>
-    <w:p>
-      <w:pPr>
-        <w:spacing w:after="0"/>
-        <w:rPr>
-          <w:rFonts w:ascii="Times New Roman" w:hAnsi="Times New Roman" w:cs="Times New Roman"/>
-          <w:sz w:val="24"/>
-          <w:lang w:val="en-US"/>
-        </w:rPr>
-      </w:pPr>
-    </w:p>
-    <w:p>
-      <w:pPr>
-        <w:spacing w:after="0"/>
-        <w:rPr>
-          <w:rFonts w:ascii="Times New Roman" w:hAnsi="Times New Roman" w:cs="Times New Roman"/>
-          <w:b/>
-          <w:sz w:val="28"/>
-          <w:szCs w:val="28"/>
-          <w:lang w:val="en-US"/>
-        </w:rPr>
-      </w:pPr>
-      <w:r>
-        <w:rPr>
-          <w:rFonts w:ascii="Times New Roman" w:hAnsi="Times New Roman" w:cs="Times New Roman"/>
-          <w:b/>
-          <w:sz w:val="28"/>
-          <w:szCs w:val="28"/>
-          <w:lang w:val="en-US"/>
-        </w:rPr>
-        <w:t>5</w:t>
-      </w:r>
-      <w:r>
-        <w:rPr>
-          <w:rFonts w:ascii="Times New Roman" w:hAnsi="Times New Roman" w:cs="Times New Roman"/>
-          <w:b/>
-          <w:sz w:val="28"/>
-          <w:szCs w:val="28"/>
-          <w:lang w:val="en-US"/>
-        </w:rPr>
-        <w:t>.</w:t>
-      </w:r>
-      <w:r>
-        <w:rPr>
-          <w:rFonts w:ascii="Times New Roman" w:hAnsi="Times New Roman" w:cs="Times New Roman"/>
-          <w:b/>
-          <w:sz w:val="28"/>
-          <w:szCs w:val="28"/>
-          <w:lang w:val="en-US"/>
-        </w:rPr>
-        <w:t>2</w:t>
-      </w:r>
-      <w:r>
-        <w:rPr>
-          <w:rFonts w:ascii="Times New Roman" w:hAnsi="Times New Roman" w:cs="Times New Roman"/>
-          <w:b/>
-          <w:sz w:val="28"/>
-          <w:szCs w:val="28"/>
-          <w:lang w:val="en-US"/>
-        </w:rPr>
-        <w:t xml:space="preserve"> </w:t>
-      </w:r>
-      <w:r>
-        <w:rPr>
-          <w:rFonts w:ascii="Times New Roman" w:hAnsi="Times New Roman" w:cs="Times New Roman"/>
-          <w:b/>
-          <w:sz w:val="28"/>
-          <w:szCs w:val="28"/>
-          <w:lang w:val="en-US"/>
-        </w:rPr>
-        <w:t>Program Log</w:t>
-      </w:r>
-    </w:p>
-    <w:p>
-      <w:pPr>
-        <w:spacing w:after="0"/>
-        <w:rPr>
-          <w:rFonts w:ascii="Times New Roman" w:hAnsi="Times New Roman" w:cs="Times New Roman"/>
-          <w:sz w:val="24"/>
-          <w:lang w:val="en-US"/>
-        </w:rPr>
-      </w:pPr>
-    </w:p>
-    <w:p>
-      <w:pPr>
-        <w:spacing w:after="0"/>
-        <w:rPr>
-          <w:rFonts w:ascii="Times New Roman" w:hAnsi="Times New Roman" w:cs="Times New Roman"/>
-          <w:sz w:val="24"/>
-          <w:lang w:val="en-US"/>
-        </w:rPr>
-      </w:pPr>
-      <w:r>
-        <w:rPr>
-          <w:rFonts w:ascii="Times New Roman" w:hAnsi="Times New Roman" w:cs="Times New Roman"/>
-          <w:sz w:val="24"/>
-          <w:lang w:val="en-US"/>
-        </w:rPr>
-        <w:t>Rubén</w:t>
-      </w:r>
-    </w:p>
-    <w:p>
-      <w:pPr>
-        <w:spacing w:after="0"/>
-        <w:rPr>
-          <w:rFonts w:ascii="Times New Roman" w:hAnsi="Times New Roman" w:cs="Times New Roman"/>
-          <w:sz w:val="24"/>
-          <w:lang w:val="en-US"/>
-        </w:rPr>
-      </w:pPr>
-    </w:p>
-    <w:p>
-      <w:pPr>
-        <w:spacing w:after="0"/>
-        <w:rPr>
-          <w:rFonts w:ascii="Times New Roman" w:hAnsi="Times New Roman" w:cs="Times New Roman"/>
-          <w:b/>
-          <w:sz w:val="28"/>
-          <w:szCs w:val="28"/>
-          <w:lang w:val="en-US"/>
-        </w:rPr>
-      </w:pPr>
-      <w:r>
-        <w:rPr>
-          <w:rFonts w:ascii="Times New Roman" w:hAnsi="Times New Roman" w:cs="Times New Roman"/>
-          <w:b/>
-          <w:sz w:val="28"/>
-          <w:szCs w:val="28"/>
-          <w:lang w:val="en-US"/>
-        </w:rPr>
-        <w:t>5</w:t>
-      </w:r>
-      <w:r>
-        <w:rPr>
-          <w:rFonts w:ascii="Times New Roman" w:hAnsi="Times New Roman" w:cs="Times New Roman"/>
-          <w:b/>
-          <w:sz w:val="28"/>
-          <w:szCs w:val="28"/>
-          <w:lang w:val="en-US"/>
-        </w:rPr>
-        <w:t>.</w:t>
-      </w:r>
-      <w:r>
-        <w:rPr>
-          <w:rFonts w:ascii="Times New Roman" w:hAnsi="Times New Roman" w:cs="Times New Roman"/>
-          <w:b/>
-          <w:sz w:val="28"/>
-          <w:szCs w:val="28"/>
-          <w:lang w:val="en-US"/>
-        </w:rPr>
-        <w:t>3</w:t>
-      </w:r>
-      <w:r>
-        <w:rPr>
-          <w:rFonts w:ascii="Times New Roman" w:hAnsi="Times New Roman" w:cs="Times New Roman"/>
-          <w:b/>
-          <w:sz w:val="28"/>
-          <w:szCs w:val="28"/>
-          <w:lang w:val="en-US"/>
-        </w:rPr>
-        <w:t xml:space="preserve"> </w:t>
-      </w:r>
-      <w:r>
-        <w:rPr>
-          <w:rFonts w:ascii="Times New Roman" w:hAnsi="Times New Roman" w:cs="Times New Roman"/>
-          <w:b/>
-          <w:sz w:val="28"/>
-          <w:szCs w:val="28"/>
-          <w:lang w:val="en-US"/>
-        </w:rPr>
-        <w:t>Comparison Log</w:t>
-      </w:r>
-    </w:p>
-    <w:p>
-      <w:pPr>
-        <w:spacing w:after="0"/>
-        <w:rPr>
-          <w:rFonts w:ascii="Times New Roman" w:hAnsi="Times New Roman" w:cs="Times New Roman"/>
-          <w:sz w:val="24"/>
-          <w:lang w:val="en-US"/>
-        </w:rPr>
-      </w:pPr>
-    </w:p>
-    <w:p>
-      <w:pPr>
-        <w:spacing w:after="0"/>
-        <w:rPr>
-          <w:rFonts w:ascii="Times New Roman" w:hAnsi="Times New Roman" w:cs="Times New Roman"/>
-          <w:sz w:val="24"/>
-          <w:lang w:val="en-US"/>
-        </w:rPr>
-      </w:pPr>
-      <w:r>
-        <w:rPr>
-          <w:rFonts w:ascii="Times New Roman" w:hAnsi="Times New Roman" w:cs="Times New Roman"/>
-          <w:sz w:val="24"/>
-          <w:lang w:val="en-US"/>
-        </w:rPr>
-        <w:t>Rubén</w:t>
+        <w:drawing>
+          <wp:inline distT="0" distB="0" distL="0" distR="0">
+            <wp:extent cx="3992072" cy="2552700"/>
+            <wp:effectExtent l="0" t="0" r="8890" b="0"/>
+            <wp:docPr id="31" name="Imagen 31"/>
+            <wp:cNvGraphicFramePr>
+              <a:graphicFrameLocks xmlns:a="http://schemas.openxmlformats.org/drawingml/2006/main" noChangeAspect="1"/>
+            </wp:cNvGraphicFramePr>
+            <a:graphic xmlns:a="http://schemas.openxmlformats.org/drawingml/2006/main">
+              <a:graphicData uri="http://schemas.openxmlformats.org/drawingml/2006/picture">
+                <pic:pic xmlns:pic="http://schemas.openxmlformats.org/drawingml/2006/picture">
+                  <pic:nvPicPr>
+                    <pic:cNvPr id="0" name="Picture 16"/>
+                    <pic:cNvPicPr>
+                      <a:picLocks noChangeAspect="1" noChangeArrowheads="1"/>
+                    </pic:cNvPicPr>
+                  </pic:nvPicPr>
+                  <pic:blipFill>
+                    <a:blip r:embed="rId30">
+                      <a:extLst>
+                        <a:ext uri="{28A0092B-C50C-407E-A947-70E740481C1C}">
+                          <a14:useLocalDpi xmlns:a14="http://schemas.microsoft.com/office/drawing/2010/main" val="0"/>
+                        </a:ext>
+                      </a:extLst>
+                    </a:blip>
+                    <a:srcRect/>
+                    <a:stretch>
+                      <a:fillRect/>
+                    </a:stretch>
+                  </pic:blipFill>
+                  <pic:spPr bwMode="auto">
+                    <a:xfrm>
+                      <a:off x="0" y="0"/>
+                      <a:ext cx="3994594" cy="2554313"/>
+                    </a:xfrm>
+                    <a:prstGeom prst="rect">
+                      <a:avLst/>
+                    </a:prstGeom>
+                    <a:noFill/>
+                    <a:ln>
+                      <a:noFill/>
+                    </a:ln>
+                  </pic:spPr>
+                </pic:pic>
+              </a:graphicData>
+            </a:graphic>
+          </wp:inline>
+        </w:drawing>
       </w:r>
     </w:p>
     <w:p>
@@ -5439,7 +7307,7 @@
           <w:szCs w:val="28"/>
           <w:lang w:val="en-US"/>
         </w:rPr>
-        <w:t>6</w:t>
+        <w:t>5</w:t>
       </w:r>
       <w:r>
         <w:rPr>
@@ -5487,7 +7355,7 @@
           <w:sz w:val="24"/>
           <w:lang w:val="en-US"/>
         </w:rPr>
-        <w:t>Rubén</w:t>
+        <w:t>No problems documented yet.</w:t>
       </w:r>
     </w:p>
     <w:p>
@@ -5519,7 +7387,7 @@
           <w:szCs w:val="28"/>
           <w:lang w:val="en-US"/>
         </w:rPr>
-        <w:t>6</w:t>
+        <w:t>5</w:t>
       </w:r>
       <w:r>
         <w:rPr>
@@ -5559,9 +7427,50 @@
           <w:szCs w:val="28"/>
           <w:lang w:val="en-US"/>
         </w:rPr>
-        <w:t>P</w:t>
-      </w:r>
-      <w:r>
+        <w:t>Python libraries</w:t>
+      </w:r>
+    </w:p>
+    <w:p>
+      <w:pPr>
+        <w:spacing w:after="0"/>
+        <w:rPr>
+          <w:rFonts w:ascii="Times New Roman" w:hAnsi="Times New Roman" w:cs="Times New Roman"/>
+          <w:sz w:val="24"/>
+          <w:lang w:val="en-US"/>
+        </w:rPr>
+      </w:pPr>
+    </w:p>
+    <w:p>
+      <w:pPr>
+        <w:spacing w:after="0"/>
+        <w:rPr>
+          <w:rFonts w:ascii="Times New Roman" w:hAnsi="Times New Roman" w:cs="Times New Roman"/>
+          <w:sz w:val="24"/>
+          <w:lang w:val="en-US"/>
+        </w:rPr>
+      </w:pPr>
+      <w:r>
+        <w:rPr>
+          <w:rFonts w:ascii="Times New Roman" w:hAnsi="Times New Roman" w:cs="Times New Roman"/>
+          <w:sz w:val="24"/>
+          <w:lang w:val="en-US"/>
+        </w:rPr>
+        <w:t>No problems documented yet.</w:t>
+      </w:r>
+    </w:p>
+    <w:p>
+      <w:pPr>
+        <w:spacing w:after="0"/>
+        <w:rPr>
+          <w:rFonts w:ascii="Times New Roman" w:hAnsi="Times New Roman" w:cs="Times New Roman"/>
+          <w:sz w:val="24"/>
+          <w:lang w:val="en-US"/>
+        </w:rPr>
+      </w:pPr>
+    </w:p>
+    <w:p>
+      <w:pPr>
+        <w:spacing w:after="0"/>
         <w:rPr>
           <w:rFonts w:ascii="Times New Roman" w:hAnsi="Times New Roman" w:cs="Times New Roman"/>
           <w:b/>
@@ -5569,50 +7478,8 @@
           <w:szCs w:val="28"/>
           <w:lang w:val="en-US"/>
         </w:rPr>
-        <w:t>ython libraries</w:t>
-      </w:r>
-    </w:p>
-    <w:p>
-      <w:pPr>
-        <w:spacing w:after="0"/>
-        <w:rPr>
-          <w:rFonts w:ascii="Times New Roman" w:hAnsi="Times New Roman" w:cs="Times New Roman"/>
-          <w:sz w:val="24"/>
-          <w:lang w:val="en-US"/>
-        </w:rPr>
-      </w:pPr>
-    </w:p>
-    <w:p>
-      <w:pPr>
-        <w:spacing w:after="0"/>
-        <w:rPr>
-          <w:rFonts w:ascii="Times New Roman" w:hAnsi="Times New Roman" w:cs="Times New Roman"/>
-          <w:sz w:val="24"/>
-          <w:lang w:val="en-US"/>
-        </w:rPr>
-      </w:pPr>
-      <w:r>
-        <w:rPr>
-          <w:rFonts w:ascii="Times New Roman" w:hAnsi="Times New Roman" w:cs="Times New Roman"/>
-          <w:sz w:val="24"/>
-          <w:lang w:val="en-US"/>
-        </w:rPr>
-        <w:t>Rubén</w:t>
-      </w:r>
-    </w:p>
-    <w:p>
-      <w:pPr>
-        <w:spacing w:after="0"/>
-        <w:rPr>
-          <w:rFonts w:ascii="Times New Roman" w:hAnsi="Times New Roman" w:cs="Times New Roman"/>
-          <w:sz w:val="24"/>
-          <w:lang w:val="en-US"/>
-        </w:rPr>
-      </w:pPr>
-    </w:p>
-    <w:p>
-      <w:pPr>
-        <w:spacing w:after="0"/>
+      </w:pPr>
+      <w:r>
         <w:rPr>
           <w:rFonts w:ascii="Times New Roman" w:hAnsi="Times New Roman" w:cs="Times New Roman"/>
           <w:b/>
@@ -5620,7 +7487,8 @@
           <w:szCs w:val="28"/>
           <w:lang w:val="en-US"/>
         </w:rPr>
-      </w:pPr>
+        <w:t>5</w:t>
+      </w:r>
       <w:r>
         <w:rPr>
           <w:rFonts w:ascii="Times New Roman" w:hAnsi="Times New Roman" w:cs="Times New Roman"/>
@@ -5629,7 +7497,7 @@
           <w:szCs w:val="28"/>
           <w:lang w:val="en-US"/>
         </w:rPr>
-        <w:t>6</w:t>
+        <w:t>.</w:t>
       </w:r>
       <w:r>
         <w:rPr>
@@ -5639,7 +7507,7 @@
           <w:szCs w:val="28"/>
           <w:lang w:val="en-US"/>
         </w:rPr>
-        <w:t>.</w:t>
+        <w:t>3</w:t>
       </w:r>
       <w:r>
         <w:rPr>
@@ -5649,7 +7517,7 @@
           <w:szCs w:val="28"/>
           <w:lang w:val="en-US"/>
         </w:rPr>
-        <w:t>3</w:t>
+        <w:t xml:space="preserve"> </w:t>
       </w:r>
       <w:r>
         <w:rPr>
@@ -5659,61 +7527,597 @@
           <w:szCs w:val="28"/>
           <w:lang w:val="en-US"/>
         </w:rPr>
+        <w:t>Program</w:t>
+      </w:r>
+    </w:p>
+    <w:p>
+      <w:pPr>
+        <w:spacing w:after="0"/>
+        <w:rPr>
+          <w:rFonts w:ascii="Times New Roman" w:hAnsi="Times New Roman" w:cs="Times New Roman"/>
+          <w:sz w:val="24"/>
+          <w:lang w:val="en-US"/>
+        </w:rPr>
+      </w:pPr>
+    </w:p>
+    <w:p>
+      <w:pPr>
+        <w:pStyle w:val="Prrafodelista"/>
+        <w:numPr>
+          <w:ilvl w:val="0"/>
+          <w:numId w:val="3"/>
+        </w:numPr>
+        <w:spacing w:after="0"/>
+        <w:rPr>
+          <w:rFonts w:ascii="Times New Roman" w:hAnsi="Times New Roman" w:cs="Times New Roman"/>
+          <w:sz w:val="24"/>
+          <w:lang w:val="en-US"/>
+        </w:rPr>
+      </w:pPr>
+      <w:r>
+        <w:rPr>
+          <w:rFonts w:ascii="Times New Roman" w:hAnsi="Times New Roman" w:cs="Times New Roman"/>
+          <w:b/>
+          <w:sz w:val="24"/>
+          <w:lang w:val="en-US"/>
+        </w:rPr>
+        <w:t>Error001: Not .</w:t>
+      </w:r>
+      <w:proofErr w:type="spellStart"/>
+      <w:r>
+        <w:rPr>
+          <w:rFonts w:ascii="Times New Roman" w:hAnsi="Times New Roman" w:cs="Times New Roman"/>
+          <w:b/>
+          <w:sz w:val="24"/>
+          <w:lang w:val="en-US"/>
+        </w:rPr>
+        <w:t>cnt</w:t>
+      </w:r>
+      <w:proofErr w:type="spellEnd"/>
+      <w:r>
+        <w:rPr>
+          <w:rFonts w:ascii="Times New Roman" w:hAnsi="Times New Roman" w:cs="Times New Roman"/>
+          <w:b/>
+          <w:sz w:val="24"/>
+          <w:lang w:val="en-US"/>
+        </w:rPr>
+        <w:t xml:space="preserve"> file selected. </w:t>
+      </w:r>
+    </w:p>
+    <w:p>
+      <w:pPr>
+        <w:spacing w:after="0"/>
+        <w:rPr>
+          <w:rFonts w:ascii="Times New Roman" w:hAnsi="Times New Roman" w:cs="Times New Roman"/>
+          <w:sz w:val="24"/>
+          <w:lang w:val="en-US"/>
+        </w:rPr>
+      </w:pPr>
+    </w:p>
+    <w:p>
+      <w:pPr>
+        <w:spacing w:after="0"/>
+        <w:jc w:val="center"/>
+        <w:rPr>
+          <w:rFonts w:ascii="Times New Roman" w:hAnsi="Times New Roman" w:cs="Times New Roman"/>
+          <w:sz w:val="24"/>
+          <w:lang w:val="en-US"/>
+        </w:rPr>
+      </w:pPr>
+      <w:r>
+        <w:rPr>
+          <w:rFonts w:ascii="Times New Roman" w:hAnsi="Times New Roman" w:cs="Times New Roman"/>
+          <w:noProof/>
+          <w:sz w:val="24"/>
+          <w:lang w:val="en-US"/>
+        </w:rPr>
+        <w:drawing>
+          <wp:inline distT="0" distB="0" distL="0" distR="0">
+            <wp:extent cx="1885950" cy="1400175"/>
+            <wp:effectExtent l="0" t="0" r="0" b="9525"/>
+            <wp:docPr id="32" name="Imagen 32"/>
+            <wp:cNvGraphicFramePr>
+              <a:graphicFrameLocks xmlns:a="http://schemas.openxmlformats.org/drawingml/2006/main" noChangeAspect="1"/>
+            </wp:cNvGraphicFramePr>
+            <a:graphic xmlns:a="http://schemas.openxmlformats.org/drawingml/2006/main">
+              <a:graphicData uri="http://schemas.openxmlformats.org/drawingml/2006/picture">
+                <pic:pic xmlns:pic="http://schemas.openxmlformats.org/drawingml/2006/picture">
+                  <pic:nvPicPr>
+                    <pic:cNvPr id="0" name="Picture 17"/>
+                    <pic:cNvPicPr>
+                      <a:picLocks noChangeAspect="1" noChangeArrowheads="1"/>
+                    </pic:cNvPicPr>
+                  </pic:nvPicPr>
+                  <pic:blipFill>
+                    <a:blip r:embed="rId31">
+                      <a:extLst>
+                        <a:ext uri="{28A0092B-C50C-407E-A947-70E740481C1C}">
+                          <a14:useLocalDpi xmlns:a14="http://schemas.microsoft.com/office/drawing/2010/main" val="0"/>
+                        </a:ext>
+                      </a:extLst>
+                    </a:blip>
+                    <a:srcRect/>
+                    <a:stretch>
+                      <a:fillRect/>
+                    </a:stretch>
+                  </pic:blipFill>
+                  <pic:spPr bwMode="auto">
+                    <a:xfrm>
+                      <a:off x="0" y="0"/>
+                      <a:ext cx="1885950" cy="1400175"/>
+                    </a:xfrm>
+                    <a:prstGeom prst="rect">
+                      <a:avLst/>
+                    </a:prstGeom>
+                    <a:noFill/>
+                    <a:ln>
+                      <a:noFill/>
+                    </a:ln>
+                  </pic:spPr>
+                </pic:pic>
+              </a:graphicData>
+            </a:graphic>
+          </wp:inline>
+        </w:drawing>
+      </w:r>
+    </w:p>
+    <w:p>
+      <w:pPr>
+        <w:spacing w:after="0"/>
+        <w:jc w:val="center"/>
+        <w:rPr>
+          <w:rFonts w:ascii="Times New Roman" w:hAnsi="Times New Roman" w:cs="Times New Roman"/>
+          <w:sz w:val="24"/>
+          <w:lang w:val="en-US"/>
+        </w:rPr>
+      </w:pPr>
+    </w:p>
+    <w:p>
+      <w:pPr>
+        <w:pStyle w:val="Prrafodelista"/>
+        <w:spacing w:after="0"/>
+        <w:rPr>
+          <w:rFonts w:ascii="Times New Roman" w:hAnsi="Times New Roman" w:cs="Times New Roman"/>
+          <w:b/>
+          <w:sz w:val="24"/>
+          <w:lang w:val="en-US"/>
+        </w:rPr>
+      </w:pPr>
+      <w:r>
+        <w:rPr>
+          <w:rFonts w:ascii="Times New Roman" w:hAnsi="Times New Roman" w:cs="Times New Roman"/>
+          <w:sz w:val="24"/>
+          <w:lang w:val="en-US"/>
+        </w:rPr>
+        <w:t>This happens when the dialog box chooses a file that is not a CNT file. To make sure the dialog box selects a single CNT file only</w:t>
+      </w:r>
+      <w:r>
+        <w:rPr>
+          <w:rFonts w:ascii="Times New Roman" w:hAnsi="Times New Roman" w:cs="Times New Roman"/>
+          <w:sz w:val="24"/>
+          <w:lang w:val="en-US"/>
+        </w:rPr>
+        <w:t xml:space="preserve"> make sure the combo box is set</w:t>
+      </w:r>
+      <w:r>
+        <w:rPr>
+          <w:rFonts w:ascii="Times New Roman" w:hAnsi="Times New Roman" w:cs="Times New Roman"/>
+          <w:sz w:val="24"/>
+          <w:lang w:val="en-US"/>
+        </w:rPr>
+        <w:t>s</w:t>
+      </w:r>
+      <w:r>
+        <w:rPr>
+          <w:rFonts w:ascii="Times New Roman" w:hAnsi="Times New Roman" w:cs="Times New Roman"/>
+          <w:sz w:val="24"/>
+          <w:lang w:val="en-US"/>
+        </w:rPr>
         <w:t xml:space="preserve"> </w:t>
       </w:r>
       <w:r>
         <w:rPr>
           <w:rFonts w:ascii="Times New Roman" w:hAnsi="Times New Roman" w:cs="Times New Roman"/>
-          <w:b/>
-          <w:sz w:val="28"/>
-          <w:szCs w:val="28"/>
-          <w:lang w:val="en-US"/>
-        </w:rPr>
-        <w:t>Program</w:t>
-      </w:r>
-    </w:p>
-    <w:p>
-      <w:pPr>
-        <w:spacing w:after="0"/>
-        <w:rPr>
-          <w:rFonts w:ascii="Times New Roman" w:hAnsi="Times New Roman" w:cs="Times New Roman"/>
-          <w:sz w:val="24"/>
-          <w:lang w:val="en-US"/>
-        </w:rPr>
-      </w:pPr>
-    </w:p>
-    <w:p>
-      <w:pPr>
-        <w:spacing w:after="0"/>
-        <w:rPr>
-          <w:rFonts w:ascii="Times New Roman" w:hAnsi="Times New Roman" w:cs="Times New Roman"/>
-          <w:sz w:val="24"/>
-          <w:lang w:val="en-US"/>
-        </w:rPr>
-      </w:pPr>
-      <w:r>
-        <w:rPr>
-          <w:rFonts w:ascii="Times New Roman" w:hAnsi="Times New Roman" w:cs="Times New Roman"/>
-          <w:sz w:val="24"/>
-          <w:lang w:val="en-US"/>
-        </w:rPr>
-        <w:t>Rubén</w:t>
-      </w:r>
-    </w:p>
-    <w:p>
-      <w:pPr>
-        <w:spacing w:after="0"/>
-        <w:rPr>
-          <w:rFonts w:ascii="Times New Roman" w:hAnsi="Times New Roman" w:cs="Times New Roman"/>
-          <w:sz w:val="24"/>
-          <w:lang w:val="en-US"/>
-        </w:rPr>
-      </w:pPr>
-      <w:bookmarkStart w:id="0" w:name="_GoBack"/>
-      <w:bookmarkEnd w:id="0"/>
+          <w:sz w:val="24"/>
+          <w:lang w:val="en-US"/>
+        </w:rPr>
+        <w:t>in “All CNT files”.</w:t>
+      </w:r>
+    </w:p>
+    <w:p>
+      <w:pPr>
+        <w:spacing w:after="0"/>
+        <w:jc w:val="center"/>
+        <w:rPr>
+          <w:rFonts w:ascii="Times New Roman" w:hAnsi="Times New Roman" w:cs="Times New Roman"/>
+          <w:sz w:val="24"/>
+          <w:lang w:val="en-US"/>
+        </w:rPr>
+      </w:pPr>
+    </w:p>
+    <w:p>
+      <w:pPr>
+        <w:spacing w:after="0"/>
+        <w:jc w:val="center"/>
+        <w:rPr>
+          <w:rFonts w:ascii="Times New Roman" w:hAnsi="Times New Roman" w:cs="Times New Roman"/>
+          <w:sz w:val="24"/>
+          <w:lang w:val="en-US"/>
+        </w:rPr>
+      </w:pPr>
+      <w:r>
+        <w:rPr>
+          <w:rFonts w:ascii="Times New Roman" w:hAnsi="Times New Roman" w:cs="Times New Roman"/>
+          <w:noProof/>
+          <w:sz w:val="24"/>
+          <w:lang w:val="en-US"/>
+        </w:rPr>
+        <w:drawing>
+          <wp:inline distT="0" distB="0" distL="0" distR="0">
+            <wp:extent cx="4146093" cy="2886075"/>
+            <wp:effectExtent l="0" t="0" r="6985" b="0"/>
+            <wp:docPr id="33" name="Imagen 33"/>
+            <wp:cNvGraphicFramePr>
+              <a:graphicFrameLocks xmlns:a="http://schemas.openxmlformats.org/drawingml/2006/main" noChangeAspect="1"/>
+            </wp:cNvGraphicFramePr>
+            <a:graphic xmlns:a="http://schemas.openxmlformats.org/drawingml/2006/main">
+              <a:graphicData uri="http://schemas.openxmlformats.org/drawingml/2006/picture">
+                <pic:pic xmlns:pic="http://schemas.openxmlformats.org/drawingml/2006/picture">
+                  <pic:nvPicPr>
+                    <pic:cNvPr id="0" name="Picture 18"/>
+                    <pic:cNvPicPr>
+                      <a:picLocks noChangeAspect="1" noChangeArrowheads="1"/>
+                    </pic:cNvPicPr>
+                  </pic:nvPicPr>
+                  <pic:blipFill>
+                    <a:blip r:embed="rId32">
+                      <a:extLst>
+                        <a:ext uri="{28A0092B-C50C-407E-A947-70E740481C1C}">
+                          <a14:useLocalDpi xmlns:a14="http://schemas.microsoft.com/office/drawing/2010/main" val="0"/>
+                        </a:ext>
+                      </a:extLst>
+                    </a:blip>
+                    <a:srcRect/>
+                    <a:stretch>
+                      <a:fillRect/>
+                    </a:stretch>
+                  </pic:blipFill>
+                  <pic:spPr bwMode="auto">
+                    <a:xfrm>
+                      <a:off x="0" y="0"/>
+                      <a:ext cx="4147180" cy="2886832"/>
+                    </a:xfrm>
+                    <a:prstGeom prst="rect">
+                      <a:avLst/>
+                    </a:prstGeom>
+                    <a:noFill/>
+                    <a:ln>
+                      <a:noFill/>
+                    </a:ln>
+                  </pic:spPr>
+                </pic:pic>
+              </a:graphicData>
+            </a:graphic>
+          </wp:inline>
+        </w:drawing>
+      </w:r>
+    </w:p>
+    <w:p>
+      <w:pPr>
+        <w:pStyle w:val="Prrafodelista"/>
+        <w:numPr>
+          <w:ilvl w:val="0"/>
+          <w:numId w:val="3"/>
+        </w:numPr>
+        <w:spacing w:after="0"/>
+        <w:rPr>
+          <w:rFonts w:ascii="Times New Roman" w:hAnsi="Times New Roman" w:cs="Times New Roman"/>
+          <w:sz w:val="24"/>
+          <w:lang w:val="en-US"/>
+        </w:rPr>
+      </w:pPr>
+      <w:r>
+        <w:rPr>
+          <w:rFonts w:ascii="Times New Roman" w:hAnsi="Times New Roman" w:cs="Times New Roman"/>
+          <w:b/>
+          <w:sz w:val="24"/>
+          <w:lang w:val="en-US"/>
+        </w:rPr>
+        <w:lastRenderedPageBreak/>
+        <w:t>Error00</w:t>
+      </w:r>
+      <w:r>
+        <w:rPr>
+          <w:rFonts w:ascii="Times New Roman" w:hAnsi="Times New Roman" w:cs="Times New Roman"/>
+          <w:b/>
+          <w:sz w:val="24"/>
+          <w:lang w:val="en-US"/>
+        </w:rPr>
+        <w:t>2</w:t>
+      </w:r>
+      <w:r>
+        <w:rPr>
+          <w:rFonts w:ascii="Times New Roman" w:hAnsi="Times New Roman" w:cs="Times New Roman"/>
+          <w:b/>
+          <w:sz w:val="24"/>
+          <w:lang w:val="en-US"/>
+        </w:rPr>
+        <w:t>: Not .</w:t>
+      </w:r>
+      <w:r>
+        <w:rPr>
+          <w:rFonts w:ascii="Times New Roman" w:hAnsi="Times New Roman" w:cs="Times New Roman"/>
+          <w:b/>
+          <w:sz w:val="24"/>
+          <w:lang w:val="en-US"/>
+        </w:rPr>
+        <w:t>xlsx</w:t>
+      </w:r>
+      <w:r>
+        <w:rPr>
+          <w:rFonts w:ascii="Times New Roman" w:hAnsi="Times New Roman" w:cs="Times New Roman"/>
+          <w:b/>
+          <w:sz w:val="24"/>
+          <w:lang w:val="en-US"/>
+        </w:rPr>
+        <w:t xml:space="preserve"> file selected. </w:t>
+      </w:r>
+    </w:p>
+    <w:p>
+      <w:pPr>
+        <w:spacing w:after="0"/>
+        <w:rPr>
+          <w:rFonts w:ascii="Times New Roman" w:hAnsi="Times New Roman" w:cs="Times New Roman"/>
+          <w:sz w:val="24"/>
+          <w:lang w:val="en-US"/>
+        </w:rPr>
+      </w:pPr>
+    </w:p>
+    <w:p>
+      <w:pPr>
+        <w:pStyle w:val="Prrafodelista"/>
+        <w:spacing w:after="0"/>
+        <w:jc w:val="center"/>
+        <w:rPr>
+          <w:rFonts w:ascii="Times New Roman" w:hAnsi="Times New Roman" w:cs="Times New Roman"/>
+          <w:sz w:val="24"/>
+          <w:lang w:val="en-US"/>
+        </w:rPr>
+      </w:pPr>
+      <w:r>
+        <w:rPr>
+          <w:rFonts w:ascii="Times New Roman" w:hAnsi="Times New Roman" w:cs="Times New Roman"/>
+          <w:noProof/>
+          <w:sz w:val="24"/>
+          <w:lang w:val="en-US"/>
+        </w:rPr>
+        <w:drawing>
+          <wp:inline distT="0" distB="0" distL="0" distR="0">
+            <wp:extent cx="1857375" cy="1381125"/>
+            <wp:effectExtent l="0" t="0" r="9525" b="9525"/>
+            <wp:docPr id="35" name="Imagen 35"/>
+            <wp:cNvGraphicFramePr>
+              <a:graphicFrameLocks xmlns:a="http://schemas.openxmlformats.org/drawingml/2006/main" noChangeAspect="1"/>
+            </wp:cNvGraphicFramePr>
+            <a:graphic xmlns:a="http://schemas.openxmlformats.org/drawingml/2006/main">
+              <a:graphicData uri="http://schemas.openxmlformats.org/drawingml/2006/picture">
+                <pic:pic xmlns:pic="http://schemas.openxmlformats.org/drawingml/2006/picture">
+                  <pic:nvPicPr>
+                    <pic:cNvPr id="0" name="Picture 20"/>
+                    <pic:cNvPicPr>
+                      <a:picLocks noChangeAspect="1" noChangeArrowheads="1"/>
+                    </pic:cNvPicPr>
+                  </pic:nvPicPr>
+                  <pic:blipFill>
+                    <a:blip r:embed="rId33">
+                      <a:extLst>
+                        <a:ext uri="{28A0092B-C50C-407E-A947-70E740481C1C}">
+                          <a14:useLocalDpi xmlns:a14="http://schemas.microsoft.com/office/drawing/2010/main" val="0"/>
+                        </a:ext>
+                      </a:extLst>
+                    </a:blip>
+                    <a:srcRect/>
+                    <a:stretch>
+                      <a:fillRect/>
+                    </a:stretch>
+                  </pic:blipFill>
+                  <pic:spPr bwMode="auto">
+                    <a:xfrm>
+                      <a:off x="0" y="0"/>
+                      <a:ext cx="1857375" cy="1381125"/>
+                    </a:xfrm>
+                    <a:prstGeom prst="rect">
+                      <a:avLst/>
+                    </a:prstGeom>
+                    <a:noFill/>
+                    <a:ln>
+                      <a:noFill/>
+                    </a:ln>
+                  </pic:spPr>
+                </pic:pic>
+              </a:graphicData>
+            </a:graphic>
+          </wp:inline>
+        </w:drawing>
+      </w:r>
+    </w:p>
+    <w:p>
+      <w:pPr>
+        <w:pStyle w:val="Prrafodelista"/>
+        <w:spacing w:after="0"/>
+        <w:jc w:val="center"/>
+        <w:rPr>
+          <w:rFonts w:ascii="Times New Roman" w:hAnsi="Times New Roman" w:cs="Times New Roman"/>
+          <w:sz w:val="24"/>
+          <w:lang w:val="en-US"/>
+        </w:rPr>
+      </w:pPr>
+    </w:p>
+    <w:p>
+      <w:pPr>
+        <w:pStyle w:val="Prrafodelista"/>
+        <w:spacing w:after="0"/>
+        <w:rPr>
+          <w:rFonts w:ascii="Times New Roman" w:hAnsi="Times New Roman" w:cs="Times New Roman"/>
+          <w:b/>
+          <w:sz w:val="24"/>
+          <w:lang w:val="en-US"/>
+        </w:rPr>
+      </w:pPr>
+      <w:r>
+        <w:rPr>
+          <w:rFonts w:ascii="Times New Roman" w:hAnsi="Times New Roman" w:cs="Times New Roman"/>
+          <w:sz w:val="24"/>
+          <w:lang w:val="en-US"/>
+        </w:rPr>
+        <w:t xml:space="preserve">This happens when the dialog box chooses a file that is not a </w:t>
+      </w:r>
+      <w:r>
+        <w:rPr>
+          <w:rFonts w:ascii="Times New Roman" w:hAnsi="Times New Roman" w:cs="Times New Roman"/>
+          <w:sz w:val="24"/>
+          <w:lang w:val="en-US"/>
+        </w:rPr>
+        <w:t>XLSX</w:t>
+      </w:r>
+      <w:r>
+        <w:rPr>
+          <w:rFonts w:ascii="Times New Roman" w:hAnsi="Times New Roman" w:cs="Times New Roman"/>
+          <w:sz w:val="24"/>
+          <w:lang w:val="en-US"/>
+        </w:rPr>
+        <w:t xml:space="preserve"> file. To make sure the dialog box selects a single XLSX file only make sure the combo box is sets in “All </w:t>
+      </w:r>
+      <w:r>
+        <w:rPr>
+          <w:rFonts w:ascii="Times New Roman" w:hAnsi="Times New Roman" w:cs="Times New Roman"/>
+          <w:sz w:val="24"/>
+          <w:lang w:val="en-US"/>
+        </w:rPr>
+        <w:t>Excel files</w:t>
+      </w:r>
+      <w:r>
+        <w:rPr>
+          <w:rFonts w:ascii="Times New Roman" w:hAnsi="Times New Roman" w:cs="Times New Roman"/>
+          <w:sz w:val="24"/>
+          <w:lang w:val="en-US"/>
+        </w:rPr>
+        <w:t>”.</w:t>
+      </w:r>
+    </w:p>
+    <w:p>
+      <w:pPr>
+        <w:pStyle w:val="Prrafodelista"/>
+        <w:spacing w:after="0"/>
+        <w:rPr>
+          <w:rFonts w:ascii="Times New Roman" w:hAnsi="Times New Roman" w:cs="Times New Roman"/>
+          <w:sz w:val="24"/>
+          <w:lang w:val="en-US"/>
+        </w:rPr>
+      </w:pPr>
+    </w:p>
+    <w:p>
+      <w:pPr>
+        <w:pStyle w:val="Prrafodelista"/>
+        <w:spacing w:after="0"/>
+        <w:jc w:val="center"/>
+        <w:rPr>
+          <w:rFonts w:ascii="Times New Roman" w:hAnsi="Times New Roman" w:cs="Times New Roman"/>
+          <w:sz w:val="24"/>
+          <w:lang w:val="en-US"/>
+        </w:rPr>
+      </w:pPr>
+    </w:p>
+    <w:p>
+      <w:pPr>
+        <w:pStyle w:val="Prrafodelista"/>
+        <w:spacing w:after="0"/>
+        <w:jc w:val="center"/>
+        <w:rPr>
+          <w:rFonts w:ascii="Times New Roman" w:hAnsi="Times New Roman" w:cs="Times New Roman"/>
+          <w:sz w:val="24"/>
+          <w:lang w:val="en-US"/>
+        </w:rPr>
+      </w:pPr>
+      <w:r>
+        <w:rPr>
+          <w:rFonts w:ascii="Times New Roman" w:hAnsi="Times New Roman" w:cs="Times New Roman"/>
+          <w:noProof/>
+          <w:sz w:val="24"/>
+          <w:lang w:val="en-US"/>
+        </w:rPr>
+        <w:drawing>
+          <wp:inline distT="0" distB="0" distL="0" distR="0">
+            <wp:extent cx="4129560" cy="2895600"/>
+            <wp:effectExtent l="0" t="0" r="4445" b="0"/>
+            <wp:docPr id="34" name="Imagen 34"/>
+            <wp:cNvGraphicFramePr>
+              <a:graphicFrameLocks xmlns:a="http://schemas.openxmlformats.org/drawingml/2006/main" noChangeAspect="1"/>
+            </wp:cNvGraphicFramePr>
+            <a:graphic xmlns:a="http://schemas.openxmlformats.org/drawingml/2006/main">
+              <a:graphicData uri="http://schemas.openxmlformats.org/drawingml/2006/picture">
+                <pic:pic xmlns:pic="http://schemas.openxmlformats.org/drawingml/2006/picture">
+                  <pic:nvPicPr>
+                    <pic:cNvPr id="0" name="Picture 19"/>
+                    <pic:cNvPicPr>
+                      <a:picLocks noChangeAspect="1" noChangeArrowheads="1"/>
+                    </pic:cNvPicPr>
+                  </pic:nvPicPr>
+                  <pic:blipFill>
+                    <a:blip r:embed="rId34">
+                      <a:extLst>
+                        <a:ext uri="{28A0092B-C50C-407E-A947-70E740481C1C}">
+                          <a14:useLocalDpi xmlns:a14="http://schemas.microsoft.com/office/drawing/2010/main" val="0"/>
+                        </a:ext>
+                      </a:extLst>
+                    </a:blip>
+                    <a:srcRect/>
+                    <a:stretch>
+                      <a:fillRect/>
+                    </a:stretch>
+                  </pic:blipFill>
+                  <pic:spPr bwMode="auto">
+                    <a:xfrm>
+                      <a:off x="0" y="0"/>
+                      <a:ext cx="4130000" cy="2895909"/>
+                    </a:xfrm>
+                    <a:prstGeom prst="rect">
+                      <a:avLst/>
+                    </a:prstGeom>
+                    <a:noFill/>
+                    <a:ln>
+                      <a:noFill/>
+                    </a:ln>
+                  </pic:spPr>
+                </pic:pic>
+              </a:graphicData>
+            </a:graphic>
+          </wp:inline>
+        </w:drawing>
+      </w:r>
+    </w:p>
+    <w:p>
+      <w:pPr>
+        <w:spacing w:after="0"/>
+        <w:rPr>
+          <w:rFonts w:ascii="Times New Roman" w:hAnsi="Times New Roman" w:cs="Times New Roman"/>
+          <w:sz w:val="24"/>
+          <w:lang w:val="en-US"/>
+        </w:rPr>
+      </w:pPr>
+    </w:p>
+    <w:p>
+      <w:pPr>
+        <w:spacing w:after="0"/>
+        <w:rPr>
+          <w:rFonts w:ascii="Times New Roman" w:hAnsi="Times New Roman" w:cs="Times New Roman"/>
+          <w:sz w:val="24"/>
+          <w:lang w:val="en-US"/>
+        </w:rPr>
+      </w:pPr>
     </w:p>
     <w:sectPr>
-      <w:footerReference w:type="default" r:id="rId17"/>
+      <w:footerReference w:type="default" r:id="rId35"/>
       <w:pgSz w:w="12240" w:h="15840"/>
       <w:pgMar w:top="1417" w:right="1701" w:bottom="1417" w:left="1701" w:header="708" w:footer="708" w:gutter="0"/>
       <w:cols w:space="708"/>
@@ -5758,6 +8162,7 @@
         <w:docPartUnique/>
       </w:docPartObj>
     </w:sdtPr>
+    <w:sdtEndPr/>
     <w:sdtContent>
       <w:p>
         <w:pPr>
@@ -6049,7 +8454,7 @@
   <w:abstractNum w:abstractNumId="2" w15:restartNumberingAfterBreak="0">
     <w:nsid w:val="7E0025AD"/>
     <w:multiLevelType w:val="hybridMultilevel"/>
-    <w:tmpl w:val="386A9FAC"/>
+    <w:tmpl w:val="2A5EA8E8"/>
     <w:lvl w:ilvl="0" w:tplc="080A0001">
       <w:start w:val="1"/>
       <w:numFmt w:val="bullet"/>

</xml_diff>

<commit_message>
[REF] Correccion de errores de ortografia en el manual. Se agrego referencia a la seccion de errores en el manual de usuario.
</commit_message>
<xml_diff>
--- a/User's manual.docx
+++ b/User's manual.docx
@@ -5,6 +5,7 @@
     <w:p>
       <w:pPr>
         <w:spacing w:after="0"/>
+        <w:ind w:left="708" w:hanging="708"/>
         <w:jc w:val="center"/>
         <w:rPr>
           <w:rFonts w:ascii="Times New Roman" w:hAnsi="Times New Roman" w:cs="Times New Roman"/>
@@ -12,6 +13,8 @@
           <w:lang w:val="en-US"/>
         </w:rPr>
       </w:pPr>
+      <w:bookmarkStart w:id="0" w:name="_GoBack"/>
+      <w:bookmarkEnd w:id="0"/>
       <w:r>
         <w:rPr>
           <w:rFonts w:ascii="Times New Roman" w:hAnsi="Times New Roman" w:cs="Times New Roman"/>
@@ -1716,8 +1719,6 @@
         </w:rPr>
         <w:t>17</w:t>
       </w:r>
-      <w:bookmarkStart w:id="0" w:name="_GoBack"/>
-      <w:bookmarkEnd w:id="0"/>
     </w:p>
     <w:p>
       <w:pPr>
@@ -2965,7 +2966,9 @@
         <w:spacing w:after="0"/>
         <w:rPr>
           <w:rFonts w:ascii="Times New Roman" w:hAnsi="Times New Roman" w:cs="Times New Roman"/>
-          <w:sz w:val="24"/>
+          <w:b/>
+          <w:sz w:val="24"/>
+          <w:szCs w:val="28"/>
           <w:lang w:val="en-US"/>
         </w:rPr>
       </w:pPr>
@@ -2983,7 +2986,60 @@
           <w:sz w:val="24"/>
           <w:lang w:val="en-US"/>
         </w:rPr>
-        <w:t xml:space="preserve"> error with python libraries, a command list for the prompt command line in Windows has been added to solve any trouble. You can access to this list in page xx section xx.</w:t>
+        <w:t xml:space="preserve"> error with python libraries, a command list for the prompt command line in Windows has been added to solve any trouble. You can access to this list in page </w:t>
+      </w:r>
+      <w:r>
+        <w:rPr>
+          <w:rFonts w:ascii="Times New Roman" w:hAnsi="Times New Roman" w:cs="Times New Roman"/>
+          <w:sz w:val="24"/>
+          <w:lang w:val="en-US"/>
+        </w:rPr>
+        <w:t>17</w:t>
+      </w:r>
+      <w:r>
+        <w:rPr>
+          <w:rFonts w:ascii="Times New Roman" w:hAnsi="Times New Roman" w:cs="Times New Roman"/>
+          <w:sz w:val="24"/>
+          <w:lang w:val="en-US"/>
+        </w:rPr>
+        <w:t xml:space="preserve"> section</w:t>
+      </w:r>
+      <w:r>
+        <w:rPr>
+          <w:rFonts w:ascii="Times New Roman" w:hAnsi="Times New Roman" w:cs="Times New Roman"/>
+          <w:sz w:val="24"/>
+          <w:lang w:val="en-US"/>
+        </w:rPr>
+        <w:t xml:space="preserve"> </w:t>
+      </w:r>
+      <w:r>
+        <w:rPr>
+          <w:rFonts w:ascii="Times New Roman" w:hAnsi="Times New Roman" w:cs="Times New Roman"/>
+          <w:b/>
+          <w:sz w:val="24"/>
+          <w:lang w:val="en-US"/>
+        </w:rPr>
+        <w:t xml:space="preserve">5: </w:t>
+      </w:r>
+      <w:r>
+        <w:rPr>
+          <w:rFonts w:ascii="Times New Roman" w:hAnsi="Times New Roman" w:cs="Times New Roman"/>
+          <w:b/>
+          <w:sz w:val="24"/>
+          <w:szCs w:val="28"/>
+          <w:lang w:val="en-US"/>
+        </w:rPr>
+        <w:t>System errors</w:t>
+      </w:r>
+      <w:r>
+        <w:rPr>
+          <w:rFonts w:ascii="Times New Roman" w:hAnsi="Times New Roman" w:cs="Times New Roman"/>
+          <w:b/>
+          <w:sz w:val="24"/>
+          <w:szCs w:val="28"/>
+          <w:lang w:val="en-US"/>
+        </w:rPr>
+        <w:t>.</w:t>
       </w:r>
     </w:p>
     <w:p>
@@ -3587,6 +3643,7 @@
         <w:rPr>
           <w:rFonts w:ascii="Times New Roman" w:hAnsi="Times New Roman" w:cs="Times New Roman"/>
           <w:sz w:val="24"/>
+          <w:szCs w:val="28"/>
           <w:lang w:val="en-US"/>
         </w:rPr>
       </w:pPr>
@@ -3670,7 +3727,43 @@
           <w:sz w:val="24"/>
           <w:lang w:val="en-US"/>
         </w:rPr>
-        <w:t xml:space="preserve">In the case of any kind of error or bad working, the section X of this manual provides information </w:t>
+        <w:t xml:space="preserve">In the case of any kind of error or bad working, the section </w:t>
+      </w:r>
+      <w:r>
+        <w:rPr>
+          <w:rFonts w:ascii="Times New Roman" w:hAnsi="Times New Roman" w:cs="Times New Roman"/>
+          <w:b/>
+          <w:sz w:val="24"/>
+          <w:lang w:val="en-US"/>
+        </w:rPr>
+        <w:t xml:space="preserve">5: </w:t>
+      </w:r>
+      <w:r>
+        <w:rPr>
+          <w:rFonts w:ascii="Times New Roman" w:hAnsi="Times New Roman" w:cs="Times New Roman"/>
+          <w:b/>
+          <w:sz w:val="24"/>
+          <w:szCs w:val="28"/>
+          <w:lang w:val="en-US"/>
+        </w:rPr>
+        <w:t>System</w:t>
+      </w:r>
+      <w:r>
+        <w:rPr>
+          <w:rFonts w:ascii="Times New Roman" w:hAnsi="Times New Roman" w:cs="Times New Roman"/>
+          <w:sz w:val="24"/>
+          <w:szCs w:val="28"/>
+          <w:lang w:val="en-US"/>
+        </w:rPr>
+        <w:t xml:space="preserve"> errors</w:t>
+      </w:r>
+      <w:r>
+        <w:rPr>
+          <w:rFonts w:ascii="Times New Roman" w:hAnsi="Times New Roman" w:cs="Times New Roman"/>
+          <w:sz w:val="24"/>
+          <w:lang w:val="en-US"/>
+        </w:rPr>
+        <w:t xml:space="preserve"> of this manual provides information </w:t>
       </w:r>
       <w:r>
         <w:rPr>
@@ -5337,7 +5430,7 @@
           <w:sz w:val="24"/>
           <w:lang w:val="en-US"/>
         </w:rPr>
-        <w:t>Then, click on “Generate Report” button to process the CNT file. Makes sure the check button is disabled in order to achieve this task. It is very well know</w:t>
+        <w:t>Then, click on “Generate Report” button to process the CNT file. Make sure the check button is disabled in order to achieve this task. It is very well know</w:t>
       </w:r>
       <w:r>
         <w:rPr>
@@ -6043,31 +6136,7 @@
           <w:sz w:val="24"/>
           <w:lang w:val="en-US"/>
         </w:rPr>
-        <w:t xml:space="preserve">Enable the check button and click on “Select previous report” button to open </w:t>
-      </w:r>
-      <w:r>
-        <w:rPr>
-          <w:rFonts w:ascii="Times New Roman" w:hAnsi="Times New Roman" w:cs="Times New Roman"/>
-          <w:sz w:val="24"/>
-          <w:lang w:val="en-US"/>
-        </w:rPr>
-        <w:t xml:space="preserve">a dialog box asking for the </w:t>
-      </w:r>
-      <w:r>
-        <w:rPr>
-          <w:rFonts w:ascii="Times New Roman" w:hAnsi="Times New Roman" w:cs="Times New Roman"/>
-          <w:sz w:val="24"/>
-          <w:lang w:val="en-US"/>
-        </w:rPr>
-        <w:t>previous report</w:t>
-      </w:r>
-      <w:r>
-        <w:rPr>
-          <w:rFonts w:ascii="Times New Roman" w:hAnsi="Times New Roman" w:cs="Times New Roman"/>
-          <w:sz w:val="24"/>
-          <w:lang w:val="en-US"/>
-        </w:rPr>
-        <w:t xml:space="preserve"> file.</w:t>
+        <w:t>Enable the check button and click on “Select previous report” button to open a dialog box asking for the previous report file.</w:t>
       </w:r>
     </w:p>
     <w:p>
@@ -6177,39 +6246,7 @@
           <w:sz w:val="24"/>
           <w:lang w:val="en-US"/>
         </w:rPr>
-        <w:t xml:space="preserve">Select the </w:t>
-      </w:r>
-      <w:r>
-        <w:rPr>
-          <w:rFonts w:ascii="Times New Roman" w:hAnsi="Times New Roman" w:cs="Times New Roman"/>
-          <w:sz w:val="24"/>
-          <w:lang w:val="en-US"/>
-        </w:rPr>
-        <w:t>Excel</w:t>
-      </w:r>
-      <w:r>
-        <w:rPr>
-          <w:rFonts w:ascii="Times New Roman" w:hAnsi="Times New Roman" w:cs="Times New Roman"/>
-          <w:sz w:val="24"/>
-          <w:lang w:val="en-US"/>
-        </w:rPr>
-        <w:t xml:space="preserve"> file that is going to be processed </w:t>
-      </w:r>
-      <w:r>
-        <w:rPr>
-          <w:rFonts w:ascii="Times New Roman" w:hAnsi="Times New Roman" w:cs="Times New Roman"/>
-          <w:sz w:val="24"/>
-          <w:lang w:val="en-US"/>
-        </w:rPr>
-        <w:t xml:space="preserve">as previous report </w:t>
-      </w:r>
-      <w:r>
-        <w:rPr>
-          <w:rFonts w:ascii="Times New Roman" w:hAnsi="Times New Roman" w:cs="Times New Roman"/>
-          <w:sz w:val="24"/>
-          <w:lang w:val="en-US"/>
-        </w:rPr>
-        <w:t>and click on “Open” button to upload the file.</w:t>
+        <w:t>Select the Excel file that is going to be processed as previous report and click on “Open” button to upload the file.</w:t>
       </w:r>
     </w:p>
     <w:p>
@@ -6320,23 +6357,7 @@
           <w:sz w:val="24"/>
           <w:lang w:val="en-US"/>
         </w:rPr>
-        <w:t>Then, click on “Generate Report” button to process the CNT file</w:t>
-      </w:r>
-      <w:r>
-        <w:rPr>
-          <w:rFonts w:ascii="Times New Roman" w:hAnsi="Times New Roman" w:cs="Times New Roman"/>
-          <w:sz w:val="24"/>
-          <w:lang w:val="en-US"/>
-        </w:rPr>
-        <w:t xml:space="preserve"> and the previous report</w:t>
-      </w:r>
-      <w:r>
-        <w:rPr>
-          <w:rFonts w:ascii="Times New Roman" w:hAnsi="Times New Roman" w:cs="Times New Roman"/>
-          <w:sz w:val="24"/>
-          <w:lang w:val="en-US"/>
-        </w:rPr>
-        <w:t xml:space="preserve">. Makes sure the check button is </w:t>
+        <w:t xml:space="preserve">Then, click on “Generate Report” button to process the CNT file and the previous report. Make sure the check button is </w:t>
       </w:r>
       <w:r>
         <w:rPr>
@@ -7689,15 +7710,7 @@
           <w:sz w:val="24"/>
           <w:lang w:val="en-US"/>
         </w:rPr>
-        <w:t>This happens when the dialog box chooses a file that is not a CNT file. To make sure the dialog box selects a single CNT file only</w:t>
-      </w:r>
-      <w:r>
-        <w:rPr>
-          <w:rFonts w:ascii="Times New Roman" w:hAnsi="Times New Roman" w:cs="Times New Roman"/>
-          <w:sz w:val="24"/>
-          <w:lang w:val="en-US"/>
-        </w:rPr>
-        <w:t xml:space="preserve"> make sure the combo box is set</w:t>
+        <w:t>This happens when the dialog box chooses a file that is not a CNT file. To make sure the dialog box selects a single CNT file only make sure the combo box is set</w:t>
       </w:r>
       <w:r>
         <w:rPr>
@@ -7970,39 +7983,7 @@
           <w:sz w:val="24"/>
           <w:lang w:val="en-US"/>
         </w:rPr>
-        <w:t xml:space="preserve">This happens when the dialog box chooses a file that is not a </w:t>
-      </w:r>
-      <w:r>
-        <w:rPr>
-          <w:rFonts w:ascii="Times New Roman" w:hAnsi="Times New Roman" w:cs="Times New Roman"/>
-          <w:sz w:val="24"/>
-          <w:lang w:val="en-US"/>
-        </w:rPr>
-        <w:t>XLSX</w:t>
-      </w:r>
-      <w:r>
-        <w:rPr>
-          <w:rFonts w:ascii="Times New Roman" w:hAnsi="Times New Roman" w:cs="Times New Roman"/>
-          <w:sz w:val="24"/>
-          <w:lang w:val="en-US"/>
-        </w:rPr>
-        <w:t xml:space="preserve"> file. To make sure the dialog box selects a single XLSX file only make sure the combo box is sets in “All </w:t>
-      </w:r>
-      <w:r>
-        <w:rPr>
-          <w:rFonts w:ascii="Times New Roman" w:hAnsi="Times New Roman" w:cs="Times New Roman"/>
-          <w:sz w:val="24"/>
-          <w:lang w:val="en-US"/>
-        </w:rPr>
-        <w:t>Excel files</w:t>
-      </w:r>
-      <w:r>
-        <w:rPr>
-          <w:rFonts w:ascii="Times New Roman" w:hAnsi="Times New Roman" w:cs="Times New Roman"/>
-          <w:sz w:val="24"/>
-          <w:lang w:val="en-US"/>
-        </w:rPr>
-        <w:t>”.</w:t>
+        <w:t>This happens when the dialog box chooses a file that is not a XLSX file. To make sure the dialog box selects a single XLSX file only make sure the combo box is sets in “All Excel files”.</w:t>
       </w:r>
     </w:p>
     <w:p>

</xml_diff>

<commit_message>
[fix]Correcciones del user manual
</commit_message>
<xml_diff>
--- a/User's manual.docx
+++ b/User's manual.docx
@@ -13,8 +13,6 @@
           <w:lang w:val="en-US"/>
         </w:rPr>
       </w:pPr>
-      <w:bookmarkStart w:id="0" w:name="_GoBack"/>
-      <w:bookmarkEnd w:id="0"/>
       <w:r>
         <w:rPr>
           <w:rFonts w:ascii="Times New Roman" w:hAnsi="Times New Roman" w:cs="Times New Roman"/>
@@ -1864,7 +1862,25 @@
           <w:szCs w:val="28"/>
           <w:lang w:val="en-US"/>
         </w:rPr>
-        <w:t xml:space="preserve"> which allows generate excel report</w:t>
+        <w:t xml:space="preserve"> which generate</w:t>
+      </w:r>
+      <w:r>
+        <w:rPr>
+          <w:rFonts w:ascii="Times New Roman" w:hAnsi="Times New Roman" w:cs="Times New Roman"/>
+          <w:sz w:val="24"/>
+          <w:szCs w:val="28"/>
+          <w:lang w:val="en-US"/>
+        </w:rPr>
+        <w:t>s</w:t>
+      </w:r>
+      <w:r>
+        <w:rPr>
+          <w:rFonts w:ascii="Times New Roman" w:hAnsi="Times New Roman" w:cs="Times New Roman"/>
+          <w:sz w:val="24"/>
+          <w:szCs w:val="28"/>
+          <w:lang w:val="en-US"/>
+        </w:rPr>
+        <w:t xml:space="preserve"> excel report</w:t>
       </w:r>
       <w:r>
         <w:rPr>
@@ -2195,16 +2211,34 @@
           <w:szCs w:val="28"/>
           <w:lang w:val="en-US"/>
         </w:rPr>
-        <w:t xml:space="preserve"> section </w:t>
-      </w:r>
-      <w:r>
-        <w:rPr>
-          <w:rFonts w:ascii="Times New Roman" w:hAnsi="Times New Roman" w:cs="Times New Roman"/>
-          <w:sz w:val="24"/>
-          <w:szCs w:val="28"/>
-          <w:lang w:val="en-US"/>
-        </w:rPr>
-        <w:t>explains</w:t>
+        <w:t>:</w:t>
+      </w:r>
+      <w:r>
+        <w:rPr>
+          <w:rFonts w:ascii="Times New Roman" w:hAnsi="Times New Roman" w:cs="Times New Roman"/>
+          <w:sz w:val="24"/>
+          <w:szCs w:val="28"/>
+          <w:lang w:val="en-US"/>
+        </w:rPr>
+        <w:t xml:space="preserve"> </w:t>
+      </w:r>
+      <w:r>
+        <w:rPr>
+          <w:rFonts w:ascii="Times New Roman" w:hAnsi="Times New Roman" w:cs="Times New Roman"/>
+          <w:sz w:val="24"/>
+          <w:szCs w:val="28"/>
+          <w:lang w:val="en-US"/>
+        </w:rPr>
+        <w:t>E</w:t>
+      </w:r>
+      <w:r>
+        <w:rPr>
+          <w:rFonts w:ascii="Times New Roman" w:hAnsi="Times New Roman" w:cs="Times New Roman"/>
+          <w:sz w:val="24"/>
+          <w:szCs w:val="28"/>
+          <w:lang w:val="en-US"/>
+        </w:rPr>
+        <w:t>xplains</w:t>
       </w:r>
       <w:r>
         <w:rPr>
@@ -2286,16 +2320,52 @@
           <w:szCs w:val="28"/>
           <w:lang w:val="en-US"/>
         </w:rPr>
-        <w:t xml:space="preserve"> section provides a general overview of the </w:t>
-      </w:r>
-      <w:r>
-        <w:rPr>
-          <w:rFonts w:ascii="Times New Roman" w:hAnsi="Times New Roman" w:cs="Times New Roman"/>
-          <w:sz w:val="24"/>
-          <w:szCs w:val="28"/>
-          <w:lang w:val="en-US"/>
-        </w:rPr>
-        <w:t>toll</w:t>
+        <w:t>:</w:t>
+      </w:r>
+      <w:r>
+        <w:rPr>
+          <w:rFonts w:ascii="Times New Roman" w:hAnsi="Times New Roman" w:cs="Times New Roman"/>
+          <w:sz w:val="24"/>
+          <w:szCs w:val="28"/>
+          <w:lang w:val="en-US"/>
+        </w:rPr>
+        <w:t xml:space="preserve"> </w:t>
+      </w:r>
+      <w:r>
+        <w:rPr>
+          <w:rFonts w:ascii="Times New Roman" w:hAnsi="Times New Roman" w:cs="Times New Roman"/>
+          <w:sz w:val="24"/>
+          <w:szCs w:val="28"/>
+          <w:lang w:val="en-US"/>
+        </w:rPr>
+        <w:t>P</w:t>
+      </w:r>
+      <w:r>
+        <w:rPr>
+          <w:rFonts w:ascii="Times New Roman" w:hAnsi="Times New Roman" w:cs="Times New Roman"/>
+          <w:sz w:val="24"/>
+          <w:szCs w:val="28"/>
+          <w:lang w:val="en-US"/>
+        </w:rPr>
+        <w:t>rovides</w:t>
+      </w:r>
+      <w:r>
+        <w:rPr>
+          <w:rFonts w:ascii="Times New Roman" w:hAnsi="Times New Roman" w:cs="Times New Roman"/>
+          <w:sz w:val="24"/>
+          <w:szCs w:val="28"/>
+          <w:lang w:val="en-US"/>
+        </w:rPr>
+        <w:t xml:space="preserve"> a general overview of the </w:t>
+      </w:r>
+      <w:r>
+        <w:rPr>
+          <w:rFonts w:ascii="Times New Roman" w:hAnsi="Times New Roman" w:cs="Times New Roman"/>
+          <w:sz w:val="24"/>
+          <w:szCs w:val="28"/>
+          <w:lang w:val="en-US"/>
+        </w:rPr>
+        <w:t>program</w:t>
       </w:r>
       <w:r>
         <w:rPr>
@@ -2377,16 +2447,26 @@
           <w:szCs w:val="28"/>
           <w:lang w:val="en-US"/>
         </w:rPr>
-        <w:t xml:space="preserve"> section explains how to install</w:t>
-      </w:r>
-      <w:r>
-        <w:rPr>
-          <w:rFonts w:ascii="Times New Roman" w:hAnsi="Times New Roman" w:cs="Times New Roman"/>
-          <w:sz w:val="24"/>
-          <w:szCs w:val="28"/>
-          <w:lang w:val="en-US"/>
-        </w:rPr>
-        <w:t xml:space="preserve"> “EEPROM generator report”.</w:t>
+        <w:t>: E</w:t>
+      </w:r>
+      <w:r>
+        <w:rPr>
+          <w:rFonts w:ascii="Times New Roman" w:hAnsi="Times New Roman" w:cs="Times New Roman"/>
+          <w:sz w:val="24"/>
+          <w:szCs w:val="28"/>
+          <w:lang w:val="en-US"/>
+        </w:rPr>
+        <w:t xml:space="preserve">xplains how to </w:t>
+      </w:r>
+      <w:proofErr w:type="gramStart"/>
+      <w:r>
+        <w:rPr>
+          <w:rFonts w:ascii="Times New Roman" w:hAnsi="Times New Roman" w:cs="Times New Roman"/>
+          <w:sz w:val="24"/>
+          <w:szCs w:val="28"/>
+          <w:lang w:val="en-US"/>
+        </w:rPr>
+        <w:t>install</w:t>
       </w:r>
       <w:r>
         <w:rPr>
@@ -2404,6 +2484,79 @@
           <w:szCs w:val="28"/>
           <w:lang w:val="en-US"/>
         </w:rPr>
+        <w:t xml:space="preserve"> the</w:t>
+      </w:r>
+      <w:proofErr w:type="gramEnd"/>
+      <w:r>
+        <w:rPr>
+          <w:rFonts w:ascii="Times New Roman" w:hAnsi="Times New Roman" w:cs="Times New Roman"/>
+          <w:sz w:val="24"/>
+          <w:szCs w:val="28"/>
+          <w:lang w:val="en-US"/>
+        </w:rPr>
+        <w:t xml:space="preserve"> </w:t>
+      </w:r>
+      <w:r>
+        <w:rPr>
+          <w:rFonts w:ascii="Times New Roman" w:hAnsi="Times New Roman" w:cs="Times New Roman"/>
+          <w:sz w:val="24"/>
+          <w:szCs w:val="28"/>
+          <w:lang w:val="en-US"/>
+        </w:rPr>
+        <w:t>“EEPROM</w:t>
+      </w:r>
+      <w:r>
+        <w:rPr>
+          <w:rFonts w:ascii="Times New Roman" w:hAnsi="Times New Roman" w:cs="Times New Roman"/>
+          <w:sz w:val="24"/>
+          <w:szCs w:val="28"/>
+          <w:lang w:val="en-US"/>
+        </w:rPr>
+        <w:t xml:space="preserve"> </w:t>
+      </w:r>
+      <w:r>
+        <w:rPr>
+          <w:rFonts w:ascii="Times New Roman" w:hAnsi="Times New Roman" w:cs="Times New Roman"/>
+          <w:sz w:val="24"/>
+          <w:szCs w:val="28"/>
+          <w:lang w:val="en-US"/>
+        </w:rPr>
+        <w:t>report</w:t>
+      </w:r>
+      <w:r>
+        <w:rPr>
+          <w:rFonts w:ascii="Times New Roman" w:hAnsi="Times New Roman" w:cs="Times New Roman"/>
+          <w:sz w:val="24"/>
+          <w:szCs w:val="28"/>
+          <w:lang w:val="en-US"/>
+        </w:rPr>
+        <w:t xml:space="preserve"> generator</w:t>
+      </w:r>
+      <w:r>
+        <w:rPr>
+          <w:rFonts w:ascii="Times New Roman" w:hAnsi="Times New Roman" w:cs="Times New Roman"/>
+          <w:sz w:val="24"/>
+          <w:szCs w:val="28"/>
+          <w:lang w:val="en-US"/>
+        </w:rPr>
+        <w:t>”.</w:t>
+      </w:r>
+      <w:r>
+        <w:rPr>
+          <w:rFonts w:ascii="Times New Roman" w:hAnsi="Times New Roman" w:cs="Times New Roman"/>
+          <w:sz w:val="24"/>
+          <w:szCs w:val="28"/>
+          <w:lang w:val="en-US"/>
+        </w:rPr>
+        <w:t xml:space="preserve"> </w:t>
+      </w:r>
+      <w:r>
+        <w:rPr>
+          <w:rFonts w:ascii="Times New Roman" w:hAnsi="Times New Roman" w:cs="Times New Roman"/>
+          <w:sz w:val="24"/>
+          <w:szCs w:val="28"/>
+          <w:lang w:val="en-US"/>
+        </w:rPr>
         <w:t>This</w:t>
       </w:r>
       <w:r>
@@ -2431,7 +2584,43 @@
           <w:szCs w:val="28"/>
           <w:lang w:val="en-US"/>
         </w:rPr>
-        <w:t>presents briefly system menu.</w:t>
+        <w:t xml:space="preserve">presents </w:t>
+      </w:r>
+      <w:r>
+        <w:rPr>
+          <w:rFonts w:ascii="Times New Roman" w:hAnsi="Times New Roman" w:cs="Times New Roman"/>
+          <w:sz w:val="24"/>
+          <w:szCs w:val="28"/>
+          <w:lang w:val="en-US"/>
+        </w:rPr>
+        <w:t>the</w:t>
+      </w:r>
+      <w:r>
+        <w:rPr>
+          <w:rFonts w:ascii="Times New Roman" w:hAnsi="Times New Roman" w:cs="Times New Roman"/>
+          <w:sz w:val="24"/>
+          <w:szCs w:val="28"/>
+          <w:lang w:val="en-US"/>
+        </w:rPr>
+        <w:t xml:space="preserve"> system menu</w:t>
+      </w:r>
+      <w:r>
+        <w:rPr>
+          <w:rFonts w:ascii="Times New Roman" w:hAnsi="Times New Roman" w:cs="Times New Roman"/>
+          <w:sz w:val="24"/>
+          <w:szCs w:val="28"/>
+          <w:lang w:val="en-US"/>
+        </w:rPr>
+        <w:t xml:space="preserve"> and how it works</w:t>
+      </w:r>
+      <w:r>
+        <w:rPr>
+          <w:rFonts w:ascii="Times New Roman" w:hAnsi="Times New Roman" w:cs="Times New Roman"/>
+          <w:sz w:val="24"/>
+          <w:szCs w:val="28"/>
+          <w:lang w:val="en-US"/>
+        </w:rPr>
+        <w:t>.</w:t>
       </w:r>
     </w:p>
     <w:p>
@@ -2506,7 +2695,16 @@
           <w:szCs w:val="28"/>
           <w:lang w:val="en-US"/>
         </w:rPr>
-        <w:t xml:space="preserve"> section provides a detailed description of system functions.</w:t>
+        <w:t>: Pr</w:t>
+      </w:r>
+      <w:r>
+        <w:rPr>
+          <w:rFonts w:ascii="Times New Roman" w:hAnsi="Times New Roman" w:cs="Times New Roman"/>
+          <w:sz w:val="24"/>
+          <w:szCs w:val="28"/>
+          <w:lang w:val="en-US"/>
+        </w:rPr>
+        <w:t>ovides a detailed description of system functions.</w:t>
       </w:r>
     </w:p>
     <w:p>
@@ -2537,11 +2735,39 @@
       <w:r>
         <w:rPr>
           <w:rFonts w:ascii="Times New Roman" w:hAnsi="Times New Roman" w:cs="Times New Roman"/>
-          <w:sz w:val="24"/>
-          <w:szCs w:val="28"/>
-          <w:lang w:val="en-US"/>
-        </w:rPr>
-        <w:t xml:space="preserve"> provides th</w:t>
+          <w:b/>
+          <w:sz w:val="24"/>
+          <w:szCs w:val="28"/>
+          <w:lang w:val="en-US"/>
+        </w:rPr>
+        <w:t>:</w:t>
+      </w:r>
+      <w:r>
+        <w:rPr>
+          <w:rFonts w:ascii="Times New Roman" w:hAnsi="Times New Roman" w:cs="Times New Roman"/>
+          <w:sz w:val="24"/>
+          <w:szCs w:val="28"/>
+          <w:lang w:val="en-US"/>
+        </w:rPr>
+        <w:t xml:space="preserve"> </w:t>
+      </w:r>
+      <w:r>
+        <w:rPr>
+          <w:rFonts w:ascii="Times New Roman" w:hAnsi="Times New Roman" w:cs="Times New Roman"/>
+          <w:sz w:val="24"/>
+          <w:szCs w:val="28"/>
+          <w:lang w:val="en-US"/>
+        </w:rPr>
+        <w:t>P</w:t>
+      </w:r>
+      <w:r>
+        <w:rPr>
+          <w:rFonts w:ascii="Times New Roman" w:hAnsi="Times New Roman" w:cs="Times New Roman"/>
+          <w:sz w:val="24"/>
+          <w:szCs w:val="28"/>
+          <w:lang w:val="en-US"/>
+        </w:rPr>
+        <w:t>rovides th</w:t>
       </w:r>
       <w:r>
         <w:rPr>
@@ -2559,7 +2785,25 @@
           <w:szCs w:val="28"/>
           <w:lang w:val="en-US"/>
         </w:rPr>
-        <w:t>set of errors may occur during the navigation and how to solve them.</w:t>
+        <w:t xml:space="preserve">set of errors </w:t>
+      </w:r>
+      <w:r>
+        <w:rPr>
+          <w:rFonts w:ascii="Times New Roman" w:hAnsi="Times New Roman" w:cs="Times New Roman"/>
+          <w:sz w:val="24"/>
+          <w:szCs w:val="28"/>
+          <w:lang w:val="en-US"/>
+        </w:rPr>
+        <w:t xml:space="preserve">that </w:t>
+      </w:r>
+      <w:r>
+        <w:rPr>
+          <w:rFonts w:ascii="Times New Roman" w:hAnsi="Times New Roman" w:cs="Times New Roman"/>
+          <w:sz w:val="24"/>
+          <w:szCs w:val="28"/>
+          <w:lang w:val="en-US"/>
+        </w:rPr>
+        <w:t>may occur during the navigation and how to solve them.</w:t>
       </w:r>
     </w:p>
     <w:p>
@@ -2698,41 +2942,169 @@
           <w:sz w:val="24"/>
           <w:lang w:val="en-US"/>
         </w:rPr>
-        <w:t>“EEPROM report generator” operates on personal computer with Python</w:t>
-      </w:r>
-      <w:r>
-        <w:rPr>
-          <w:rFonts w:ascii="Times New Roman" w:hAnsi="Times New Roman" w:cs="Times New Roman"/>
-          <w:sz w:val="24"/>
-          <w:lang w:val="en-US"/>
-        </w:rPr>
-        <w:t xml:space="preserve"> 3 and Window operating system. It has not been compiled or executed in other operating systems like Linux or Macintosh.</w:t>
-      </w:r>
-    </w:p>
-    <w:p>
-      <w:pPr>
-        <w:spacing w:after="0"/>
-        <w:rPr>
-          <w:rFonts w:ascii="Times New Roman" w:hAnsi="Times New Roman" w:cs="Times New Roman"/>
-          <w:sz w:val="24"/>
-          <w:lang w:val="en-US"/>
-        </w:rPr>
-      </w:pPr>
-      <w:r>
-        <w:rPr>
-          <w:rFonts w:ascii="Times New Roman" w:hAnsi="Times New Roman" w:cs="Times New Roman"/>
-          <w:sz w:val="24"/>
-          <w:lang w:val="en-US"/>
-        </w:rPr>
-        <w:t xml:space="preserve">The tool needs connection to Internet in order to auto install python libraries but after </w:t>
-      </w:r>
-      <w:r>
-        <w:rPr>
-          <w:rFonts w:ascii="Times New Roman" w:hAnsi="Times New Roman" w:cs="Times New Roman"/>
-          <w:sz w:val="24"/>
-          <w:lang w:val="en-US"/>
-        </w:rPr>
-        <w:t>that</w:t>
+        <w:t>“EEPROM report generator” operates on</w:t>
+      </w:r>
+      <w:r>
+        <w:rPr>
+          <w:rFonts w:ascii="Times New Roman" w:hAnsi="Times New Roman" w:cs="Times New Roman"/>
+          <w:sz w:val="24"/>
+          <w:lang w:val="en-US"/>
+        </w:rPr>
+        <w:t xml:space="preserve"> any</w:t>
+      </w:r>
+      <w:r>
+        <w:rPr>
+          <w:rFonts w:ascii="Times New Roman" w:hAnsi="Times New Roman" w:cs="Times New Roman"/>
+          <w:sz w:val="24"/>
+          <w:lang w:val="en-US"/>
+        </w:rPr>
+        <w:t xml:space="preserve"> personal computer with Python</w:t>
+      </w:r>
+      <w:r>
+        <w:rPr>
+          <w:rFonts w:ascii="Times New Roman" w:hAnsi="Times New Roman" w:cs="Times New Roman"/>
+          <w:sz w:val="24"/>
+          <w:lang w:val="en-US"/>
+        </w:rPr>
+        <w:t xml:space="preserve"> 3 and Window</w:t>
+      </w:r>
+      <w:r>
+        <w:rPr>
+          <w:rFonts w:ascii="Times New Roman" w:hAnsi="Times New Roman" w:cs="Times New Roman"/>
+          <w:sz w:val="24"/>
+          <w:lang w:val="en-US"/>
+        </w:rPr>
+        <w:t>s</w:t>
+      </w:r>
+      <w:r>
+        <w:rPr>
+          <w:rFonts w:ascii="Times New Roman" w:hAnsi="Times New Roman" w:cs="Times New Roman"/>
+          <w:sz w:val="24"/>
+          <w:lang w:val="en-US"/>
+        </w:rPr>
+        <w:t xml:space="preserve"> operating system. It has not been compiled or executed in</w:t>
+      </w:r>
+      <w:r>
+        <w:rPr>
+          <w:rFonts w:ascii="Times New Roman" w:hAnsi="Times New Roman" w:cs="Times New Roman"/>
+          <w:sz w:val="24"/>
+          <w:lang w:val="en-US"/>
+        </w:rPr>
+        <w:t xml:space="preserve"> any</w:t>
+      </w:r>
+      <w:r>
+        <w:rPr>
+          <w:rFonts w:ascii="Times New Roman" w:hAnsi="Times New Roman" w:cs="Times New Roman"/>
+          <w:sz w:val="24"/>
+          <w:lang w:val="en-US"/>
+        </w:rPr>
+        <w:t xml:space="preserve"> other operating systems</w:t>
+      </w:r>
+      <w:r>
+        <w:rPr>
+          <w:rFonts w:ascii="Times New Roman" w:hAnsi="Times New Roman" w:cs="Times New Roman"/>
+          <w:sz w:val="24"/>
+          <w:lang w:val="en-US"/>
+        </w:rPr>
+        <w:t>,</w:t>
+      </w:r>
+      <w:r>
+        <w:rPr>
+          <w:rFonts w:ascii="Times New Roman" w:hAnsi="Times New Roman" w:cs="Times New Roman"/>
+          <w:sz w:val="24"/>
+          <w:lang w:val="en-US"/>
+        </w:rPr>
+        <w:t xml:space="preserve"> like Linux or Macintosh.</w:t>
+      </w:r>
+    </w:p>
+    <w:p>
+      <w:pPr>
+        <w:spacing w:after="0"/>
+        <w:rPr>
+          <w:rFonts w:ascii="Times New Roman" w:hAnsi="Times New Roman" w:cs="Times New Roman"/>
+          <w:sz w:val="24"/>
+          <w:lang w:val="en-US"/>
+        </w:rPr>
+      </w:pPr>
+      <w:r>
+        <w:rPr>
+          <w:rFonts w:ascii="Times New Roman" w:hAnsi="Times New Roman" w:cs="Times New Roman"/>
+          <w:sz w:val="24"/>
+          <w:lang w:val="en-US"/>
+        </w:rPr>
+        <w:t>The tool needs connection to</w:t>
+      </w:r>
+      <w:r>
+        <w:rPr>
+          <w:rFonts w:ascii="Times New Roman" w:hAnsi="Times New Roman" w:cs="Times New Roman"/>
+          <w:sz w:val="24"/>
+          <w:lang w:val="en-US"/>
+        </w:rPr>
+        <w:t xml:space="preserve"> the</w:t>
+      </w:r>
+      <w:r>
+        <w:rPr>
+          <w:rFonts w:ascii="Times New Roman" w:hAnsi="Times New Roman" w:cs="Times New Roman"/>
+          <w:sz w:val="24"/>
+          <w:lang w:val="en-US"/>
+        </w:rPr>
+        <w:t xml:space="preserve"> Internet in order to auto</w:t>
+      </w:r>
+      <w:r>
+        <w:rPr>
+          <w:rFonts w:ascii="Times New Roman" w:hAnsi="Times New Roman" w:cs="Times New Roman"/>
+          <w:sz w:val="24"/>
+          <w:lang w:val="en-US"/>
+        </w:rPr>
+        <w:t>-</w:t>
+      </w:r>
+      <w:r>
+        <w:rPr>
+          <w:rFonts w:ascii="Times New Roman" w:hAnsi="Times New Roman" w:cs="Times New Roman"/>
+          <w:sz w:val="24"/>
+          <w:lang w:val="en-US"/>
+        </w:rPr>
+        <w:t>install python libraries</w:t>
+      </w:r>
+      <w:r>
+        <w:rPr>
+          <w:rFonts w:ascii="Times New Roman" w:hAnsi="Times New Roman" w:cs="Times New Roman"/>
+          <w:sz w:val="24"/>
+          <w:lang w:val="en-US"/>
+        </w:rPr>
+        <w:t>.</w:t>
+      </w:r>
+      <w:r>
+        <w:rPr>
+          <w:rFonts w:ascii="Times New Roman" w:hAnsi="Times New Roman" w:cs="Times New Roman"/>
+          <w:sz w:val="24"/>
+          <w:lang w:val="en-US"/>
+        </w:rPr>
+        <w:t xml:space="preserve"> </w:t>
+      </w:r>
+      <w:r>
+        <w:rPr>
+          <w:rFonts w:ascii="Times New Roman" w:hAnsi="Times New Roman" w:cs="Times New Roman"/>
+          <w:sz w:val="24"/>
+          <w:lang w:val="en-US"/>
+        </w:rPr>
+        <w:t>A</w:t>
+      </w:r>
+      <w:r>
+        <w:rPr>
+          <w:rFonts w:ascii="Times New Roman" w:hAnsi="Times New Roman" w:cs="Times New Roman"/>
+          <w:sz w:val="24"/>
+          <w:lang w:val="en-US"/>
+        </w:rPr>
+        <w:t>fter</w:t>
+      </w:r>
+      <w:r>
+        <w:rPr>
+          <w:rFonts w:ascii="Times New Roman" w:hAnsi="Times New Roman" w:cs="Times New Roman"/>
+          <w:sz w:val="24"/>
+          <w:lang w:val="en-US"/>
+        </w:rPr>
+        <w:t xml:space="preserve"> this</w:t>
       </w:r>
       <w:r>
         <w:rPr>
@@ -2748,7 +3120,7 @@
           <w:sz w:val="24"/>
           <w:lang w:val="en-US"/>
         </w:rPr>
-        <w:t>can be used immediately without any further configuration.</w:t>
+        <w:t>can be used without any further configuration.</w:t>
       </w:r>
     </w:p>
     <w:p>
@@ -2848,7 +3220,15 @@
           <w:sz w:val="24"/>
           <w:lang w:val="en-US"/>
         </w:rPr>
-        <w:t xml:space="preserve">Everyone can use </w:t>
+        <w:t>An</w:t>
+      </w:r>
+      <w:r>
+        <w:rPr>
+          <w:rFonts w:ascii="Times New Roman" w:hAnsi="Times New Roman" w:cs="Times New Roman"/>
+          <w:sz w:val="24"/>
+          <w:lang w:val="en-US"/>
+        </w:rPr>
+        <w:t xml:space="preserve">yone can use </w:t>
       </w:r>
       <w:r>
         <w:rPr>
@@ -2986,7 +3366,23 @@
           <w:sz w:val="24"/>
           <w:lang w:val="en-US"/>
         </w:rPr>
-        <w:t xml:space="preserve"> error with python libraries, a command list for the prompt command line in Windows has been added to solve any trouble. You can access to this list in page </w:t>
+        <w:t xml:space="preserve"> </w:t>
+      </w:r>
+      <w:r>
+        <w:rPr>
+          <w:rFonts w:ascii="Times New Roman" w:hAnsi="Times New Roman" w:cs="Times New Roman"/>
+          <w:sz w:val="24"/>
+          <w:lang w:val="en-US"/>
+        </w:rPr>
+        <w:t xml:space="preserve">an </w:t>
+      </w:r>
+      <w:r>
+        <w:rPr>
+          <w:rFonts w:ascii="Times New Roman" w:hAnsi="Times New Roman" w:cs="Times New Roman"/>
+          <w:sz w:val="24"/>
+          <w:lang w:val="en-US"/>
+        </w:rPr>
+        <w:t xml:space="preserve">error with python libraries, a command list for the prompt command line in Windows has been added to solve any trouble. You can access to this list in page </w:t>
       </w:r>
       <w:r>
         <w:rPr>
@@ -3002,7 +3398,7 @@
           <w:sz w:val="24"/>
           <w:lang w:val="en-US"/>
         </w:rPr>
-        <w:t xml:space="preserve"> section</w:t>
+        <w:t>,</w:t>
       </w:r>
       <w:r>
         <w:rPr>
@@ -3015,6 +3411,30 @@
       <w:r>
         <w:rPr>
           <w:rFonts w:ascii="Times New Roman" w:hAnsi="Times New Roman" w:cs="Times New Roman"/>
+          <w:sz w:val="24"/>
+          <w:lang w:val="en-US"/>
+        </w:rPr>
+        <w:t>S</w:t>
+      </w:r>
+      <w:r>
+        <w:rPr>
+          <w:rFonts w:ascii="Times New Roman" w:hAnsi="Times New Roman" w:cs="Times New Roman"/>
+          <w:sz w:val="24"/>
+          <w:lang w:val="en-US"/>
+        </w:rPr>
+        <w:t>ection</w:t>
+      </w:r>
+      <w:r>
+        <w:rPr>
+          <w:rFonts w:ascii="Times New Roman" w:hAnsi="Times New Roman" w:cs="Times New Roman"/>
+          <w:sz w:val="24"/>
+          <w:lang w:val="en-US"/>
+        </w:rPr>
+        <w:t xml:space="preserve"> </w:t>
+      </w:r>
+      <w:r>
+        <w:rPr>
+          <w:rFonts w:ascii="Times New Roman" w:hAnsi="Times New Roman" w:cs="Times New Roman"/>
           <w:b/>
           <w:sz w:val="24"/>
           <w:lang w:val="en-US"/>
@@ -3029,17 +3449,7 @@
           <w:szCs w:val="28"/>
           <w:lang w:val="en-US"/>
         </w:rPr>
-        <w:t>System errors</w:t>
-      </w:r>
-      <w:r>
-        <w:rPr>
-          <w:rFonts w:ascii="Times New Roman" w:hAnsi="Times New Roman" w:cs="Times New Roman"/>
-          <w:b/>
-          <w:sz w:val="24"/>
-          <w:szCs w:val="28"/>
-          <w:lang w:val="en-US"/>
-        </w:rPr>
-        <w:t>.</w:t>
+        <w:t>System errors.</w:t>
       </w:r>
     </w:p>
     <w:p>
@@ -3203,7 +3613,55 @@
           <w:sz w:val="24"/>
           <w:lang w:val="en-US"/>
         </w:rPr>
-        <w:t>The first view of the file looks like the following picture in Windows 10.</w:t>
+        <w:t xml:space="preserve">The file </w:t>
+      </w:r>
+      <w:r>
+        <w:rPr>
+          <w:rFonts w:ascii="Times New Roman" w:hAnsi="Times New Roman" w:cs="Times New Roman"/>
+          <w:sz w:val="24"/>
+          <w:lang w:val="en-US"/>
+        </w:rPr>
+        <w:t xml:space="preserve">is called </w:t>
+      </w:r>
+      <w:r>
+        <w:rPr>
+          <w:rFonts w:ascii="Times New Roman" w:hAnsi="Times New Roman" w:cs="Times New Roman"/>
+          <w:sz w:val="24"/>
+          <w:lang w:val="en-US"/>
+        </w:rPr>
+        <w:t>like</w:t>
+      </w:r>
+      <w:r>
+        <w:rPr>
+          <w:rFonts w:ascii="Times New Roman" w:hAnsi="Times New Roman" w:cs="Times New Roman"/>
+          <w:sz w:val="24"/>
+          <w:lang w:val="en-US"/>
+        </w:rPr>
+        <w:t xml:space="preserve"> shown in</w:t>
+      </w:r>
+      <w:r>
+        <w:rPr>
+          <w:rFonts w:ascii="Times New Roman" w:hAnsi="Times New Roman" w:cs="Times New Roman"/>
+          <w:sz w:val="24"/>
+          <w:lang w:val="en-US"/>
+        </w:rPr>
+        <w:t xml:space="preserve"> the following picture </w:t>
+      </w:r>
+      <w:r>
+        <w:rPr>
+          <w:rFonts w:ascii="Times New Roman" w:hAnsi="Times New Roman" w:cs="Times New Roman"/>
+          <w:sz w:val="24"/>
+          <w:lang w:val="en-US"/>
+        </w:rPr>
+        <w:t>o</w:t>
+      </w:r>
+      <w:r>
+        <w:rPr>
+          <w:rFonts w:ascii="Times New Roman" w:hAnsi="Times New Roman" w:cs="Times New Roman"/>
+          <w:sz w:val="24"/>
+          <w:lang w:val="en-US"/>
+        </w:rPr>
+        <w:t>n Windows 10.</w:t>
       </w:r>
     </w:p>
     <w:p>
@@ -3292,7 +3750,151 @@
           <w:sz w:val="24"/>
           <w:lang w:val="en-US"/>
         </w:rPr>
-        <w:t>Once the file is put in a desired directory, by opening the file a window appears to extract the python program, just click in “Extract” option and the installer is going to extract the needed files to run the main program.</w:t>
+        <w:t xml:space="preserve">Once the file is put </w:t>
+      </w:r>
+      <w:r>
+        <w:rPr>
+          <w:rFonts w:ascii="Times New Roman" w:hAnsi="Times New Roman" w:cs="Times New Roman"/>
+          <w:sz w:val="24"/>
+          <w:lang w:val="en-US"/>
+        </w:rPr>
+        <w:t>o</w:t>
+      </w:r>
+      <w:r>
+        <w:rPr>
+          <w:rFonts w:ascii="Times New Roman" w:hAnsi="Times New Roman" w:cs="Times New Roman"/>
+          <w:sz w:val="24"/>
+          <w:lang w:val="en-US"/>
+        </w:rPr>
+        <w:t>n a desired directory, by opening the file</w:t>
+      </w:r>
+      <w:r>
+        <w:rPr>
+          <w:rFonts w:ascii="Times New Roman" w:hAnsi="Times New Roman" w:cs="Times New Roman"/>
+          <w:sz w:val="24"/>
+          <w:lang w:val="en-US"/>
+        </w:rPr>
+        <w:t xml:space="preserve"> with WinRAR or any other </w:t>
+      </w:r>
+      <w:r>
+        <w:rPr>
+          <w:rFonts w:ascii="Times New Roman" w:hAnsi="Times New Roman" w:cs="Times New Roman"/>
+          <w:sz w:val="24"/>
+          <w:lang w:val="en-US"/>
+        </w:rPr>
+        <w:t>program that can extract files</w:t>
+      </w:r>
+      <w:r>
+        <w:rPr>
+          <w:rFonts w:ascii="Times New Roman" w:hAnsi="Times New Roman" w:cs="Times New Roman"/>
+          <w:sz w:val="24"/>
+          <w:lang w:val="en-US"/>
+        </w:rPr>
+        <w:t>,</w:t>
+      </w:r>
+      <w:r>
+        <w:rPr>
+          <w:rFonts w:ascii="Times New Roman" w:hAnsi="Times New Roman" w:cs="Times New Roman"/>
+          <w:sz w:val="24"/>
+          <w:lang w:val="en-US"/>
+        </w:rPr>
+        <w:t xml:space="preserve"> a window </w:t>
+      </w:r>
+      <w:r>
+        <w:rPr>
+          <w:rFonts w:ascii="Times New Roman" w:hAnsi="Times New Roman" w:cs="Times New Roman"/>
+          <w:sz w:val="24"/>
+          <w:lang w:val="en-US"/>
+        </w:rPr>
+        <w:t xml:space="preserve">will </w:t>
+      </w:r>
+      <w:r>
+        <w:rPr>
+          <w:rFonts w:ascii="Times New Roman" w:hAnsi="Times New Roman" w:cs="Times New Roman"/>
+          <w:sz w:val="24"/>
+          <w:lang w:val="en-US"/>
+        </w:rPr>
+        <w:t xml:space="preserve">appear to extract the python program, just click </w:t>
+      </w:r>
+      <w:r>
+        <w:rPr>
+          <w:rFonts w:ascii="Times New Roman" w:hAnsi="Times New Roman" w:cs="Times New Roman"/>
+          <w:sz w:val="24"/>
+          <w:lang w:val="en-US"/>
+        </w:rPr>
+        <w:t>o</w:t>
+      </w:r>
+      <w:r>
+        <w:rPr>
+          <w:rFonts w:ascii="Times New Roman" w:hAnsi="Times New Roman" w:cs="Times New Roman"/>
+          <w:sz w:val="24"/>
+          <w:lang w:val="en-US"/>
+        </w:rPr>
+        <w:t>n</w:t>
+      </w:r>
+      <w:r>
+        <w:rPr>
+          <w:rFonts w:ascii="Times New Roman" w:hAnsi="Times New Roman" w:cs="Times New Roman"/>
+          <w:sz w:val="24"/>
+          <w:lang w:val="en-US"/>
+        </w:rPr>
+        <w:t xml:space="preserve"> the</w:t>
+      </w:r>
+      <w:r>
+        <w:rPr>
+          <w:rFonts w:ascii="Times New Roman" w:hAnsi="Times New Roman" w:cs="Times New Roman"/>
+          <w:sz w:val="24"/>
+          <w:lang w:val="en-US"/>
+        </w:rPr>
+        <w:t xml:space="preserve"> “Extract” </w:t>
+      </w:r>
+      <w:r>
+        <w:rPr>
+          <w:rFonts w:ascii="Times New Roman" w:hAnsi="Times New Roman" w:cs="Times New Roman"/>
+          <w:sz w:val="24"/>
+          <w:lang w:val="en-US"/>
+        </w:rPr>
+        <w:t>butt</w:t>
+      </w:r>
+      <w:r>
+        <w:rPr>
+          <w:rFonts w:ascii="Times New Roman" w:hAnsi="Times New Roman" w:cs="Times New Roman"/>
+          <w:sz w:val="24"/>
+          <w:lang w:val="en-US"/>
+        </w:rPr>
+        <w:t xml:space="preserve">on and the </w:t>
+      </w:r>
+      <w:r>
+        <w:rPr>
+          <w:rFonts w:ascii="Times New Roman" w:hAnsi="Times New Roman" w:cs="Times New Roman"/>
+          <w:sz w:val="24"/>
+          <w:lang w:val="en-US"/>
+        </w:rPr>
+        <w:t>program</w:t>
+      </w:r>
+      <w:r>
+        <w:rPr>
+          <w:rFonts w:ascii="Times New Roman" w:hAnsi="Times New Roman" w:cs="Times New Roman"/>
+          <w:sz w:val="24"/>
+          <w:lang w:val="en-US"/>
+        </w:rPr>
+        <w:t xml:space="preserve"> is going to extract the needed files</w:t>
+      </w:r>
+      <w:r>
+        <w:rPr>
+          <w:rFonts w:ascii="Times New Roman" w:hAnsi="Times New Roman" w:cs="Times New Roman"/>
+          <w:sz w:val="24"/>
+          <w:lang w:val="en-US"/>
+        </w:rPr>
+        <w:t xml:space="preserve"> into a folder</w:t>
+      </w:r>
+      <w:r>
+        <w:rPr>
+          <w:rFonts w:ascii="Times New Roman" w:hAnsi="Times New Roman" w:cs="Times New Roman"/>
+          <w:sz w:val="24"/>
+          <w:lang w:val="en-US"/>
+        </w:rPr>
+        <w:t xml:space="preserve"> to run the main program.</w:t>
       </w:r>
     </w:p>
     <w:p>
@@ -3475,7 +4077,7 @@
           <w:sz w:val="24"/>
           <w:lang w:val="en-US"/>
         </w:rPr>
-        <w:t>The only one thing missing is</w:t>
+        <w:t>The only thing missing is</w:t>
       </w:r>
       <w:r>
         <w:rPr>
@@ -3515,7 +4117,55 @@
           <w:sz w:val="24"/>
           <w:lang w:val="en-US"/>
         </w:rPr>
-        <w:t xml:space="preserve"> already installed it correctly is by opening CMD program from Windows 10 and typing the following command.</w:t>
+        <w:t xml:space="preserve"> already</w:t>
+      </w:r>
+      <w:r>
+        <w:rPr>
+          <w:rFonts w:ascii="Times New Roman" w:hAnsi="Times New Roman" w:cs="Times New Roman"/>
+          <w:sz w:val="24"/>
+          <w:lang w:val="en-US"/>
+        </w:rPr>
+        <w:t xml:space="preserve"> has</w:t>
+      </w:r>
+      <w:r>
+        <w:rPr>
+          <w:rFonts w:ascii="Times New Roman" w:hAnsi="Times New Roman" w:cs="Times New Roman"/>
+          <w:sz w:val="24"/>
+          <w:lang w:val="en-US"/>
+        </w:rPr>
+        <w:t xml:space="preserve"> installed it correctly is by opening</w:t>
+      </w:r>
+      <w:r>
+        <w:rPr>
+          <w:rFonts w:ascii="Times New Roman" w:hAnsi="Times New Roman" w:cs="Times New Roman"/>
+          <w:sz w:val="24"/>
+          <w:lang w:val="en-US"/>
+        </w:rPr>
+        <w:t xml:space="preserve"> the</w:t>
+      </w:r>
+      <w:r>
+        <w:rPr>
+          <w:rFonts w:ascii="Times New Roman" w:hAnsi="Times New Roman" w:cs="Times New Roman"/>
+          <w:sz w:val="24"/>
+          <w:lang w:val="en-US"/>
+        </w:rPr>
+        <w:t xml:space="preserve"> </w:t>
+      </w:r>
+      <w:r>
+        <w:rPr>
+          <w:rFonts w:ascii="Times New Roman" w:hAnsi="Times New Roman" w:cs="Times New Roman"/>
+          <w:sz w:val="24"/>
+          <w:lang w:val="en-US"/>
+        </w:rPr>
+        <w:t xml:space="preserve">command prompt </w:t>
+      </w:r>
+      <w:r>
+        <w:rPr>
+          <w:rFonts w:ascii="Times New Roman" w:hAnsi="Times New Roman" w:cs="Times New Roman"/>
+          <w:sz w:val="24"/>
+          <w:lang w:val="en-US"/>
+        </w:rPr>
+        <w:t>from Windows 10 and typing the following command.</w:t>
       </w:r>
     </w:p>
     <w:p>
@@ -3643,7 +4293,6 @@
         <w:rPr>
           <w:rFonts w:ascii="Times New Roman" w:hAnsi="Times New Roman" w:cs="Times New Roman"/>
           <w:sz w:val="24"/>
-          <w:szCs w:val="28"/>
           <w:lang w:val="en-US"/>
         </w:rPr>
       </w:pPr>
@@ -3661,15 +4310,23 @@
           <w:sz w:val="24"/>
           <w:lang w:val="en-US"/>
         </w:rPr>
-        <w:t>the computer reaches at this point</w:t>
-      </w:r>
-      <w:r>
-        <w:rPr>
-          <w:rFonts w:ascii="Times New Roman" w:hAnsi="Times New Roman" w:cs="Times New Roman"/>
-          <w:sz w:val="24"/>
-          <w:lang w:val="en-US"/>
-        </w:rPr>
-        <w:t xml:space="preserve"> means</w:t>
+        <w:t xml:space="preserve">the computer </w:t>
+      </w:r>
+      <w:r>
+        <w:rPr>
+          <w:rFonts w:ascii="Times New Roman" w:hAnsi="Times New Roman" w:cs="Times New Roman"/>
+          <w:sz w:val="24"/>
+          <w:lang w:val="en-US"/>
+        </w:rPr>
+        <w:t xml:space="preserve">shows the message shown in the image above, it </w:t>
+      </w:r>
+      <w:r>
+        <w:rPr>
+          <w:rFonts w:ascii="Times New Roman" w:hAnsi="Times New Roman" w:cs="Times New Roman"/>
+          <w:sz w:val="24"/>
+          <w:lang w:val="en-US"/>
+        </w:rPr>
+        <w:t>means</w:t>
       </w:r>
       <w:r>
         <w:rPr>
@@ -3685,6 +4342,14 @@
           <w:sz w:val="24"/>
           <w:lang w:val="en-US"/>
         </w:rPr>
+        <w:t xml:space="preserve"> the computer</w:t>
+      </w:r>
+      <w:r>
+        <w:rPr>
+          <w:rFonts w:ascii="Times New Roman" w:hAnsi="Times New Roman" w:cs="Times New Roman"/>
+          <w:sz w:val="24"/>
+          <w:lang w:val="en-US"/>
+        </w:rPr>
         <w:t xml:space="preserve"> </w:t>
       </w:r>
       <w:r>
@@ -3693,26 +4358,8 @@
           <w:sz w:val="24"/>
           <w:lang w:val="en-US"/>
         </w:rPr>
-        <w:t xml:space="preserve">it </w:t>
-      </w:r>
-      <w:proofErr w:type="gramStart"/>
-      <w:r>
-        <w:rPr>
-          <w:rFonts w:ascii="Times New Roman" w:hAnsi="Times New Roman" w:cs="Times New Roman"/>
-          <w:sz w:val="24"/>
-          <w:lang w:val="en-US"/>
-        </w:rPr>
-        <w:t>is</w:t>
-      </w:r>
-      <w:r>
-        <w:rPr>
-          <w:rFonts w:ascii="Times New Roman" w:hAnsi="Times New Roman" w:cs="Times New Roman"/>
-          <w:sz w:val="24"/>
-          <w:lang w:val="en-US"/>
-        </w:rPr>
-        <w:t xml:space="preserve"> able to</w:t>
-      </w:r>
-      <w:proofErr w:type="gramEnd"/>
+        <w:t>can</w:t>
+      </w:r>
       <w:r>
         <w:rPr>
           <w:rFonts w:ascii="Times New Roman" w:hAnsi="Times New Roman" w:cs="Times New Roman"/>
@@ -3771,23 +4418,141 @@
           <w:sz w:val="24"/>
           <w:lang w:val="en-US"/>
         </w:rPr>
-        <w:t>about</w:t>
-      </w:r>
-      <w:r>
-        <w:rPr>
-          <w:rFonts w:ascii="Times New Roman" w:hAnsi="Times New Roman" w:cs="Times New Roman"/>
-          <w:sz w:val="24"/>
-          <w:lang w:val="en-US"/>
-        </w:rPr>
-        <w:t xml:space="preserve"> it. </w:t>
-      </w:r>
-      <w:r>
-        <w:rPr>
-          <w:rFonts w:ascii="Times New Roman" w:hAnsi="Times New Roman" w:cs="Times New Roman"/>
-          <w:sz w:val="24"/>
-          <w:lang w:val="en-US"/>
-        </w:rPr>
-        <w:t>The first view of the program looks like this:</w:t>
+        <w:t>regarding errors</w:t>
+      </w:r>
+      <w:r>
+        <w:rPr>
+          <w:rFonts w:ascii="Times New Roman" w:hAnsi="Times New Roman" w:cs="Times New Roman"/>
+          <w:sz w:val="24"/>
+          <w:lang w:val="en-US"/>
+        </w:rPr>
+        <w:t xml:space="preserve">. </w:t>
+      </w:r>
+    </w:p>
+    <w:p>
+      <w:pPr>
+        <w:spacing w:after="0"/>
+        <w:rPr>
+          <w:rFonts w:ascii="Times New Roman" w:hAnsi="Times New Roman" w:cs="Times New Roman"/>
+          <w:sz w:val="24"/>
+          <w:lang w:val="en-US"/>
+        </w:rPr>
+      </w:pPr>
+    </w:p>
+    <w:p>
+      <w:pPr>
+        <w:spacing w:after="0"/>
+        <w:rPr>
+          <w:rFonts w:ascii="Times New Roman" w:hAnsi="Times New Roman" w:cs="Times New Roman"/>
+          <w:sz w:val="24"/>
+          <w:lang w:val="en-US"/>
+        </w:rPr>
+      </w:pPr>
+    </w:p>
+    <w:p>
+      <w:pPr>
+        <w:spacing w:after="0"/>
+        <w:rPr>
+          <w:rFonts w:ascii="Times New Roman" w:hAnsi="Times New Roman" w:cs="Times New Roman"/>
+          <w:sz w:val="24"/>
+          <w:lang w:val="en-US"/>
+        </w:rPr>
+      </w:pPr>
+    </w:p>
+    <w:p>
+      <w:pPr>
+        <w:spacing w:after="0"/>
+        <w:rPr>
+          <w:rFonts w:ascii="Times New Roman" w:hAnsi="Times New Roman" w:cs="Times New Roman"/>
+          <w:sz w:val="24"/>
+          <w:lang w:val="en-US"/>
+        </w:rPr>
+      </w:pPr>
+    </w:p>
+    <w:p>
+      <w:pPr>
+        <w:spacing w:after="0"/>
+        <w:rPr>
+          <w:rFonts w:ascii="Times New Roman" w:hAnsi="Times New Roman" w:cs="Times New Roman"/>
+          <w:sz w:val="24"/>
+          <w:lang w:val="en-US"/>
+        </w:rPr>
+      </w:pPr>
+    </w:p>
+    <w:p>
+      <w:pPr>
+        <w:spacing w:after="0"/>
+        <w:rPr>
+          <w:rFonts w:ascii="Times New Roman" w:hAnsi="Times New Roman" w:cs="Times New Roman"/>
+          <w:sz w:val="24"/>
+          <w:lang w:val="en-US"/>
+        </w:rPr>
+      </w:pPr>
+    </w:p>
+    <w:p>
+      <w:pPr>
+        <w:spacing w:after="0"/>
+        <w:rPr>
+          <w:rFonts w:ascii="Times New Roman" w:hAnsi="Times New Roman" w:cs="Times New Roman"/>
+          <w:sz w:val="24"/>
+          <w:lang w:val="en-US"/>
+        </w:rPr>
+      </w:pPr>
+    </w:p>
+    <w:p>
+      <w:pPr>
+        <w:spacing w:after="0"/>
+        <w:rPr>
+          <w:rFonts w:ascii="Times New Roman" w:hAnsi="Times New Roman" w:cs="Times New Roman"/>
+          <w:sz w:val="24"/>
+          <w:lang w:val="en-US"/>
+        </w:rPr>
+      </w:pPr>
+    </w:p>
+    <w:p>
+      <w:pPr>
+        <w:spacing w:after="0"/>
+        <w:rPr>
+          <w:rFonts w:ascii="Times New Roman" w:hAnsi="Times New Roman" w:cs="Times New Roman"/>
+          <w:sz w:val="24"/>
+          <w:lang w:val="en-US"/>
+        </w:rPr>
+      </w:pPr>
+    </w:p>
+    <w:p>
+      <w:pPr>
+        <w:spacing w:after="0"/>
+        <w:rPr>
+          <w:rFonts w:ascii="Times New Roman" w:hAnsi="Times New Roman" w:cs="Times New Roman"/>
+          <w:sz w:val="24"/>
+          <w:szCs w:val="28"/>
+          <w:lang w:val="en-US"/>
+        </w:rPr>
+      </w:pPr>
+      <w:r>
+        <w:rPr>
+          <w:rFonts w:ascii="Times New Roman" w:hAnsi="Times New Roman" w:cs="Times New Roman"/>
+          <w:sz w:val="24"/>
+          <w:lang w:val="en-US"/>
+        </w:rPr>
+        <w:lastRenderedPageBreak/>
+        <w:t>The program</w:t>
+      </w:r>
+      <w:r>
+        <w:rPr>
+          <w:rFonts w:ascii="Times New Roman" w:hAnsi="Times New Roman" w:cs="Times New Roman"/>
+          <w:sz w:val="24"/>
+          <w:lang w:val="en-US"/>
+        </w:rPr>
+        <w:t>s menu</w:t>
+      </w:r>
+      <w:r>
+        <w:rPr>
+          <w:rFonts w:ascii="Times New Roman" w:hAnsi="Times New Roman" w:cs="Times New Roman"/>
+          <w:sz w:val="24"/>
+          <w:lang w:val="en-US"/>
+        </w:rPr>
+        <w:t xml:space="preserve"> looks like this:</w:t>
       </w:r>
     </w:p>
     <w:p>
@@ -3804,7 +4569,6 @@
         <w:rPr>
           <w:noProof/>
         </w:rPr>
-        <w:lastRenderedPageBreak/>
         <w:drawing>
           <wp:inline distT="0" distB="0" distL="0" distR="0" wp14:anchorId="70B929AC" wp14:editId="31D3DF7E">
             <wp:extent cx="3975178" cy="2543175"/>
@@ -3936,7 +4700,23 @@
           <w:sz w:val="24"/>
           <w:lang w:val="en-US"/>
         </w:rPr>
-        <w:t xml:space="preserve"> basic sections to interact with the final user. The sections are presented in the next picture.</w:t>
+        <w:t xml:space="preserve"> basic sections to interact with. The sections are presented in the next </w:t>
+      </w:r>
+      <w:r>
+        <w:rPr>
+          <w:rFonts w:ascii="Times New Roman" w:hAnsi="Times New Roman" w:cs="Times New Roman"/>
+          <w:sz w:val="24"/>
+          <w:lang w:val="en-US"/>
+        </w:rPr>
+        <w:t>image</w:t>
+      </w:r>
+      <w:r>
+        <w:rPr>
+          <w:rFonts w:ascii="Times New Roman" w:hAnsi="Times New Roman" w:cs="Times New Roman"/>
+          <w:sz w:val="24"/>
+          <w:lang w:val="en-US"/>
+        </w:rPr>
+        <w:t>.</w:t>
       </w:r>
     </w:p>
     <w:p>
@@ -4120,7 +4900,23 @@
           <w:sz w:val="24"/>
           <w:lang w:val="en-US"/>
         </w:rPr>
-        <w:t xml:space="preserve"> provides the possibility to create new reports, close the program safety, </w:t>
+        <w:t xml:space="preserve"> provides the possibility to create new reports, close the program</w:t>
+      </w:r>
+      <w:r>
+        <w:rPr>
+          <w:rFonts w:ascii="Times New Roman" w:hAnsi="Times New Roman" w:cs="Times New Roman"/>
+          <w:sz w:val="24"/>
+          <w:lang w:val="en-US"/>
+        </w:rPr>
+        <w:t>,</w:t>
+      </w:r>
+      <w:r>
+        <w:rPr>
+          <w:rFonts w:ascii="Times New Roman" w:hAnsi="Times New Roman" w:cs="Times New Roman"/>
+          <w:sz w:val="24"/>
+          <w:lang w:val="en-US"/>
+        </w:rPr>
+        <w:t xml:space="preserve"> safety, </w:t>
       </w:r>
       <w:r>
         <w:rPr>
@@ -4144,7 +4940,7 @@
           <w:sz w:val="24"/>
           <w:lang w:val="en-US"/>
         </w:rPr>
-        <w:t xml:space="preserve"> developers and get help.</w:t>
+        <w:t xml:space="preserve"> developers and help.</w:t>
       </w:r>
     </w:p>
     <w:p>
@@ -4200,7 +4996,39 @@
           <w:sz w:val="24"/>
           <w:lang w:val="en-US"/>
         </w:rPr>
-        <w:t xml:space="preserve"> the status of the program every time the user makes an action like select a new CNT file, create the report, select a previous report, etc.</w:t>
+        <w:t xml:space="preserve"> the status of the program every time the user makes an action</w:t>
+      </w:r>
+      <w:r>
+        <w:rPr>
+          <w:rFonts w:ascii="Times New Roman" w:hAnsi="Times New Roman" w:cs="Times New Roman"/>
+          <w:sz w:val="24"/>
+          <w:lang w:val="en-US"/>
+        </w:rPr>
+        <w:t>,</w:t>
+      </w:r>
+      <w:r>
+        <w:rPr>
+          <w:rFonts w:ascii="Times New Roman" w:hAnsi="Times New Roman" w:cs="Times New Roman"/>
+          <w:sz w:val="24"/>
+          <w:lang w:val="en-US"/>
+        </w:rPr>
+        <w:t xml:space="preserve"> like select a new CNT file, create </w:t>
+      </w:r>
+      <w:r>
+        <w:rPr>
+          <w:rFonts w:ascii="Times New Roman" w:hAnsi="Times New Roman" w:cs="Times New Roman"/>
+          <w:sz w:val="24"/>
+          <w:lang w:val="en-US"/>
+        </w:rPr>
+        <w:t>a</w:t>
+      </w:r>
+      <w:r>
+        <w:rPr>
+          <w:rFonts w:ascii="Times New Roman" w:hAnsi="Times New Roman" w:cs="Times New Roman"/>
+          <w:sz w:val="24"/>
+          <w:lang w:val="en-US"/>
+        </w:rPr>
+        <w:t xml:space="preserve"> report, select a previous report, etc.</w:t>
       </w:r>
     </w:p>
     <w:p>
@@ -4240,15 +5068,31 @@
           <w:sz w:val="24"/>
           <w:lang w:val="en-US"/>
         </w:rPr>
-        <w:t xml:space="preserve"> displays the Bosch® logo</w:t>
-      </w:r>
-      <w:r>
-        <w:rPr>
-          <w:rFonts w:ascii="Times New Roman" w:hAnsi="Times New Roman" w:cs="Times New Roman"/>
-          <w:sz w:val="24"/>
-          <w:lang w:val="en-US"/>
-        </w:rPr>
-        <w:t xml:space="preserve"> only</w:t>
+        <w:t xml:space="preserve"> </w:t>
+      </w:r>
+      <w:r>
+        <w:rPr>
+          <w:rFonts w:ascii="Times New Roman" w:hAnsi="Times New Roman" w:cs="Times New Roman"/>
+          <w:sz w:val="24"/>
+          <w:lang w:val="en-US"/>
+        </w:rPr>
+        <w:t xml:space="preserve">only </w:t>
+      </w:r>
+      <w:r>
+        <w:rPr>
+          <w:rFonts w:ascii="Times New Roman" w:hAnsi="Times New Roman" w:cs="Times New Roman"/>
+          <w:sz w:val="24"/>
+          <w:lang w:val="en-US"/>
+        </w:rPr>
+        <w:t>displays the Bosch® log</w:t>
+      </w:r>
+      <w:r>
+        <w:rPr>
+          <w:rFonts w:ascii="Times New Roman" w:hAnsi="Times New Roman" w:cs="Times New Roman"/>
+          <w:sz w:val="24"/>
+          <w:lang w:val="en-US"/>
+        </w:rPr>
+        <w:t>o</w:t>
       </w:r>
       <w:r>
         <w:rPr>
@@ -4296,39 +5140,15 @@
           <w:sz w:val="24"/>
           <w:lang w:val="en-US"/>
         </w:rPr>
-        <w:t xml:space="preserve"> contains the buttons to interact with the program. This section is the core of this </w:t>
-      </w:r>
-      <w:r>
-        <w:rPr>
-          <w:rFonts w:ascii="Times New Roman" w:hAnsi="Times New Roman" w:cs="Times New Roman"/>
-          <w:sz w:val="24"/>
-          <w:lang w:val="en-US"/>
-        </w:rPr>
-        <w:t>software</w:t>
-      </w:r>
-      <w:r>
-        <w:rPr>
-          <w:rFonts w:ascii="Times New Roman" w:hAnsi="Times New Roman" w:cs="Times New Roman"/>
-          <w:sz w:val="24"/>
-          <w:lang w:val="en-US"/>
-        </w:rPr>
-        <w:t xml:space="preserve">, so, it is the most important </w:t>
-      </w:r>
-      <w:r>
-        <w:rPr>
-          <w:rFonts w:ascii="Times New Roman" w:hAnsi="Times New Roman" w:cs="Times New Roman"/>
-          <w:sz w:val="24"/>
-          <w:lang w:val="en-US"/>
-        </w:rPr>
-        <w:t>part</w:t>
-      </w:r>
-      <w:r>
-        <w:rPr>
-          <w:rFonts w:ascii="Times New Roman" w:hAnsi="Times New Roman" w:cs="Times New Roman"/>
-          <w:sz w:val="24"/>
-          <w:lang w:val="en-US"/>
-        </w:rPr>
-        <w:t>.</w:t>
+        <w:t xml:space="preserve"> contains the buttons to interact with the program. This section is the core of th</w:t>
+      </w:r>
+      <w:r>
+        <w:rPr>
+          <w:rFonts w:ascii="Times New Roman" w:hAnsi="Times New Roman" w:cs="Times New Roman"/>
+          <w:sz w:val="24"/>
+          <w:lang w:val="en-US"/>
+        </w:rPr>
+        <w:t>e program.</w:t>
       </w:r>
     </w:p>
     <w:p>
@@ -4360,7 +5180,6 @@
           <w:szCs w:val="28"/>
           <w:lang w:val="en-US"/>
         </w:rPr>
-        <w:lastRenderedPageBreak/>
         <w:t>3</w:t>
       </w:r>
       <w:r>
@@ -4456,7 +5275,23 @@
           <w:sz w:val="24"/>
           <w:lang w:val="en-US"/>
         </w:rPr>
-        <w:t>from the section 1 explained before. This action forces to program to close and any information not saved before this action will be lost.</w:t>
+        <w:t>from the section 1 explained before. This action forces to program to close</w:t>
+      </w:r>
+      <w:r>
+        <w:rPr>
+          <w:rFonts w:ascii="Times New Roman" w:hAnsi="Times New Roman" w:cs="Times New Roman"/>
+          <w:sz w:val="24"/>
+          <w:lang w:val="en-US"/>
+        </w:rPr>
+        <w:t xml:space="preserve"> </w:t>
+      </w:r>
+      <w:r>
+        <w:rPr>
+          <w:rFonts w:ascii="Times New Roman" w:hAnsi="Times New Roman" w:cs="Times New Roman"/>
+          <w:sz w:val="24"/>
+          <w:lang w:val="en-US"/>
+        </w:rPr>
+        <w:t>and any information not saved before this action will be lost.</w:t>
       </w:r>
     </w:p>
     <w:p>
@@ -4607,7 +5442,7 @@
           <w:sz w:val="24"/>
           <w:lang w:val="en-US"/>
         </w:rPr>
-        <w:t>above</w:t>
+        <w:t>below</w:t>
       </w:r>
       <w:r>
         <w:rPr>
@@ -4681,7 +5516,23 @@
           <w:sz w:val="24"/>
           <w:lang w:val="en-US"/>
         </w:rPr>
-        <w:t>to ask whether you want to close the program over your own risk of losing information</w:t>
+        <w:t xml:space="preserve">to ask whether you want to close the program over </w:t>
+      </w:r>
+      <w:r>
+        <w:rPr>
+          <w:rFonts w:ascii="Times New Roman" w:hAnsi="Times New Roman" w:cs="Times New Roman"/>
+          <w:sz w:val="24"/>
+          <w:lang w:val="en-US"/>
+        </w:rPr>
+        <w:t xml:space="preserve">the </w:t>
+      </w:r>
+      <w:r>
+        <w:rPr>
+          <w:rFonts w:ascii="Times New Roman" w:hAnsi="Times New Roman" w:cs="Times New Roman"/>
+          <w:sz w:val="24"/>
+          <w:lang w:val="en-US"/>
+        </w:rPr>
+        <w:t>risk of losing information</w:t>
       </w:r>
       <w:r>
         <w:rPr>
@@ -4930,7 +5781,39 @@
           <w:sz w:val="24"/>
           <w:lang w:val="en-US"/>
         </w:rPr>
-        <w:t>This function works as the initial state of the program. If the software has reached some state (CNT file added or</w:t>
+        <w:t>This function works as the initial state of the program. If the software has reached some state (</w:t>
+      </w:r>
+      <w:r>
+        <w:rPr>
+          <w:rFonts w:ascii="Times New Roman" w:hAnsi="Times New Roman" w:cs="Times New Roman"/>
+          <w:sz w:val="24"/>
+          <w:lang w:val="en-US"/>
+        </w:rPr>
+        <w:t>“</w:t>
+      </w:r>
+      <w:r>
+        <w:rPr>
+          <w:rFonts w:ascii="Times New Roman" w:hAnsi="Times New Roman" w:cs="Times New Roman"/>
+          <w:sz w:val="24"/>
+          <w:lang w:val="en-US"/>
+        </w:rPr>
+        <w:t>CNT file added</w:t>
+      </w:r>
+      <w:r>
+        <w:rPr>
+          <w:rFonts w:ascii="Times New Roman" w:hAnsi="Times New Roman" w:cs="Times New Roman"/>
+          <w:sz w:val="24"/>
+          <w:lang w:val="en-US"/>
+        </w:rPr>
+        <w:t>”</w:t>
+      </w:r>
+      <w:r>
+        <w:rPr>
+          <w:rFonts w:ascii="Times New Roman" w:hAnsi="Times New Roman" w:cs="Times New Roman"/>
+          <w:sz w:val="24"/>
+          <w:lang w:val="en-US"/>
+        </w:rPr>
+        <w:t xml:space="preserve"> or</w:t>
       </w:r>
       <w:r>
         <w:rPr>
@@ -4946,6 +5829,14 @@
           <w:sz w:val="24"/>
           <w:lang w:val="en-US"/>
         </w:rPr>
+        <w:t>“</w:t>
+      </w:r>
+      <w:r>
+        <w:rPr>
+          <w:rFonts w:ascii="Times New Roman" w:hAnsi="Times New Roman" w:cs="Times New Roman"/>
+          <w:sz w:val="24"/>
+          <w:lang w:val="en-US"/>
+        </w:rPr>
         <w:t>previous report added</w:t>
       </w:r>
       <w:r>
@@ -4954,6 +5845,14 @@
           <w:sz w:val="24"/>
           <w:lang w:val="en-US"/>
         </w:rPr>
+        <w:t>”</w:t>
+      </w:r>
+      <w:r>
+        <w:rPr>
+          <w:rFonts w:ascii="Times New Roman" w:hAnsi="Times New Roman" w:cs="Times New Roman"/>
+          <w:sz w:val="24"/>
+          <w:lang w:val="en-US"/>
+        </w:rPr>
         <w:t xml:space="preserve"> mainly</w:t>
       </w:r>
       <w:r>
@@ -4962,31 +5861,103 @@
           <w:sz w:val="24"/>
           <w:lang w:val="en-US"/>
         </w:rPr>
-        <w:t xml:space="preserve">) and the user want to delete </w:t>
-      </w:r>
-      <w:r>
-        <w:rPr>
-          <w:rFonts w:ascii="Times New Roman" w:hAnsi="Times New Roman" w:cs="Times New Roman"/>
-          <w:sz w:val="24"/>
-          <w:lang w:val="en-US"/>
-        </w:rPr>
-        <w:t xml:space="preserve">everything </w:t>
-      </w:r>
-      <w:r>
-        <w:rPr>
-          <w:rFonts w:ascii="Times New Roman" w:hAnsi="Times New Roman" w:cs="Times New Roman"/>
-          <w:sz w:val="24"/>
-          <w:lang w:val="en-US"/>
-        </w:rPr>
-        <w:t xml:space="preserve">without saving it, by clicking in “New Report” the program will </w:t>
-      </w:r>
-      <w:r>
-        <w:rPr>
-          <w:rFonts w:ascii="Times New Roman" w:hAnsi="Times New Roman" w:cs="Times New Roman"/>
-          <w:sz w:val="24"/>
-          <w:lang w:val="en-US"/>
-        </w:rPr>
-        <w:t>restart.</w:t>
+        <w:t>) and the user want</w:t>
+      </w:r>
+      <w:r>
+        <w:rPr>
+          <w:rFonts w:ascii="Times New Roman" w:hAnsi="Times New Roman" w:cs="Times New Roman"/>
+          <w:sz w:val="24"/>
+          <w:lang w:val="en-US"/>
+        </w:rPr>
+        <w:t>s</w:t>
+      </w:r>
+      <w:r>
+        <w:rPr>
+          <w:rFonts w:ascii="Times New Roman" w:hAnsi="Times New Roman" w:cs="Times New Roman"/>
+          <w:sz w:val="24"/>
+          <w:lang w:val="en-US"/>
+        </w:rPr>
+        <w:t xml:space="preserve"> to delete </w:t>
+      </w:r>
+      <w:r>
+        <w:rPr>
+          <w:rFonts w:ascii="Times New Roman" w:hAnsi="Times New Roman" w:cs="Times New Roman"/>
+          <w:sz w:val="24"/>
+          <w:lang w:val="en-US"/>
+        </w:rPr>
+        <w:t>everything</w:t>
+      </w:r>
+      <w:r>
+        <w:rPr>
+          <w:rFonts w:ascii="Times New Roman" w:hAnsi="Times New Roman" w:cs="Times New Roman"/>
+          <w:sz w:val="24"/>
+          <w:lang w:val="en-US"/>
+        </w:rPr>
+        <w:t xml:space="preserve"> done until that point</w:t>
+      </w:r>
+      <w:r>
+        <w:rPr>
+          <w:rFonts w:ascii="Times New Roman" w:hAnsi="Times New Roman" w:cs="Times New Roman"/>
+          <w:sz w:val="24"/>
+          <w:lang w:val="en-US"/>
+        </w:rPr>
+        <w:t xml:space="preserve"> </w:t>
+      </w:r>
+      <w:r>
+        <w:rPr>
+          <w:rFonts w:ascii="Times New Roman" w:hAnsi="Times New Roman" w:cs="Times New Roman"/>
+          <w:sz w:val="24"/>
+          <w:lang w:val="en-US"/>
+        </w:rPr>
+        <w:t xml:space="preserve">without saving it, </w:t>
+      </w:r>
+      <w:r>
+        <w:rPr>
+          <w:rFonts w:ascii="Times New Roman" w:hAnsi="Times New Roman" w:cs="Times New Roman"/>
+          <w:sz w:val="24"/>
+          <w:lang w:val="en-US"/>
+        </w:rPr>
+        <w:t>the user can</w:t>
+      </w:r>
+      <w:r>
+        <w:rPr>
+          <w:rFonts w:ascii="Times New Roman" w:hAnsi="Times New Roman" w:cs="Times New Roman"/>
+          <w:sz w:val="24"/>
+          <w:lang w:val="en-US"/>
+        </w:rPr>
+        <w:t xml:space="preserve"> click in “New”</w:t>
+      </w:r>
+      <w:r>
+        <w:rPr>
+          <w:rFonts w:ascii="Times New Roman" w:hAnsi="Times New Roman" w:cs="Times New Roman"/>
+          <w:sz w:val="24"/>
+          <w:lang w:val="en-US"/>
+        </w:rPr>
+        <w:t xml:space="preserve"> to restart</w:t>
+      </w:r>
+      <w:r>
+        <w:rPr>
+          <w:rFonts w:ascii="Times New Roman" w:hAnsi="Times New Roman" w:cs="Times New Roman"/>
+          <w:sz w:val="24"/>
+          <w:lang w:val="en-US"/>
+        </w:rPr>
+        <w:t xml:space="preserve"> the progra</w:t>
+      </w:r>
+      <w:r>
+        <w:rPr>
+          <w:rFonts w:ascii="Times New Roman" w:hAnsi="Times New Roman" w:cs="Times New Roman"/>
+          <w:sz w:val="24"/>
+          <w:lang w:val="en-US"/>
+        </w:rPr>
+        <w:t>m</w:t>
+      </w:r>
+      <w:r>
+        <w:rPr>
+          <w:rFonts w:ascii="Times New Roman" w:hAnsi="Times New Roman" w:cs="Times New Roman"/>
+          <w:sz w:val="24"/>
+          <w:lang w:val="en-US"/>
+        </w:rPr>
+        <w:t>.</w:t>
       </w:r>
     </w:p>
     <w:p>
@@ -5175,7 +6146,39 @@
           <w:sz w:val="24"/>
           <w:lang w:val="en-US"/>
         </w:rPr>
-        <w:t>A simple report is only generated based on a CNT file uploaded to the software and processed to get a XLSX file (Excel). The steps needed to create this simple report are explained as follow:</w:t>
+        <w:t xml:space="preserve">A simple report is only generated based on a CNT file uploaded to the </w:t>
+      </w:r>
+      <w:r>
+        <w:rPr>
+          <w:rFonts w:ascii="Times New Roman" w:hAnsi="Times New Roman" w:cs="Times New Roman"/>
+          <w:sz w:val="24"/>
+          <w:lang w:val="en-US"/>
+        </w:rPr>
+        <w:t>program</w:t>
+      </w:r>
+      <w:r>
+        <w:rPr>
+          <w:rFonts w:ascii="Times New Roman" w:hAnsi="Times New Roman" w:cs="Times New Roman"/>
+          <w:sz w:val="24"/>
+          <w:lang w:val="en-US"/>
+        </w:rPr>
+        <w:t xml:space="preserve"> and processed to get a XLSX file (Excel). The steps needed to create this simple report are explained </w:t>
+      </w:r>
+      <w:r>
+        <w:rPr>
+          <w:rFonts w:ascii="Times New Roman" w:hAnsi="Times New Roman" w:cs="Times New Roman"/>
+          <w:sz w:val="24"/>
+          <w:lang w:val="en-US"/>
+        </w:rPr>
+        <w:t>below</w:t>
+      </w:r>
+      <w:r>
+        <w:rPr>
+          <w:rFonts w:ascii="Times New Roman" w:hAnsi="Times New Roman" w:cs="Times New Roman"/>
+          <w:sz w:val="24"/>
+          <w:lang w:val="en-US"/>
+        </w:rPr>
+        <w:t>:</w:t>
       </w:r>
     </w:p>
     <w:p>
@@ -5319,6 +6322,7 @@
           <w:sz w:val="24"/>
           <w:lang w:val="en-US"/>
         </w:rPr>
+        <w:lastRenderedPageBreak/>
         <w:t>Select the CNT file that is going to be processed and click on “Open” button to upload the file.</w:t>
       </w:r>
     </w:p>
@@ -5430,23 +6434,63 @@
           <w:sz w:val="24"/>
           <w:lang w:val="en-US"/>
         </w:rPr>
-        <w:t>Then, click on “Generate Report” button to process the CNT file. Make sure the check button is disabled in order to achieve this task. It is very well know</w:t>
-      </w:r>
-      <w:r>
-        <w:rPr>
-          <w:rFonts w:ascii="Times New Roman" w:hAnsi="Times New Roman" w:cs="Times New Roman"/>
-          <w:sz w:val="24"/>
-          <w:lang w:val="en-US"/>
-        </w:rPr>
-        <w:t>n</w:t>
-      </w:r>
-      <w:r>
-        <w:rPr>
-          <w:rFonts w:ascii="Times New Roman" w:hAnsi="Times New Roman" w:cs="Times New Roman"/>
-          <w:sz w:val="24"/>
-          <w:lang w:val="en-US"/>
-        </w:rPr>
-        <w:t xml:space="preserve"> that a simple report is going to be generated if the label shows the following text: “CNT file loaded”.</w:t>
+        <w:t>It is going to display the “CNT file loaded”</w:t>
+      </w:r>
+      <w:r>
+        <w:rPr>
+          <w:rFonts w:ascii="Times New Roman" w:hAnsi="Times New Roman" w:cs="Times New Roman"/>
+          <w:sz w:val="24"/>
+          <w:lang w:val="en-US"/>
+        </w:rPr>
+        <w:t xml:space="preserve"> </w:t>
+      </w:r>
+      <w:r>
+        <w:rPr>
+          <w:rFonts w:ascii="Times New Roman" w:hAnsi="Times New Roman" w:cs="Times New Roman"/>
+          <w:sz w:val="24"/>
+          <w:lang w:val="en-US"/>
+        </w:rPr>
+        <w:t xml:space="preserve">if the </w:t>
+      </w:r>
+      <w:r>
+        <w:rPr>
+          <w:rFonts w:ascii="Times New Roman" w:hAnsi="Times New Roman" w:cs="Times New Roman"/>
+          <w:sz w:val="24"/>
+          <w:lang w:val="en-US"/>
+        </w:rPr>
+        <w:t>CNT</w:t>
+      </w:r>
+      <w:r>
+        <w:rPr>
+          <w:rFonts w:ascii="Times New Roman" w:hAnsi="Times New Roman" w:cs="Times New Roman"/>
+          <w:sz w:val="24"/>
+          <w:lang w:val="en-US"/>
+        </w:rPr>
+        <w:t xml:space="preserve"> file was successfully loaded.</w:t>
+      </w:r>
+      <w:r>
+        <w:rPr>
+          <w:rFonts w:ascii="Times New Roman" w:hAnsi="Times New Roman" w:cs="Times New Roman"/>
+          <w:sz w:val="24"/>
+          <w:lang w:val="en-US"/>
+        </w:rPr>
+        <w:t xml:space="preserve"> </w:t>
+      </w:r>
+      <w:r>
+        <w:rPr>
+          <w:rFonts w:ascii="Times New Roman" w:hAnsi="Times New Roman" w:cs="Times New Roman"/>
+          <w:sz w:val="24"/>
+          <w:lang w:val="en-US"/>
+        </w:rPr>
+        <w:t xml:space="preserve">Make sure the check button is disabled in order to achieve this task. </w:t>
+      </w:r>
+      <w:r>
+        <w:rPr>
+          <w:rFonts w:ascii="Times New Roman" w:hAnsi="Times New Roman" w:cs="Times New Roman"/>
+          <w:sz w:val="24"/>
+          <w:lang w:val="en-US"/>
+        </w:rPr>
+        <w:t xml:space="preserve">Then, click on “Generate Report” button to process the CNT file. </w:t>
       </w:r>
     </w:p>
     <w:p>
@@ -5557,7 +6601,47 @@
           <w:sz w:val="24"/>
           <w:lang w:val="en-US"/>
         </w:rPr>
-        <w:t>If the software success, a message box will appear. This notification is a signal of a complete process.</w:t>
+        <w:t xml:space="preserve">If the </w:t>
+      </w:r>
+      <w:r>
+        <w:rPr>
+          <w:rFonts w:ascii="Times New Roman" w:hAnsi="Times New Roman" w:cs="Times New Roman"/>
+          <w:sz w:val="24"/>
+          <w:lang w:val="en-US"/>
+        </w:rPr>
+        <w:t>process</w:t>
+      </w:r>
+      <w:r>
+        <w:rPr>
+          <w:rFonts w:ascii="Times New Roman" w:hAnsi="Times New Roman" w:cs="Times New Roman"/>
+          <w:sz w:val="24"/>
+          <w:lang w:val="en-US"/>
+        </w:rPr>
+        <w:t xml:space="preserve"> </w:t>
+      </w:r>
+      <w:r>
+        <w:rPr>
+          <w:rFonts w:ascii="Times New Roman" w:hAnsi="Times New Roman" w:cs="Times New Roman"/>
+          <w:sz w:val="24"/>
+          <w:lang w:val="en-US"/>
+        </w:rPr>
+        <w:t>succeeds</w:t>
+      </w:r>
+      <w:r>
+        <w:rPr>
+          <w:rFonts w:ascii="Times New Roman" w:hAnsi="Times New Roman" w:cs="Times New Roman"/>
+          <w:sz w:val="24"/>
+          <w:lang w:val="en-US"/>
+        </w:rPr>
+        <w:t xml:space="preserve">, a message box will appear. This notification is a signal of </w:t>
+      </w:r>
+      <w:r>
+        <w:rPr>
+          <w:rFonts w:ascii="Times New Roman" w:hAnsi="Times New Roman" w:cs="Times New Roman"/>
+          <w:sz w:val="24"/>
+          <w:lang w:val="en-US"/>
+        </w:rPr>
+        <w:t>the completion of the process.</w:t>
       </w:r>
     </w:p>
     <w:p>
@@ -5842,7 +6926,7 @@
           <w:szCs w:val="28"/>
           <w:lang w:val="en-US"/>
         </w:rPr>
-        <w:t xml:space="preserve">ased on previous </w:t>
+        <w:t>ased on</w:t>
       </w:r>
       <w:r>
         <w:rPr>
@@ -5852,6 +6936,26 @@
           <w:szCs w:val="28"/>
           <w:lang w:val="en-US"/>
         </w:rPr>
+        <w:t xml:space="preserve"> a</w:t>
+      </w:r>
+      <w:r>
+        <w:rPr>
+          <w:rFonts w:ascii="Times New Roman" w:hAnsi="Times New Roman" w:cs="Times New Roman"/>
+          <w:b/>
+          <w:sz w:val="28"/>
+          <w:szCs w:val="28"/>
+          <w:lang w:val="en-US"/>
+        </w:rPr>
+        <w:t xml:space="preserve"> previous </w:t>
+      </w:r>
+      <w:r>
+        <w:rPr>
+          <w:rFonts w:ascii="Times New Roman" w:hAnsi="Times New Roman" w:cs="Times New Roman"/>
+          <w:b/>
+          <w:sz w:val="28"/>
+          <w:szCs w:val="28"/>
+          <w:lang w:val="en-US"/>
+        </w:rPr>
         <w:t>report</w:t>
       </w:r>
     </w:p>
@@ -5880,7 +6984,39 @@
           <w:sz w:val="24"/>
           <w:lang w:val="en-US"/>
         </w:rPr>
-        <w:t>A report based on a previous report follow the same logic as the previous method. What makes the difference is the check box that was avoided.</w:t>
+        <w:t xml:space="preserve">A report based on a previous report follow the same logic as the previous method. </w:t>
+      </w:r>
+      <w:r>
+        <w:rPr>
+          <w:rFonts w:ascii="Times New Roman" w:hAnsi="Times New Roman" w:cs="Times New Roman"/>
+          <w:sz w:val="24"/>
+          <w:lang w:val="en-US"/>
+        </w:rPr>
+        <w:t xml:space="preserve">The </w:t>
+      </w:r>
+      <w:r>
+        <w:rPr>
+          <w:rFonts w:ascii="Times New Roman" w:hAnsi="Times New Roman" w:cs="Times New Roman"/>
+          <w:sz w:val="24"/>
+          <w:lang w:val="en-US"/>
+        </w:rPr>
+        <w:t>difference is the check box that was avoided</w:t>
+      </w:r>
+      <w:r>
+        <w:rPr>
+          <w:rFonts w:ascii="Times New Roman" w:hAnsi="Times New Roman" w:cs="Times New Roman"/>
+          <w:sz w:val="24"/>
+          <w:lang w:val="en-US"/>
+        </w:rPr>
+        <w:t xml:space="preserve"> previously</w:t>
+      </w:r>
+      <w:r>
+        <w:rPr>
+          <w:rFonts w:ascii="Times New Roman" w:hAnsi="Times New Roman" w:cs="Times New Roman"/>
+          <w:sz w:val="24"/>
+          <w:lang w:val="en-US"/>
+        </w:rPr>
+        <w:t>.</w:t>
       </w:r>
     </w:p>
     <w:p>
@@ -6357,6 +7493,54 @@
           <w:sz w:val="24"/>
           <w:lang w:val="en-US"/>
         </w:rPr>
+        <w:t xml:space="preserve">It is </w:t>
+      </w:r>
+      <w:r>
+        <w:rPr>
+          <w:rFonts w:ascii="Times New Roman" w:hAnsi="Times New Roman" w:cs="Times New Roman"/>
+          <w:sz w:val="24"/>
+          <w:lang w:val="en-US"/>
+        </w:rPr>
+        <w:t xml:space="preserve">going to display the </w:t>
+      </w:r>
+      <w:r>
+        <w:rPr>
+          <w:rFonts w:ascii="Times New Roman" w:hAnsi="Times New Roman" w:cs="Times New Roman"/>
+          <w:sz w:val="24"/>
+          <w:lang w:val="en-US"/>
+        </w:rPr>
+        <w:t>“CNT file loaded – Previous Report loaded”</w:t>
+      </w:r>
+      <w:r>
+        <w:rPr>
+          <w:rFonts w:ascii="Times New Roman" w:hAnsi="Times New Roman" w:cs="Times New Roman"/>
+          <w:sz w:val="24"/>
+          <w:lang w:val="en-US"/>
+        </w:rPr>
+        <w:t xml:space="preserve"> message if the previous excel file was successfully loaded</w:t>
+      </w:r>
+      <w:r>
+        <w:rPr>
+          <w:rFonts w:ascii="Times New Roman" w:hAnsi="Times New Roman" w:cs="Times New Roman"/>
+          <w:sz w:val="24"/>
+          <w:lang w:val="en-US"/>
+        </w:rPr>
+        <w:t>.</w:t>
+      </w:r>
+      <w:r>
+        <w:rPr>
+          <w:rFonts w:ascii="Times New Roman" w:hAnsi="Times New Roman" w:cs="Times New Roman"/>
+          <w:sz w:val="24"/>
+          <w:lang w:val="en-US"/>
+        </w:rPr>
+        <w:t xml:space="preserve"> </w:t>
+      </w:r>
+      <w:r>
+        <w:rPr>
+          <w:rFonts w:ascii="Times New Roman" w:hAnsi="Times New Roman" w:cs="Times New Roman"/>
+          <w:sz w:val="24"/>
+          <w:lang w:val="en-US"/>
+        </w:rPr>
         <w:t xml:space="preserve">Then, click on “Generate Report” button to process the CNT file and the previous report. Make sure the check button is </w:t>
       </w:r>
       <w:r>
@@ -6389,82 +7573,8 @@
           <w:sz w:val="24"/>
           <w:lang w:val="en-US"/>
         </w:rPr>
-        <w:t xml:space="preserve">. It is very well known that </w:t>
-      </w:r>
-      <w:r>
-        <w:rPr>
-          <w:rFonts w:ascii="Times New Roman" w:hAnsi="Times New Roman" w:cs="Times New Roman"/>
-          <w:sz w:val="24"/>
-          <w:lang w:val="en-US"/>
-        </w:rPr>
-        <w:t>the</w:t>
-      </w:r>
-      <w:r>
-        <w:rPr>
-          <w:rFonts w:ascii="Times New Roman" w:hAnsi="Times New Roman" w:cs="Times New Roman"/>
-          <w:sz w:val="24"/>
-          <w:lang w:val="en-US"/>
-        </w:rPr>
-        <w:t xml:space="preserve"> </w:t>
-      </w:r>
-      <w:r>
-        <w:rPr>
-          <w:rFonts w:ascii="Times New Roman" w:hAnsi="Times New Roman" w:cs="Times New Roman"/>
-          <w:sz w:val="24"/>
-          <w:lang w:val="en-US"/>
-        </w:rPr>
-        <w:t>task</w:t>
-      </w:r>
-      <w:r>
-        <w:rPr>
-          <w:rFonts w:ascii="Times New Roman" w:hAnsi="Times New Roman" w:cs="Times New Roman"/>
-          <w:sz w:val="24"/>
-          <w:lang w:val="en-US"/>
-        </w:rPr>
-        <w:t xml:space="preserve"> is going to be </w:t>
-      </w:r>
-      <w:r>
-        <w:rPr>
-          <w:rFonts w:ascii="Times New Roman" w:hAnsi="Times New Roman" w:cs="Times New Roman"/>
-          <w:sz w:val="24"/>
-          <w:lang w:val="en-US"/>
-        </w:rPr>
-        <w:t>processed</w:t>
-      </w:r>
-      <w:r>
-        <w:rPr>
-          <w:rFonts w:ascii="Times New Roman" w:hAnsi="Times New Roman" w:cs="Times New Roman"/>
-          <w:sz w:val="24"/>
-          <w:lang w:val="en-US"/>
-        </w:rPr>
-        <w:t xml:space="preserve"> if the label shows the following text: “CNT file loaded</w:t>
-      </w:r>
-      <w:r>
-        <w:rPr>
-          <w:rFonts w:ascii="Times New Roman" w:hAnsi="Times New Roman" w:cs="Times New Roman"/>
-          <w:sz w:val="24"/>
-          <w:lang w:val="en-US"/>
-        </w:rPr>
-        <w:t xml:space="preserve"> – Previous Report loaded</w:t>
-      </w:r>
-      <w:r>
-        <w:rPr>
-          <w:rFonts w:ascii="Times New Roman" w:hAnsi="Times New Roman" w:cs="Times New Roman"/>
-          <w:sz w:val="24"/>
-          <w:lang w:val="en-US"/>
-        </w:rPr>
-        <w:t>”.</w:t>
-      </w:r>
-    </w:p>
-    <w:p>
-      <w:pPr>
-        <w:spacing w:after="0"/>
-        <w:rPr>
-          <w:rFonts w:ascii="Times New Roman" w:hAnsi="Times New Roman" w:cs="Times New Roman"/>
-          <w:sz w:val="24"/>
-          <w:lang w:val="en-US"/>
-        </w:rPr>
-      </w:pPr>
+        <w:t xml:space="preserve">. </w:t>
+      </w:r>
     </w:p>
     <w:p>
       <w:pPr>
@@ -6564,7 +7674,39 @@
           <w:sz w:val="24"/>
           <w:lang w:val="en-US"/>
         </w:rPr>
-        <w:t>If the software success, a message box will appear. This notification is a signal of a complete process.</w:t>
+        <w:t xml:space="preserve">If the </w:t>
+      </w:r>
+      <w:r>
+        <w:rPr>
+          <w:rFonts w:ascii="Times New Roman" w:hAnsi="Times New Roman" w:cs="Times New Roman"/>
+          <w:sz w:val="24"/>
+          <w:lang w:val="en-US"/>
+        </w:rPr>
+        <w:t>report was</w:t>
+      </w:r>
+      <w:r>
+        <w:rPr>
+          <w:rFonts w:ascii="Times New Roman" w:hAnsi="Times New Roman" w:cs="Times New Roman"/>
+          <w:sz w:val="24"/>
+          <w:lang w:val="en-US"/>
+        </w:rPr>
+        <w:t xml:space="preserve"> success</w:t>
+      </w:r>
+      <w:r>
+        <w:rPr>
+          <w:rFonts w:ascii="Times New Roman" w:hAnsi="Times New Roman" w:cs="Times New Roman"/>
+          <w:sz w:val="24"/>
+          <w:lang w:val="en-US"/>
+        </w:rPr>
+        <w:t>fully created</w:t>
+      </w:r>
+      <w:r>
+        <w:rPr>
+          <w:rFonts w:ascii="Times New Roman" w:hAnsi="Times New Roman" w:cs="Times New Roman"/>
+          <w:sz w:val="24"/>
+          <w:lang w:val="en-US"/>
+        </w:rPr>
+        <w:t>, a message box will appear. This notification is a signal of a complete process.</w:t>
       </w:r>
     </w:p>
     <w:p>
@@ -7710,31 +8852,23 @@
           <w:sz w:val="24"/>
           <w:lang w:val="en-US"/>
         </w:rPr>
-        <w:t>This happens when the dialog box chooses a file that is not a CNT file. To make sure the dialog box selects a single CNT file only make sure the combo box is set</w:t>
-      </w:r>
-      <w:r>
-        <w:rPr>
-          <w:rFonts w:ascii="Times New Roman" w:hAnsi="Times New Roman" w:cs="Times New Roman"/>
-          <w:sz w:val="24"/>
-          <w:lang w:val="en-US"/>
-        </w:rPr>
-        <w:t>s</w:t>
-      </w:r>
-      <w:r>
-        <w:rPr>
-          <w:rFonts w:ascii="Times New Roman" w:hAnsi="Times New Roman" w:cs="Times New Roman"/>
-          <w:sz w:val="24"/>
-          <w:lang w:val="en-US"/>
-        </w:rPr>
-        <w:t xml:space="preserve"> </w:t>
-      </w:r>
-      <w:r>
-        <w:rPr>
-          <w:rFonts w:ascii="Times New Roman" w:hAnsi="Times New Roman" w:cs="Times New Roman"/>
-          <w:sz w:val="24"/>
-          <w:lang w:val="en-US"/>
-        </w:rPr>
-        <w:t>in “All CNT files”.</w:t>
+        <w:t xml:space="preserve">This happens when the dialog box chooses a file that is not a CNT file. To make sure the dialog box selects a single CNT file only make sure the combo box is set </w:t>
+      </w:r>
+      <w:r>
+        <w:rPr>
+          <w:rFonts w:ascii="Times New Roman" w:hAnsi="Times New Roman" w:cs="Times New Roman"/>
+          <w:sz w:val="24"/>
+          <w:lang w:val="en-US"/>
+        </w:rPr>
+        <w:t xml:space="preserve">as </w:t>
+      </w:r>
+      <w:r>
+        <w:rPr>
+          <w:rFonts w:ascii="Times New Roman" w:hAnsi="Times New Roman" w:cs="Times New Roman"/>
+          <w:sz w:val="24"/>
+          <w:lang w:val="en-US"/>
+        </w:rPr>
+        <w:t>“All CNT files”.</w:t>
       </w:r>
     </w:p>
     <w:p>
@@ -7983,7 +9117,25 @@
           <w:sz w:val="24"/>
           <w:lang w:val="en-US"/>
         </w:rPr>
-        <w:t>This happens when the dialog box chooses a file that is not a XLSX file. To make sure the dialog box selects a single XLSX file only make sure the combo box is sets in “All Excel files”.</w:t>
+        <w:t xml:space="preserve">This happens when the dialog box chooses a file that is not a XLSX file. To make sure the dialog box selects a single XLSX file only make sure the combo box is set </w:t>
+      </w:r>
+      <w:r>
+        <w:rPr>
+          <w:rFonts w:ascii="Times New Roman" w:hAnsi="Times New Roman" w:cs="Times New Roman"/>
+          <w:sz w:val="24"/>
+          <w:lang w:val="en-US"/>
+        </w:rPr>
+        <w:t>to</w:t>
+      </w:r>
+      <w:bookmarkStart w:id="0" w:name="_GoBack"/>
+      <w:bookmarkEnd w:id="0"/>
+      <w:r>
+        <w:rPr>
+          <w:rFonts w:ascii="Times New Roman" w:hAnsi="Times New Roman" w:cs="Times New Roman"/>
+          <w:sz w:val="24"/>
+          <w:lang w:val="en-US"/>
+        </w:rPr>
+        <w:t xml:space="preserve"> “All Excel files”.</w:t>
       </w:r>
     </w:p>
     <w:p>
@@ -8574,7 +9726,7 @@
       </w:pPr>
     </w:pPrDefault>
   </w:docDefaults>
-  <w:latentStyles w:defLockedState="0" w:defUIPriority="99" w:defSemiHidden="0" w:defUnhideWhenUsed="0" w:defQFormat="0" w:count="375">
+  <w:latentStyles w:defLockedState="0" w:defUIPriority="99" w:defSemiHidden="0" w:defUnhideWhenUsed="0" w:defQFormat="0" w:count="376">
     <w:lsdException w:name="Normal" w:uiPriority="0" w:qFormat="1"/>
     <w:lsdException w:name="heading 1" w:uiPriority="9" w:qFormat="1"/>
     <w:lsdException w:name="heading 2" w:semiHidden="1" w:uiPriority="9" w:unhideWhenUsed="1" w:qFormat="1"/>
@@ -8950,6 +10102,7 @@
     <w:lsdException w:name="Smart Hyperlink" w:semiHidden="1" w:unhideWhenUsed="1"/>
     <w:lsdException w:name="Hashtag" w:semiHidden="1" w:unhideWhenUsed="1"/>
     <w:lsdException w:name="Unresolved Mention" w:semiHidden="1" w:unhideWhenUsed="1"/>
+    <w:lsdException w:name="Smart Link" w:semiHidden="1" w:unhideWhenUsed="1"/>
   </w:latentStyles>
   <w:style w:type="paragraph" w:default="1" w:styleId="Normal">
     <w:name w:val="Normal"/>

</xml_diff>